<commit_message>
updated on 23 jan 2022 at 7.30 pm
</commit_message>
<xml_diff>
--- a/vaibhav_21Jan2022_fullstack(node)_august/Interview Questions.docx
+++ b/vaibhav_21Jan2022_fullstack(node)_august/Interview Questions.docx
@@ -1114,6 +1114,1053 @@
         <w:t xml:space="preserve"> hell.</w:t>
       </w:r>
     </w:p>
+    <w:p>
+      <w:pPr>
+        <w:pStyle w:val="ListParagraph"/>
+        <w:rPr>
+          <w:rFonts w:cstheme="minorHAnsi"/>
+          <w:sz w:val="24"/>
+          <w:szCs w:val="24"/>
+          <w:lang w:val="en-US"/>
+        </w:rPr>
+      </w:pPr>
+    </w:p>
+    <w:p>
+      <w:pPr>
+        <w:pStyle w:val="ListParagraph"/>
+        <w:rPr>
+          <w:rFonts w:cstheme="minorHAnsi"/>
+          <w:sz w:val="24"/>
+          <w:szCs w:val="24"/>
+          <w:lang w:val="en-US"/>
+        </w:rPr>
+      </w:pPr>
+    </w:p>
+    <w:p>
+      <w:pPr>
+        <w:ind w:left="360"/>
+        <w:rPr>
+          <w:rFonts w:cstheme="minorHAnsi"/>
+          <w:b/>
+          <w:bCs/>
+          <w:sz w:val="28"/>
+          <w:szCs w:val="28"/>
+          <w:lang w:val="en-US"/>
+        </w:rPr>
+      </w:pPr>
+    </w:p>
+    <w:p>
+      <w:pPr>
+        <w:ind w:left="360"/>
+        <w:rPr>
+          <w:rFonts w:cstheme="minorHAnsi"/>
+          <w:b/>
+          <w:bCs/>
+          <w:sz w:val="28"/>
+          <w:szCs w:val="28"/>
+          <w:lang w:val="en-US"/>
+        </w:rPr>
+      </w:pPr>
+    </w:p>
+    <w:p>
+      <w:pPr>
+        <w:ind w:left="360"/>
+        <w:rPr>
+          <w:rFonts w:cstheme="minorHAnsi"/>
+          <w:b/>
+          <w:bCs/>
+          <w:sz w:val="28"/>
+          <w:szCs w:val="28"/>
+          <w:lang w:val="en-US"/>
+        </w:rPr>
+      </w:pPr>
+    </w:p>
+    <w:p>
+      <w:pPr>
+        <w:ind w:left="360"/>
+        <w:rPr>
+          <w:rFonts w:cstheme="minorHAnsi"/>
+          <w:b/>
+          <w:bCs/>
+          <w:sz w:val="28"/>
+          <w:szCs w:val="28"/>
+          <w:lang w:val="en-US"/>
+        </w:rPr>
+      </w:pPr>
+    </w:p>
+    <w:p>
+      <w:pPr>
+        <w:ind w:left="360"/>
+        <w:rPr>
+          <w:rFonts w:cstheme="minorHAnsi"/>
+          <w:b/>
+          <w:bCs/>
+          <w:sz w:val="28"/>
+          <w:szCs w:val="28"/>
+          <w:lang w:val="en-US"/>
+        </w:rPr>
+      </w:pPr>
+    </w:p>
+    <w:p>
+      <w:pPr>
+        <w:rPr>
+          <w:rFonts w:cstheme="minorHAnsi"/>
+          <w:b/>
+          <w:bCs/>
+          <w:sz w:val="28"/>
+          <w:szCs w:val="28"/>
+          <w:lang w:val="en-US"/>
+        </w:rPr>
+      </w:pPr>
+    </w:p>
+    <w:p>
+      <w:pPr>
+        <w:rPr>
+          <w:rFonts w:cstheme="minorHAnsi"/>
+          <w:b/>
+          <w:bCs/>
+          <w:sz w:val="28"/>
+          <w:szCs w:val="28"/>
+          <w:lang w:val="en-US"/>
+        </w:rPr>
+      </w:pPr>
+      <w:r>
+        <w:rPr>
+          <w:rFonts w:cstheme="minorHAnsi"/>
+          <w:b/>
+          <w:bCs/>
+          <w:sz w:val="28"/>
+          <w:szCs w:val="28"/>
+          <w:lang w:val="en-US"/>
+        </w:rPr>
+        <w:lastRenderedPageBreak/>
+        <w:t>3)</w:t>
+      </w:r>
+      <w:r>
+        <w:rPr>
+          <w:rFonts w:cstheme="minorHAnsi"/>
+          <w:b/>
+          <w:bCs/>
+          <w:sz w:val="28"/>
+          <w:szCs w:val="28"/>
+          <w:lang w:val="en-US"/>
+        </w:rPr>
+        <w:t xml:space="preserve">Function in </w:t>
+      </w:r>
+      <w:proofErr w:type="gramStart"/>
+      <w:r>
+        <w:rPr>
+          <w:rFonts w:cstheme="minorHAnsi"/>
+          <w:b/>
+          <w:bCs/>
+          <w:sz w:val="28"/>
+          <w:szCs w:val="28"/>
+          <w:lang w:val="en-US"/>
+        </w:rPr>
+        <w:t>JavaScript :</w:t>
+      </w:r>
+      <w:proofErr w:type="gramEnd"/>
+    </w:p>
+    <w:p>
+      <w:pPr>
+        <w:pStyle w:val="ListParagraph"/>
+        <w:rPr>
+          <w:rFonts w:cstheme="minorHAnsi"/>
+          <w:b/>
+          <w:bCs/>
+          <w:sz w:val="28"/>
+          <w:szCs w:val="28"/>
+          <w:lang w:val="en-US"/>
+        </w:rPr>
+      </w:pPr>
+      <w:r>
+        <w:rPr>
+          <w:rFonts w:cstheme="minorHAnsi"/>
+          <w:noProof/>
+          <w:sz w:val="24"/>
+          <w:szCs w:val="24"/>
+          <w:lang w:val="en-US"/>
+        </w:rPr>
+        <w:drawing>
+          <wp:inline distT="0" distB="0" distL="0" distR="0" wp14:anchorId="4BAA348C" wp14:editId="5BAEB733">
+            <wp:extent cx="5730240" cy="3131820"/>
+            <wp:effectExtent l="0" t="0" r="3810" b="0"/>
+            <wp:docPr id="3" name="Picture 3"/>
+            <wp:cNvGraphicFramePr>
+              <a:graphicFrameLocks xmlns:a="http://schemas.openxmlformats.org/drawingml/2006/main" noChangeAspect="1"/>
+            </wp:cNvGraphicFramePr>
+            <a:graphic xmlns:a="http://schemas.openxmlformats.org/drawingml/2006/main">
+              <a:graphicData uri="http://schemas.openxmlformats.org/drawingml/2006/picture">
+                <pic:pic xmlns:pic="http://schemas.openxmlformats.org/drawingml/2006/picture">
+                  <pic:nvPicPr>
+                    <pic:cNvPr id="0" name="Picture 1"/>
+                    <pic:cNvPicPr>
+                      <a:picLocks noChangeAspect="1" noChangeArrowheads="1"/>
+                    </pic:cNvPicPr>
+                  </pic:nvPicPr>
+                  <pic:blipFill>
+                    <a:blip r:embed="rId7" cstate="print">
+                      <a:extLst>
+                        <a:ext uri="{28A0092B-C50C-407E-A947-70E740481C1C}">
+                          <a14:useLocalDpi xmlns:a14="http://schemas.microsoft.com/office/drawing/2010/main" val="0"/>
+                        </a:ext>
+                      </a:extLst>
+                    </a:blip>
+                    <a:srcRect/>
+                    <a:stretch>
+                      <a:fillRect/>
+                    </a:stretch>
+                  </pic:blipFill>
+                  <pic:spPr bwMode="auto">
+                    <a:xfrm>
+                      <a:off x="0" y="0"/>
+                      <a:ext cx="5730240" cy="3131820"/>
+                    </a:xfrm>
+                    <a:prstGeom prst="rect">
+                      <a:avLst/>
+                    </a:prstGeom>
+                    <a:noFill/>
+                    <a:ln>
+                      <a:noFill/>
+                    </a:ln>
+                  </pic:spPr>
+                </pic:pic>
+              </a:graphicData>
+            </a:graphic>
+          </wp:inline>
+        </w:drawing>
+      </w:r>
+    </w:p>
+    <w:p>
+      <w:pPr>
+        <w:rPr>
+          <w:rFonts w:cstheme="minorHAnsi"/>
+          <w:b/>
+          <w:bCs/>
+          <w:sz w:val="28"/>
+          <w:szCs w:val="28"/>
+          <w:lang w:val="en-US"/>
+        </w:rPr>
+      </w:pPr>
+      <w:r>
+        <w:rPr>
+          <w:rFonts w:cstheme="minorHAnsi"/>
+          <w:b/>
+          <w:bCs/>
+          <w:sz w:val="28"/>
+          <w:szCs w:val="28"/>
+          <w:lang w:val="en-US"/>
+        </w:rPr>
+        <w:t xml:space="preserve">       </w:t>
+      </w:r>
+      <w:r>
+        <w:rPr>
+          <w:rFonts w:cstheme="minorHAnsi"/>
+          <w:b/>
+          <w:bCs/>
+          <w:sz w:val="28"/>
+          <w:szCs w:val="28"/>
+          <w:lang w:val="en-US"/>
+        </w:rPr>
+        <w:t>Regular function and arrow function:</w:t>
+      </w:r>
+    </w:p>
+    <w:p>
+      <w:pPr>
+        <w:pStyle w:val="ListParagraph"/>
+        <w:rPr>
+          <w:rFonts w:cstheme="minorHAnsi"/>
+          <w:sz w:val="28"/>
+          <w:szCs w:val="28"/>
+          <w:lang w:val="en-US"/>
+        </w:rPr>
+      </w:pPr>
+      <w:r>
+        <w:rPr>
+          <w:rFonts w:cstheme="minorHAnsi"/>
+          <w:sz w:val="28"/>
+          <w:szCs w:val="28"/>
+          <w:lang w:val="en-US"/>
+        </w:rPr>
+        <w:t xml:space="preserve">In regular function </w:t>
+      </w:r>
+      <w:r>
+        <w:rPr>
+          <w:rFonts w:cstheme="minorHAnsi"/>
+          <w:sz w:val="28"/>
+          <w:szCs w:val="28"/>
+          <w:lang w:val="en-US"/>
+        </w:rPr>
+        <w:t xml:space="preserve">can be define in two ways A] function declaration </w:t>
+      </w:r>
+    </w:p>
+    <w:p>
+      <w:pPr>
+        <w:pStyle w:val="ListParagraph"/>
+        <w:rPr>
+          <w:rFonts w:cstheme="minorHAnsi"/>
+          <w:sz w:val="28"/>
+          <w:szCs w:val="28"/>
+          <w:lang w:val="en-US"/>
+        </w:rPr>
+      </w:pPr>
+      <w:r>
+        <w:rPr>
+          <w:rFonts w:cstheme="minorHAnsi"/>
+          <w:sz w:val="28"/>
+          <w:szCs w:val="28"/>
+          <w:lang w:val="en-US"/>
+        </w:rPr>
+        <w:t>B] function expression.</w:t>
+      </w:r>
+    </w:p>
+    <w:p>
+      <w:pPr>
+        <w:pStyle w:val="ListParagraph"/>
+        <w:rPr>
+          <w:rFonts w:cstheme="minorHAnsi"/>
+          <w:sz w:val="28"/>
+          <w:szCs w:val="28"/>
+          <w:lang w:val="en-US"/>
+        </w:rPr>
+      </w:pPr>
+    </w:p>
+    <w:p>
+      <w:pPr>
+        <w:pStyle w:val="ListParagraph"/>
+        <w:rPr>
+          <w:rFonts w:cstheme="minorHAnsi"/>
+          <w:b/>
+          <w:bCs/>
+          <w:sz w:val="28"/>
+          <w:szCs w:val="28"/>
+          <w:lang w:val="en-US"/>
+        </w:rPr>
+      </w:pPr>
+      <w:r>
+        <w:rPr>
+          <w:rFonts w:cstheme="minorHAnsi"/>
+          <w:b/>
+          <w:bCs/>
+          <w:sz w:val="28"/>
+          <w:szCs w:val="28"/>
+          <w:lang w:val="en-US"/>
+        </w:rPr>
+        <w:t xml:space="preserve">Function </w:t>
+      </w:r>
+      <w:proofErr w:type="gramStart"/>
+      <w:r>
+        <w:rPr>
+          <w:rFonts w:cstheme="minorHAnsi"/>
+          <w:b/>
+          <w:bCs/>
+          <w:sz w:val="28"/>
+          <w:szCs w:val="28"/>
+          <w:lang w:val="en-US"/>
+        </w:rPr>
+        <w:t>declaration :</w:t>
+      </w:r>
+      <w:proofErr w:type="gramEnd"/>
+    </w:p>
+    <w:p>
+      <w:pPr>
+        <w:pStyle w:val="ListParagraph"/>
+        <w:rPr>
+          <w:rFonts w:cstheme="minorHAnsi"/>
+          <w:sz w:val="28"/>
+          <w:szCs w:val="28"/>
+          <w:lang w:val="en-US"/>
+        </w:rPr>
+      </w:pPr>
+      <w:proofErr w:type="gramStart"/>
+      <w:r>
+        <w:rPr>
+          <w:rFonts w:cstheme="minorHAnsi"/>
+          <w:sz w:val="28"/>
+          <w:szCs w:val="28"/>
+          <w:lang w:val="en-US"/>
+        </w:rPr>
+        <w:t>Syntax :</w:t>
+      </w:r>
+      <w:proofErr w:type="gramEnd"/>
+      <w:r>
+        <w:rPr>
+          <w:rFonts w:cstheme="minorHAnsi"/>
+          <w:sz w:val="28"/>
+          <w:szCs w:val="28"/>
+          <w:lang w:val="en-US"/>
+        </w:rPr>
+        <w:t xml:space="preserve">       </w:t>
+      </w:r>
+    </w:p>
+    <w:p>
+      <w:pPr>
+        <w:pStyle w:val="ListParagraph"/>
+        <w:rPr>
+          <w:rFonts w:cstheme="minorHAnsi"/>
+          <w:sz w:val="28"/>
+          <w:szCs w:val="28"/>
+          <w:lang w:val="en-US"/>
+        </w:rPr>
+      </w:pPr>
+      <w:r>
+        <w:rPr>
+          <w:rFonts w:cstheme="minorHAnsi"/>
+          <w:sz w:val="28"/>
+          <w:szCs w:val="28"/>
+          <w:lang w:val="en-US"/>
+        </w:rPr>
+        <w:t xml:space="preserve"> function </w:t>
+      </w:r>
+      <w:proofErr w:type="spellStart"/>
+      <w:r>
+        <w:rPr>
+          <w:rFonts w:cstheme="minorHAnsi"/>
+          <w:sz w:val="28"/>
+          <w:szCs w:val="28"/>
+          <w:lang w:val="en-US"/>
+        </w:rPr>
+        <w:t>Myfunction</w:t>
+      </w:r>
+      <w:proofErr w:type="spellEnd"/>
+      <w:r>
+        <w:rPr>
+          <w:rFonts w:cstheme="minorHAnsi"/>
+          <w:sz w:val="28"/>
+          <w:szCs w:val="28"/>
+          <w:lang w:val="en-US"/>
+        </w:rPr>
+        <w:t>(parameters</w:t>
+      </w:r>
+      <w:proofErr w:type="gramStart"/>
+      <w:r>
+        <w:rPr>
+          <w:rFonts w:cstheme="minorHAnsi"/>
+          <w:sz w:val="28"/>
+          <w:szCs w:val="28"/>
+          <w:lang w:val="en-US"/>
+        </w:rPr>
+        <w:t>){</w:t>
+      </w:r>
+      <w:proofErr w:type="gramEnd"/>
+    </w:p>
+    <w:p>
+      <w:pPr>
+        <w:pStyle w:val="ListParagraph"/>
+        <w:rPr>
+          <w:rFonts w:cstheme="minorHAnsi"/>
+          <w:sz w:val="28"/>
+          <w:szCs w:val="28"/>
+          <w:lang w:val="en-US"/>
+        </w:rPr>
+      </w:pPr>
+      <w:r>
+        <w:rPr>
+          <w:rFonts w:cstheme="minorHAnsi"/>
+          <w:sz w:val="28"/>
+          <w:szCs w:val="28"/>
+          <w:lang w:val="en-US"/>
+        </w:rPr>
+        <w:t xml:space="preserve">// </w:t>
+      </w:r>
+      <w:r>
+        <w:rPr>
+          <w:rFonts w:cstheme="minorHAnsi"/>
+          <w:sz w:val="28"/>
+          <w:szCs w:val="28"/>
+          <w:lang w:val="en-US"/>
+        </w:rPr>
+        <w:t xml:space="preserve">code here </w:t>
+      </w:r>
+    </w:p>
+    <w:p>
+      <w:pPr>
+        <w:pStyle w:val="ListParagraph"/>
+        <w:rPr>
+          <w:rFonts w:cstheme="minorHAnsi"/>
+          <w:sz w:val="28"/>
+          <w:szCs w:val="28"/>
+          <w:lang w:val="en-US"/>
+        </w:rPr>
+      </w:pPr>
+      <w:r>
+        <w:rPr>
+          <w:rFonts w:cstheme="minorHAnsi"/>
+          <w:sz w:val="28"/>
+          <w:szCs w:val="28"/>
+          <w:lang w:val="en-US"/>
+        </w:rPr>
+        <w:t xml:space="preserve"> return;</w:t>
+      </w:r>
+      <w:r>
+        <w:rPr>
+          <w:rFonts w:cstheme="minorHAnsi"/>
+          <w:sz w:val="28"/>
+          <w:szCs w:val="28"/>
+          <w:lang w:val="en-US"/>
+        </w:rPr>
+        <w:t xml:space="preserve"> </w:t>
+      </w:r>
+      <w:r>
+        <w:rPr>
+          <w:rFonts w:cstheme="minorHAnsi"/>
+          <w:sz w:val="28"/>
+          <w:szCs w:val="28"/>
+          <w:lang w:val="en-US"/>
+        </w:rPr>
+        <w:t xml:space="preserve"> </w:t>
+      </w:r>
+    </w:p>
+    <w:p>
+      <w:pPr>
+        <w:pStyle w:val="ListParagraph"/>
+        <w:rPr>
+          <w:rFonts w:cstheme="minorHAnsi"/>
+          <w:sz w:val="28"/>
+          <w:szCs w:val="28"/>
+          <w:lang w:val="en-US"/>
+        </w:rPr>
+      </w:pPr>
+      <w:r>
+        <w:rPr>
+          <w:rFonts w:cstheme="minorHAnsi"/>
+          <w:sz w:val="28"/>
+          <w:szCs w:val="28"/>
+          <w:lang w:val="en-US"/>
+        </w:rPr>
+        <w:t>}</w:t>
+      </w:r>
+    </w:p>
+    <w:p>
+      <w:pPr>
+        <w:pStyle w:val="ListParagraph"/>
+        <w:rPr>
+          <w:rFonts w:cstheme="minorHAnsi"/>
+          <w:b/>
+          <w:bCs/>
+          <w:sz w:val="28"/>
+          <w:szCs w:val="28"/>
+          <w:lang w:val="en-US"/>
+        </w:rPr>
+      </w:pPr>
+      <w:r>
+        <w:rPr>
+          <w:rFonts w:cstheme="minorHAnsi"/>
+          <w:b/>
+          <w:bCs/>
+          <w:sz w:val="28"/>
+          <w:szCs w:val="28"/>
+          <w:lang w:val="en-US"/>
+        </w:rPr>
+        <w:t xml:space="preserve">function </w:t>
+      </w:r>
+      <w:proofErr w:type="gramStart"/>
+      <w:r>
+        <w:rPr>
+          <w:rFonts w:cstheme="minorHAnsi"/>
+          <w:b/>
+          <w:bCs/>
+          <w:sz w:val="28"/>
+          <w:szCs w:val="28"/>
+          <w:lang w:val="en-US"/>
+        </w:rPr>
+        <w:t>expression :</w:t>
+      </w:r>
+      <w:proofErr w:type="gramEnd"/>
+    </w:p>
+    <w:p>
+      <w:pPr>
+        <w:pStyle w:val="ListParagraph"/>
+        <w:rPr>
+          <w:rFonts w:cstheme="minorHAnsi"/>
+          <w:sz w:val="28"/>
+          <w:szCs w:val="28"/>
+          <w:lang w:val="en-US"/>
+        </w:rPr>
+      </w:pPr>
+      <w:proofErr w:type="gramStart"/>
+      <w:r>
+        <w:rPr>
+          <w:rFonts w:cstheme="minorHAnsi"/>
+          <w:sz w:val="28"/>
+          <w:szCs w:val="28"/>
+          <w:lang w:val="en-US"/>
+        </w:rPr>
+        <w:t>syntax :</w:t>
+      </w:r>
+      <w:proofErr w:type="gramEnd"/>
+      <w:r>
+        <w:rPr>
+          <w:rFonts w:cstheme="minorHAnsi"/>
+          <w:sz w:val="28"/>
+          <w:szCs w:val="28"/>
+          <w:lang w:val="en-US"/>
+        </w:rPr>
+        <w:t xml:space="preserve"> </w:t>
+      </w:r>
+    </w:p>
+    <w:p>
+      <w:pPr>
+        <w:pStyle w:val="ListParagraph"/>
+        <w:rPr>
+          <w:rFonts w:cstheme="minorHAnsi"/>
+          <w:sz w:val="28"/>
+          <w:szCs w:val="28"/>
+          <w:lang w:val="en-US"/>
+        </w:rPr>
+      </w:pPr>
+      <w:r>
+        <w:rPr>
+          <w:rFonts w:cstheme="minorHAnsi"/>
+          <w:sz w:val="28"/>
+          <w:szCs w:val="28"/>
+          <w:lang w:val="en-US"/>
+        </w:rPr>
+        <w:t xml:space="preserve">const </w:t>
+      </w:r>
+      <w:proofErr w:type="spellStart"/>
+      <w:r>
+        <w:rPr>
+          <w:rFonts w:cstheme="minorHAnsi"/>
+          <w:sz w:val="28"/>
+          <w:szCs w:val="28"/>
+          <w:lang w:val="en-US"/>
+        </w:rPr>
+        <w:t>myFunction</w:t>
+      </w:r>
+      <w:proofErr w:type="spellEnd"/>
+      <w:r>
+        <w:rPr>
+          <w:rFonts w:cstheme="minorHAnsi"/>
+          <w:sz w:val="28"/>
+          <w:szCs w:val="28"/>
+          <w:lang w:val="en-US"/>
+        </w:rPr>
+        <w:t xml:space="preserve"> = function(parameters</w:t>
+      </w:r>
+      <w:proofErr w:type="gramStart"/>
+      <w:r>
+        <w:rPr>
+          <w:rFonts w:cstheme="minorHAnsi"/>
+          <w:sz w:val="28"/>
+          <w:szCs w:val="28"/>
+          <w:lang w:val="en-US"/>
+        </w:rPr>
+        <w:t>){</w:t>
+      </w:r>
+      <w:proofErr w:type="gramEnd"/>
+    </w:p>
+    <w:p>
+      <w:pPr>
+        <w:pStyle w:val="ListParagraph"/>
+        <w:rPr>
+          <w:rFonts w:cstheme="minorHAnsi"/>
+          <w:sz w:val="28"/>
+          <w:szCs w:val="28"/>
+          <w:lang w:val="en-US"/>
+        </w:rPr>
+      </w:pPr>
+      <w:r>
+        <w:rPr>
+          <w:rFonts w:cstheme="minorHAnsi"/>
+          <w:sz w:val="28"/>
+          <w:szCs w:val="28"/>
+          <w:lang w:val="en-US"/>
+        </w:rPr>
+        <w:t>// code here;</w:t>
+      </w:r>
+    </w:p>
+    <w:p>
+      <w:pPr>
+        <w:pStyle w:val="ListParagraph"/>
+        <w:rPr>
+          <w:rFonts w:cstheme="minorHAnsi"/>
+          <w:sz w:val="28"/>
+          <w:szCs w:val="28"/>
+          <w:lang w:val="en-US"/>
+        </w:rPr>
+      </w:pPr>
+      <w:r>
+        <w:rPr>
+          <w:rFonts w:cstheme="minorHAnsi"/>
+          <w:sz w:val="28"/>
+          <w:szCs w:val="28"/>
+          <w:lang w:val="en-US"/>
+        </w:rPr>
+        <w:t>Return;</w:t>
+      </w:r>
+    </w:p>
+    <w:p>
+      <w:pPr>
+        <w:pStyle w:val="ListParagraph"/>
+        <w:rPr>
+          <w:rFonts w:cstheme="minorHAnsi"/>
+          <w:sz w:val="28"/>
+          <w:szCs w:val="28"/>
+          <w:lang w:val="en-US"/>
+        </w:rPr>
+      </w:pPr>
+      <w:r>
+        <w:rPr>
+          <w:rFonts w:cstheme="minorHAnsi"/>
+          <w:sz w:val="28"/>
+          <w:szCs w:val="28"/>
+          <w:lang w:val="en-US"/>
+        </w:rPr>
+        <w:t>}</w:t>
+      </w:r>
+    </w:p>
+    <w:p>
+      <w:pPr>
+        <w:pStyle w:val="ListParagraph"/>
+        <w:rPr>
+          <w:rFonts w:cstheme="minorHAnsi"/>
+          <w:sz w:val="28"/>
+          <w:szCs w:val="28"/>
+          <w:lang w:val="en-US"/>
+        </w:rPr>
+      </w:pPr>
+    </w:p>
+    <w:p>
+      <w:pPr>
+        <w:pStyle w:val="ListParagraph"/>
+        <w:rPr>
+          <w:rFonts w:cstheme="minorHAnsi"/>
+          <w:b/>
+          <w:bCs/>
+          <w:sz w:val="28"/>
+          <w:szCs w:val="28"/>
+          <w:lang w:val="en-US"/>
+        </w:rPr>
+      </w:pPr>
+      <w:r>
+        <w:rPr>
+          <w:rFonts w:cstheme="minorHAnsi"/>
+          <w:b/>
+          <w:bCs/>
+          <w:sz w:val="28"/>
+          <w:szCs w:val="28"/>
+          <w:lang w:val="en-US"/>
+        </w:rPr>
+        <w:t xml:space="preserve">Arrow </w:t>
+      </w:r>
+      <w:proofErr w:type="spellStart"/>
+      <w:proofErr w:type="gramStart"/>
+      <w:r>
+        <w:rPr>
+          <w:rFonts w:cstheme="minorHAnsi"/>
+          <w:b/>
+          <w:bCs/>
+          <w:sz w:val="28"/>
+          <w:szCs w:val="28"/>
+          <w:lang w:val="en-US"/>
+        </w:rPr>
+        <w:t>Fuction</w:t>
+      </w:r>
+      <w:proofErr w:type="spellEnd"/>
+      <w:r>
+        <w:rPr>
+          <w:rFonts w:cstheme="minorHAnsi"/>
+          <w:b/>
+          <w:bCs/>
+          <w:sz w:val="28"/>
+          <w:szCs w:val="28"/>
+          <w:lang w:val="en-US"/>
+        </w:rPr>
+        <w:t xml:space="preserve"> :</w:t>
+      </w:r>
+      <w:proofErr w:type="gramEnd"/>
+    </w:p>
+    <w:p>
+      <w:pPr>
+        <w:pStyle w:val="ListParagraph"/>
+        <w:rPr>
+          <w:rFonts w:cstheme="minorHAnsi"/>
+          <w:sz w:val="28"/>
+          <w:szCs w:val="28"/>
+          <w:lang w:val="en-US"/>
+        </w:rPr>
+      </w:pPr>
+      <w:proofErr w:type="gramStart"/>
+      <w:r>
+        <w:rPr>
+          <w:rFonts w:cstheme="minorHAnsi"/>
+          <w:sz w:val="28"/>
+          <w:szCs w:val="28"/>
+          <w:lang w:val="en-US"/>
+        </w:rPr>
+        <w:t>Syntax :</w:t>
+      </w:r>
+      <w:proofErr w:type="gramEnd"/>
+    </w:p>
+    <w:p>
+      <w:pPr>
+        <w:pStyle w:val="ListParagraph"/>
+        <w:rPr>
+          <w:rFonts w:cstheme="minorHAnsi"/>
+          <w:sz w:val="28"/>
+          <w:szCs w:val="28"/>
+          <w:lang w:val="en-US"/>
+        </w:rPr>
+      </w:pPr>
+      <w:r>
+        <w:rPr>
+          <w:rFonts w:cstheme="minorHAnsi"/>
+          <w:sz w:val="28"/>
+          <w:szCs w:val="28"/>
+          <w:lang w:val="en-US"/>
+        </w:rPr>
+        <w:t xml:space="preserve">const </w:t>
+      </w:r>
+      <w:proofErr w:type="spellStart"/>
+      <w:r>
+        <w:rPr>
+          <w:rFonts w:cstheme="minorHAnsi"/>
+          <w:sz w:val="28"/>
+          <w:szCs w:val="28"/>
+          <w:lang w:val="en-US"/>
+        </w:rPr>
+        <w:t>myFunction</w:t>
+      </w:r>
+      <w:proofErr w:type="spellEnd"/>
+      <w:r>
+        <w:rPr>
+          <w:rFonts w:cstheme="minorHAnsi"/>
+          <w:sz w:val="28"/>
+          <w:szCs w:val="28"/>
+          <w:lang w:val="en-US"/>
+        </w:rPr>
+        <w:t xml:space="preserve"> </w:t>
+      </w:r>
+      <w:proofErr w:type="gramStart"/>
+      <w:r>
+        <w:rPr>
+          <w:rFonts w:cstheme="minorHAnsi"/>
+          <w:sz w:val="28"/>
+          <w:szCs w:val="28"/>
+          <w:lang w:val="en-US"/>
+        </w:rPr>
+        <w:t>=(</w:t>
+      </w:r>
+      <w:proofErr w:type="gramEnd"/>
+      <w:r>
+        <w:rPr>
+          <w:rFonts w:cstheme="minorHAnsi"/>
+          <w:sz w:val="28"/>
+          <w:szCs w:val="28"/>
+          <w:lang w:val="en-US"/>
+        </w:rPr>
+        <w:t>)=&gt;{</w:t>
+      </w:r>
+    </w:p>
+    <w:p>
+      <w:pPr>
+        <w:pStyle w:val="ListParagraph"/>
+        <w:rPr>
+          <w:rFonts w:cstheme="minorHAnsi"/>
+          <w:sz w:val="28"/>
+          <w:szCs w:val="28"/>
+          <w:lang w:val="en-US"/>
+        </w:rPr>
+      </w:pPr>
+      <w:r>
+        <w:rPr>
+          <w:rFonts w:cstheme="minorHAnsi"/>
+          <w:sz w:val="28"/>
+          <w:szCs w:val="28"/>
+          <w:lang w:val="en-US"/>
+        </w:rPr>
+        <w:t xml:space="preserve">// code </w:t>
+      </w:r>
+      <w:proofErr w:type="gramStart"/>
+      <w:r>
+        <w:rPr>
+          <w:rFonts w:cstheme="minorHAnsi"/>
+          <w:sz w:val="28"/>
+          <w:szCs w:val="28"/>
+          <w:lang w:val="en-US"/>
+        </w:rPr>
+        <w:t>here ;</w:t>
+      </w:r>
+      <w:proofErr w:type="gramEnd"/>
+    </w:p>
+    <w:p>
+      <w:pPr>
+        <w:pStyle w:val="ListParagraph"/>
+        <w:rPr>
+          <w:rFonts w:cstheme="minorHAnsi"/>
+          <w:sz w:val="28"/>
+          <w:szCs w:val="28"/>
+          <w:lang w:val="en-US"/>
+        </w:rPr>
+      </w:pPr>
+      <w:r>
+        <w:rPr>
+          <w:rFonts w:cstheme="minorHAnsi"/>
+          <w:sz w:val="28"/>
+          <w:szCs w:val="28"/>
+          <w:lang w:val="en-US"/>
+        </w:rPr>
+        <w:t>return;</w:t>
+      </w:r>
+      <w:r>
+        <w:rPr>
+          <w:rFonts w:cstheme="minorHAnsi"/>
+          <w:sz w:val="28"/>
+          <w:szCs w:val="28"/>
+          <w:lang w:val="en-US"/>
+        </w:rPr>
+        <w:t>}</w:t>
+      </w:r>
+    </w:p>
+    <w:p>
+      <w:pPr>
+        <w:pStyle w:val="ListParagraph"/>
+        <w:rPr>
+          <w:rFonts w:cstheme="minorHAnsi"/>
+          <w:b/>
+          <w:bCs/>
+          <w:sz w:val="28"/>
+          <w:szCs w:val="28"/>
+          <w:lang w:val="en-US"/>
+        </w:rPr>
+      </w:pPr>
+      <w:r>
+        <w:rPr>
+          <w:rFonts w:cstheme="minorHAnsi"/>
+          <w:b/>
+          <w:bCs/>
+          <w:sz w:val="28"/>
+          <w:szCs w:val="28"/>
+          <w:lang w:val="en-US"/>
+        </w:rPr>
+        <w:lastRenderedPageBreak/>
+        <w:t>Difference between Standard function &amp; arrow function in JavaScript:</w:t>
+      </w:r>
+    </w:p>
+    <w:p>
+      <w:pPr>
+        <w:pStyle w:val="ListParagraph"/>
+        <w:numPr>
+          <w:ilvl w:val="0"/>
+          <w:numId w:val="6"/>
+        </w:numPr>
+        <w:rPr>
+          <w:rFonts w:cstheme="minorHAnsi"/>
+          <w:sz w:val="28"/>
+          <w:szCs w:val="28"/>
+          <w:lang w:val="en-US"/>
+        </w:rPr>
+      </w:pPr>
+      <w:r>
+        <w:rPr>
+          <w:rFonts w:cstheme="minorHAnsi"/>
+          <w:sz w:val="28"/>
+          <w:szCs w:val="28"/>
+          <w:lang w:val="en-US"/>
+        </w:rPr>
+        <w:t>Arrow functions are least human readable than standard function.</w:t>
+      </w:r>
+    </w:p>
+    <w:p>
+      <w:pPr>
+        <w:pStyle w:val="ListParagraph"/>
+        <w:numPr>
+          <w:ilvl w:val="0"/>
+          <w:numId w:val="6"/>
+        </w:numPr>
+        <w:rPr>
+          <w:rFonts w:cstheme="minorHAnsi"/>
+          <w:sz w:val="28"/>
+          <w:szCs w:val="28"/>
+          <w:lang w:val="en-US"/>
+        </w:rPr>
+      </w:pPr>
+      <w:r>
+        <w:rPr>
+          <w:rFonts w:cstheme="minorHAnsi"/>
+          <w:sz w:val="28"/>
+          <w:szCs w:val="28"/>
+          <w:lang w:val="en-US"/>
+        </w:rPr>
+        <w:t xml:space="preserve">Arrow function does not support this keyword. While standard function </w:t>
+      </w:r>
+      <w:proofErr w:type="gramStart"/>
+      <w:r>
+        <w:rPr>
+          <w:rFonts w:cstheme="minorHAnsi"/>
+          <w:sz w:val="28"/>
+          <w:szCs w:val="28"/>
+          <w:lang w:val="en-US"/>
+        </w:rPr>
+        <w:t>support</w:t>
+      </w:r>
+      <w:proofErr w:type="gramEnd"/>
+      <w:r>
+        <w:rPr>
+          <w:rFonts w:cstheme="minorHAnsi"/>
+          <w:sz w:val="28"/>
+          <w:szCs w:val="28"/>
+          <w:lang w:val="en-US"/>
+        </w:rPr>
+        <w:t xml:space="preserve"> this keyword</w:t>
+      </w:r>
+    </w:p>
+    <w:p>
+      <w:pPr>
+        <w:pStyle w:val="ListParagraph"/>
+        <w:rPr>
+          <w:rFonts w:cstheme="minorHAnsi"/>
+          <w:sz w:val="28"/>
+          <w:szCs w:val="28"/>
+          <w:lang w:val="en-US"/>
+        </w:rPr>
+      </w:pPr>
+    </w:p>
+    <w:p>
+      <w:pPr>
+        <w:pStyle w:val="ListParagraph"/>
+        <w:rPr>
+          <w:rFonts w:cstheme="minorHAnsi"/>
+          <w:sz w:val="28"/>
+          <w:szCs w:val="28"/>
+          <w:lang w:val="en-US"/>
+        </w:rPr>
+      </w:pPr>
+    </w:p>
+    <w:p>
+      <w:pPr>
+        <w:pStyle w:val="ListParagraph"/>
+        <w:rPr>
+          <w:rFonts w:cstheme="minorHAnsi"/>
+          <w:sz w:val="24"/>
+          <w:szCs w:val="24"/>
+          <w:lang w:val="en-US"/>
+        </w:rPr>
+      </w:pPr>
+    </w:p>
+    <w:p>
+      <w:pPr>
+        <w:pStyle w:val="ListParagraph"/>
+        <w:rPr>
+          <w:rFonts w:cstheme="minorHAnsi"/>
+          <w:sz w:val="24"/>
+          <w:szCs w:val="24"/>
+          <w:lang w:val="en-US"/>
+        </w:rPr>
+      </w:pPr>
+    </w:p>
+    <w:p>
+      <w:pPr>
+        <w:pStyle w:val="ListParagraph"/>
+        <w:rPr>
+          <w:rFonts w:cstheme="minorHAnsi"/>
+          <w:sz w:val="24"/>
+          <w:szCs w:val="24"/>
+          <w:lang w:val="en-US"/>
+        </w:rPr>
+      </w:pPr>
+    </w:p>
     <w:sectPr>
       <w:pgSz w:w="11906" w:h="16838"/>
       <w:pgMar w:top="1440" w:right="1440" w:bottom="1440" w:left="1440" w:header="708" w:footer="708" w:gutter="0"/>
@@ -1127,6 +2174,95 @@
 <file path=word/numbering.xml><?xml version="1.0" encoding="utf-8"?>
 <w:numbering xmlns:wpc="http://schemas.microsoft.com/office/word/2010/wordprocessingCanvas" xmlns:cx="http://schemas.microsoft.com/office/drawing/2014/chartex" xmlns:cx1="http://schemas.microsoft.com/office/drawing/2015/9/8/chartex" xmlns:cx2="http://schemas.microsoft.com/office/drawing/2015/10/21/chartex" xmlns:cx3="http://schemas.microsoft.com/office/drawing/2016/5/9/chartex" xmlns:cx4="http://schemas.microsoft.com/office/drawing/2016/5/10/chartex" xmlns:cx5="http://schemas.microsoft.com/office/drawing/2016/5/11/chartex" xmlns:cx6="http://schemas.microsoft.com/office/drawing/2016/5/12/chartex" xmlns:cx7="http://schemas.microsoft.com/office/drawing/2016/5/13/chartex" xmlns:cx8="http://schemas.microsoft.com/office/drawing/2016/5/14/chartex" xmlns:mc="http://schemas.openxmlformats.org/markup-compatibility/2006" xmlns:aink="http://schemas.microsoft.com/office/drawing/2016/ink" xmlns:am3d="http://schemas.microsoft.com/office/drawing/2017/model3d" xmlns:o="urn:schemas-microsoft-com:office:office" xmlns:r="http://schemas.openxmlformats.org/officeDocument/2006/relationships" xmlns:m="http://schemas.openxmlformats.org/officeDocument/2006/math" xmlns:v="urn:schemas-microsoft-com:vml" xmlns:wp14="http://schemas.microsoft.com/office/word/2010/wordprocessingDrawing" xmlns:wp="http://schemas.openxmlformats.org/drawingml/2006/wordprocessingDrawing" xmlns:w10="urn:schemas-microsoft-com:office:word" xmlns:w="http://schemas.openxmlformats.org/wordprocessingml/2006/main" xmlns:w14="http://schemas.microsoft.com/office/word/2010/wordml" xmlns:w15="http://schemas.microsoft.com/office/word/2012/wordml" xmlns:w16cex="http://schemas.microsoft.com/office/word/2018/wordml/cex" xmlns:w16cid="http://schemas.microsoft.com/office/word/2016/wordml/cid" xmlns:w16="http://schemas.microsoft.com/office/word/2018/wordml" xmlns:w16sdtdh="http://schemas.microsoft.com/office/word/2020/wordml/sdtdatahash" xmlns:w16se="http://schemas.microsoft.com/office/word/2015/wordml/symex" xmlns:wpg="http://schemas.microsoft.com/office/word/2010/wordprocessingGroup" xmlns:wpi="http://schemas.microsoft.com/office/word/2010/wordprocessingInk" xmlns:wne="http://schemas.microsoft.com/office/word/2006/wordml" xmlns:wps="http://schemas.microsoft.com/office/word/2010/wordprocessingShape" mc:Ignorable="w14 w15 w16se w16cid w16 w16cex w16sdtdh wp14">
   <w:abstractNum w:abstractNumId="0" w15:restartNumberingAfterBreak="0">
+    <w:nsid w:val="016A5CBD"/>
+    <w:multiLevelType w:val="hybridMultilevel"/>
+    <w:tmpl w:val="ECE46754"/>
+    <w:lvl w:ilvl="0" w:tplc="40090011">
+      <w:start w:val="3"/>
+      <w:numFmt w:val="decimal"/>
+      <w:lvlText w:val="%1)"/>
+      <w:lvlJc w:val="left"/>
+      <w:pPr>
+        <w:ind w:left="720" w:hanging="360"/>
+      </w:pPr>
+      <w:rPr>
+        <w:rFonts w:hint="default"/>
+      </w:rPr>
+    </w:lvl>
+    <w:lvl w:ilvl="1" w:tplc="40090019" w:tentative="1">
+      <w:start w:val="1"/>
+      <w:numFmt w:val="lowerLetter"/>
+      <w:lvlText w:val="%2."/>
+      <w:lvlJc w:val="left"/>
+      <w:pPr>
+        <w:ind w:left="1440" w:hanging="360"/>
+      </w:pPr>
+    </w:lvl>
+    <w:lvl w:ilvl="2" w:tplc="4009001B" w:tentative="1">
+      <w:start w:val="1"/>
+      <w:numFmt w:val="lowerRoman"/>
+      <w:lvlText w:val="%3."/>
+      <w:lvlJc w:val="right"/>
+      <w:pPr>
+        <w:ind w:left="2160" w:hanging="180"/>
+      </w:pPr>
+    </w:lvl>
+    <w:lvl w:ilvl="3" w:tplc="4009000F" w:tentative="1">
+      <w:start w:val="1"/>
+      <w:numFmt w:val="decimal"/>
+      <w:lvlText w:val="%4."/>
+      <w:lvlJc w:val="left"/>
+      <w:pPr>
+        <w:ind w:left="2880" w:hanging="360"/>
+      </w:pPr>
+    </w:lvl>
+    <w:lvl w:ilvl="4" w:tplc="40090019" w:tentative="1">
+      <w:start w:val="1"/>
+      <w:numFmt w:val="lowerLetter"/>
+      <w:lvlText w:val="%5."/>
+      <w:lvlJc w:val="left"/>
+      <w:pPr>
+        <w:ind w:left="3600" w:hanging="360"/>
+      </w:pPr>
+    </w:lvl>
+    <w:lvl w:ilvl="5" w:tplc="4009001B" w:tentative="1">
+      <w:start w:val="1"/>
+      <w:numFmt w:val="lowerRoman"/>
+      <w:lvlText w:val="%6."/>
+      <w:lvlJc w:val="right"/>
+      <w:pPr>
+        <w:ind w:left="4320" w:hanging="180"/>
+      </w:pPr>
+    </w:lvl>
+    <w:lvl w:ilvl="6" w:tplc="4009000F" w:tentative="1">
+      <w:start w:val="1"/>
+      <w:numFmt w:val="decimal"/>
+      <w:lvlText w:val="%7."/>
+      <w:lvlJc w:val="left"/>
+      <w:pPr>
+        <w:ind w:left="5040" w:hanging="360"/>
+      </w:pPr>
+    </w:lvl>
+    <w:lvl w:ilvl="7" w:tplc="40090019" w:tentative="1">
+      <w:start w:val="1"/>
+      <w:numFmt w:val="lowerLetter"/>
+      <w:lvlText w:val="%8."/>
+      <w:lvlJc w:val="left"/>
+      <w:pPr>
+        <w:ind w:left="5760" w:hanging="360"/>
+      </w:pPr>
+    </w:lvl>
+    <w:lvl w:ilvl="8" w:tplc="4009001B" w:tentative="1">
+      <w:start w:val="1"/>
+      <w:numFmt w:val="lowerRoman"/>
+      <w:lvlText w:val="%9."/>
+      <w:lvlJc w:val="right"/>
+      <w:pPr>
+        <w:ind w:left="6480" w:hanging="180"/>
+      </w:pPr>
+    </w:lvl>
+  </w:abstractNum>
+  <w:abstractNum w:abstractNumId="1" w15:restartNumberingAfterBreak="0">
     <w:nsid w:val="0B9C193C"/>
     <w:multiLevelType w:val="hybridMultilevel"/>
     <w:tmpl w:val="F5020C52"/>
@@ -1215,7 +2351,7 @@
       </w:pPr>
     </w:lvl>
   </w:abstractNum>
-  <w:abstractNum w:abstractNumId="1" w15:restartNumberingAfterBreak="0">
+  <w:abstractNum w:abstractNumId="2" w15:restartNumberingAfterBreak="0">
     <w:nsid w:val="363A1BB1"/>
     <w:multiLevelType w:val="hybridMultilevel"/>
     <w:tmpl w:val="56C64F06"/>
@@ -1304,7 +2440,7 @@
       </w:pPr>
     </w:lvl>
   </w:abstractNum>
-  <w:abstractNum w:abstractNumId="2" w15:restartNumberingAfterBreak="0">
+  <w:abstractNum w:abstractNumId="3" w15:restartNumberingAfterBreak="0">
     <w:nsid w:val="4EB82BE2"/>
     <w:multiLevelType w:val="hybridMultilevel"/>
     <w:tmpl w:val="ADE4945A"/>
@@ -1417,7 +2553,97 @@
       </w:rPr>
     </w:lvl>
   </w:abstractNum>
-  <w:abstractNum w:abstractNumId="3" w15:restartNumberingAfterBreak="0">
+  <w:abstractNum w:abstractNumId="4" w15:restartNumberingAfterBreak="0">
+    <w:nsid w:val="677418E7"/>
+    <w:multiLevelType w:val="hybridMultilevel"/>
+    <w:tmpl w:val="FD4AC806"/>
+    <w:lvl w:ilvl="0" w:tplc="604007EA">
+      <w:start w:val="1"/>
+      <w:numFmt w:val="decimal"/>
+      <w:lvlText w:val="%1)"/>
+      <w:lvlJc w:val="left"/>
+      <w:pPr>
+        <w:ind w:left="1080" w:hanging="360"/>
+      </w:pPr>
+      <w:rPr>
+        <w:rFonts w:hint="default"/>
+        <w:b/>
+      </w:rPr>
+    </w:lvl>
+    <w:lvl w:ilvl="1" w:tplc="40090019" w:tentative="1">
+      <w:start w:val="1"/>
+      <w:numFmt w:val="lowerLetter"/>
+      <w:lvlText w:val="%2."/>
+      <w:lvlJc w:val="left"/>
+      <w:pPr>
+        <w:ind w:left="1800" w:hanging="360"/>
+      </w:pPr>
+    </w:lvl>
+    <w:lvl w:ilvl="2" w:tplc="4009001B" w:tentative="1">
+      <w:start w:val="1"/>
+      <w:numFmt w:val="lowerRoman"/>
+      <w:lvlText w:val="%3."/>
+      <w:lvlJc w:val="right"/>
+      <w:pPr>
+        <w:ind w:left="2520" w:hanging="180"/>
+      </w:pPr>
+    </w:lvl>
+    <w:lvl w:ilvl="3" w:tplc="4009000F" w:tentative="1">
+      <w:start w:val="1"/>
+      <w:numFmt w:val="decimal"/>
+      <w:lvlText w:val="%4."/>
+      <w:lvlJc w:val="left"/>
+      <w:pPr>
+        <w:ind w:left="3240" w:hanging="360"/>
+      </w:pPr>
+    </w:lvl>
+    <w:lvl w:ilvl="4" w:tplc="40090019" w:tentative="1">
+      <w:start w:val="1"/>
+      <w:numFmt w:val="lowerLetter"/>
+      <w:lvlText w:val="%5."/>
+      <w:lvlJc w:val="left"/>
+      <w:pPr>
+        <w:ind w:left="3960" w:hanging="360"/>
+      </w:pPr>
+    </w:lvl>
+    <w:lvl w:ilvl="5" w:tplc="4009001B" w:tentative="1">
+      <w:start w:val="1"/>
+      <w:numFmt w:val="lowerRoman"/>
+      <w:lvlText w:val="%6."/>
+      <w:lvlJc w:val="right"/>
+      <w:pPr>
+        <w:ind w:left="4680" w:hanging="180"/>
+      </w:pPr>
+    </w:lvl>
+    <w:lvl w:ilvl="6" w:tplc="4009000F" w:tentative="1">
+      <w:start w:val="1"/>
+      <w:numFmt w:val="decimal"/>
+      <w:lvlText w:val="%7."/>
+      <w:lvlJc w:val="left"/>
+      <w:pPr>
+        <w:ind w:left="5400" w:hanging="360"/>
+      </w:pPr>
+    </w:lvl>
+    <w:lvl w:ilvl="7" w:tplc="40090019" w:tentative="1">
+      <w:start w:val="1"/>
+      <w:numFmt w:val="lowerLetter"/>
+      <w:lvlText w:val="%8."/>
+      <w:lvlJc w:val="left"/>
+      <w:pPr>
+        <w:ind w:left="6120" w:hanging="360"/>
+      </w:pPr>
+    </w:lvl>
+    <w:lvl w:ilvl="8" w:tplc="4009001B" w:tentative="1">
+      <w:start w:val="1"/>
+      <w:numFmt w:val="lowerRoman"/>
+      <w:lvlText w:val="%9."/>
+      <w:lvlJc w:val="right"/>
+      <w:pPr>
+        <w:ind w:left="6840" w:hanging="180"/>
+      </w:pPr>
+    </w:lvl>
+  </w:abstractNum>
+  <w:abstractNum w:abstractNumId="5" w15:restartNumberingAfterBreak="0">
     <w:nsid w:val="71D42463"/>
     <w:multiLevelType w:val="hybridMultilevel"/>
     <w:tmpl w:val="56C64F06"/>
@@ -1507,16 +2733,22 @@
     </w:lvl>
   </w:abstractNum>
   <w:num w:numId="1">
+    <w:abstractNumId w:val="3"/>
+  </w:num>
+  <w:num w:numId="2">
+    <w:abstractNumId w:val="1"/>
+  </w:num>
+  <w:num w:numId="3">
+    <w:abstractNumId w:val="5"/>
+  </w:num>
+  <w:num w:numId="4">
     <w:abstractNumId w:val="2"/>
   </w:num>
-  <w:num w:numId="2">
+  <w:num w:numId="5">
     <w:abstractNumId w:val="0"/>
   </w:num>
-  <w:num w:numId="3">
-    <w:abstractNumId w:val="3"/>
-  </w:num>
-  <w:num w:numId="4">
-    <w:abstractNumId w:val="1"/>
+  <w:num w:numId="6">
+    <w:abstractNumId w:val="4"/>
   </w:num>
 </w:numbering>
 </file>

</xml_diff>

<commit_message>
updated 0n 23rd jan 2022 at 7.11pm
</commit_message>
<xml_diff>
--- a/vaibhav_21Jan2022_fullstack(node)_august/Interview Questions.docx
+++ b/vaibhav_21Jan2022_fullstack(node)_august/Interview Questions.docx
@@ -2116,6 +2116,137 @@
           <w:lang w:val="en-US"/>
         </w:rPr>
       </w:pPr>
+    </w:p>
+    <w:p>
+      <w:pPr>
+        <w:pStyle w:val="ListParagraph"/>
+        <w:rPr>
+          <w:rFonts w:cstheme="minorHAnsi"/>
+          <w:sz w:val="28"/>
+          <w:szCs w:val="28"/>
+          <w:lang w:val="en-US"/>
+        </w:rPr>
+      </w:pPr>
+    </w:p>
+    <w:p>
+      <w:pPr>
+        <w:pStyle w:val="ListParagraph"/>
+        <w:rPr>
+          <w:rFonts w:cstheme="minorHAnsi"/>
+          <w:b/>
+          <w:bCs/>
+          <w:sz w:val="28"/>
+          <w:szCs w:val="28"/>
+          <w:lang w:val="en-US"/>
+        </w:rPr>
+      </w:pPr>
+      <w:r>
+        <w:rPr>
+          <w:rFonts w:cstheme="minorHAnsi"/>
+          <w:b/>
+          <w:bCs/>
+          <w:sz w:val="28"/>
+          <w:szCs w:val="28"/>
+          <w:lang w:val="en-US"/>
+        </w:rPr>
+        <w:t xml:space="preserve">Function calling another </w:t>
+      </w:r>
+      <w:proofErr w:type="gramStart"/>
+      <w:r>
+        <w:rPr>
+          <w:rFonts w:cstheme="minorHAnsi"/>
+          <w:b/>
+          <w:bCs/>
+          <w:sz w:val="28"/>
+          <w:szCs w:val="28"/>
+          <w:lang w:val="en-US"/>
+        </w:rPr>
+        <w:t xml:space="preserve">function </w:t>
+      </w:r>
+      <w:r>
+        <w:rPr>
+          <w:rFonts w:cstheme="minorHAnsi"/>
+          <w:b/>
+          <w:bCs/>
+          <w:sz w:val="28"/>
+          <w:szCs w:val="28"/>
+          <w:lang w:val="en-US"/>
+        </w:rPr>
+        <w:t>:</w:t>
+      </w:r>
+      <w:proofErr w:type="gramEnd"/>
+    </w:p>
+    <w:p>
+      <w:pPr>
+        <w:pStyle w:val="ListParagraph"/>
+        <w:rPr>
+          <w:rFonts w:cstheme="minorHAnsi"/>
+          <w:b/>
+          <w:bCs/>
+          <w:sz w:val="28"/>
+          <w:szCs w:val="28"/>
+          <w:lang w:val="en-US"/>
+        </w:rPr>
+      </w:pPr>
+      <w:r>
+        <w:rPr>
+          <w:rFonts w:cstheme="minorHAnsi"/>
+          <w:b/>
+          <w:bCs/>
+          <w:noProof/>
+          <w:sz w:val="28"/>
+          <w:szCs w:val="28"/>
+          <w:lang w:val="en-US"/>
+        </w:rPr>
+        <w:drawing>
+          <wp:inline distT="0" distB="0" distL="0" distR="0" wp14:anchorId="39FCA33C" wp14:editId="485C67CC">
+            <wp:extent cx="5722620" cy="2941320"/>
+            <wp:effectExtent l="0" t="0" r="0" b="0"/>
+            <wp:docPr id="4" name="Picture 4"/>
+            <wp:cNvGraphicFramePr>
+              <a:graphicFrameLocks xmlns:a="http://schemas.openxmlformats.org/drawingml/2006/main" noChangeAspect="1"/>
+            </wp:cNvGraphicFramePr>
+            <a:graphic xmlns:a="http://schemas.openxmlformats.org/drawingml/2006/main">
+              <a:graphicData uri="http://schemas.openxmlformats.org/drawingml/2006/picture">
+                <pic:pic xmlns:pic="http://schemas.openxmlformats.org/drawingml/2006/picture">
+                  <pic:nvPicPr>
+                    <pic:cNvPr id="0" name="Picture 1"/>
+                    <pic:cNvPicPr>
+                      <a:picLocks noChangeAspect="1" noChangeArrowheads="1"/>
+                    </pic:cNvPicPr>
+                  </pic:nvPicPr>
+                  <pic:blipFill>
+                    <a:blip r:embed="rId8" cstate="print">
+                      <a:extLst>
+                        <a:ext uri="{28A0092B-C50C-407E-A947-70E740481C1C}">
+                          <a14:useLocalDpi xmlns:a14="http://schemas.microsoft.com/office/drawing/2010/main" val="0"/>
+                        </a:ext>
+                      </a:extLst>
+                    </a:blip>
+                    <a:srcRect/>
+                    <a:stretch>
+                      <a:fillRect/>
+                    </a:stretch>
+                  </pic:blipFill>
+                  <pic:spPr bwMode="auto">
+                    <a:xfrm>
+                      <a:off x="0" y="0"/>
+                      <a:ext cx="5722620" cy="2941320"/>
+                    </a:xfrm>
+                    <a:prstGeom prst="rect">
+                      <a:avLst/>
+                    </a:prstGeom>
+                    <a:noFill/>
+                    <a:ln>
+                      <a:noFill/>
+                    </a:ln>
+                  </pic:spPr>
+                </pic:pic>
+              </a:graphicData>
+            </a:graphic>
+          </wp:inline>
+        </w:drawing>
+      </w:r>
     </w:p>
     <w:p>
       <w:pPr>

</xml_diff>

<commit_message>
upadate on 25th jan 2022 at  7.52 pm
</commit_message>
<xml_diff>
--- a/vaibhav_21Jan2022_fullstack(node)_august/Interview Questions.docx
+++ b/vaibhav_21Jan2022_fullstack(node)_august/Interview Questions.docx
@@ -2286,8 +2286,1727 @@
         <w:pStyle w:val="ListParagraph"/>
         <w:rPr>
           <w:rFonts w:cstheme="minorHAnsi"/>
-          <w:sz w:val="24"/>
-          <w:szCs w:val="24"/>
+          <w:b/>
+          <w:bCs/>
+          <w:sz w:val="36"/>
+          <w:szCs w:val="36"/>
+          <w:lang w:val="en-US"/>
+        </w:rPr>
+      </w:pPr>
+      <w:r>
+        <w:rPr>
+          <w:rFonts w:cstheme="minorHAnsi"/>
+          <w:b/>
+          <w:bCs/>
+          <w:sz w:val="36"/>
+          <w:szCs w:val="36"/>
+          <w:lang w:val="en-US"/>
+        </w:rPr>
+        <w:t>React:</w:t>
+      </w:r>
+    </w:p>
+    <w:p>
+      <w:pPr>
+        <w:pStyle w:val="ListParagraph"/>
+        <w:rPr>
+          <w:rFonts w:cstheme="minorHAnsi"/>
+          <w:b/>
+          <w:bCs/>
+          <w:sz w:val="36"/>
+          <w:szCs w:val="36"/>
+          <w:lang w:val="en-US"/>
+        </w:rPr>
+      </w:pPr>
+    </w:p>
+    <w:p>
+      <w:pPr>
+        <w:pStyle w:val="ListParagraph"/>
+        <w:numPr>
+          <w:ilvl w:val="0"/>
+          <w:numId w:val="8"/>
+        </w:numPr>
+        <w:rPr>
+          <w:rFonts w:cstheme="minorHAnsi"/>
+          <w:b/>
+          <w:bCs/>
+          <w:sz w:val="28"/>
+          <w:szCs w:val="28"/>
+          <w:lang w:val="en-US"/>
+        </w:rPr>
+      </w:pPr>
+      <w:r>
+        <w:rPr>
+          <w:rFonts w:cstheme="minorHAnsi"/>
+          <w:b/>
+          <w:bCs/>
+          <w:sz w:val="28"/>
+          <w:szCs w:val="28"/>
+          <w:lang w:val="en-US"/>
+        </w:rPr>
+        <w:t xml:space="preserve">What is </w:t>
+      </w:r>
+      <w:proofErr w:type="gramStart"/>
+      <w:r>
+        <w:rPr>
+          <w:rFonts w:cstheme="minorHAnsi"/>
+          <w:b/>
+          <w:bCs/>
+          <w:sz w:val="28"/>
+          <w:szCs w:val="28"/>
+          <w:lang w:val="en-US"/>
+        </w:rPr>
+        <w:t>react ?</w:t>
+      </w:r>
+      <w:proofErr w:type="gramEnd"/>
+    </w:p>
+    <w:p>
+      <w:pPr>
+        <w:pStyle w:val="ListParagraph"/>
+        <w:numPr>
+          <w:ilvl w:val="0"/>
+          <w:numId w:val="9"/>
+        </w:numPr>
+        <w:rPr>
+          <w:rFonts w:cstheme="minorHAnsi"/>
+          <w:sz w:val="28"/>
+          <w:szCs w:val="28"/>
+          <w:lang w:val="en-US"/>
+        </w:rPr>
+      </w:pPr>
+      <w:r>
+        <w:rPr>
+          <w:rFonts w:cstheme="minorHAnsi"/>
+          <w:sz w:val="28"/>
+          <w:szCs w:val="28"/>
+          <w:lang w:val="en-US"/>
+        </w:rPr>
+        <w:t xml:space="preserve">  </w:t>
+      </w:r>
+      <w:r>
+        <w:rPr>
+          <w:rFonts w:cstheme="minorHAnsi"/>
+          <w:color w:val="333333"/>
+          <w:sz w:val="28"/>
+          <w:szCs w:val="28"/>
+          <w:shd w:val="clear" w:color="auto" w:fill="FFFFFF"/>
+        </w:rPr>
+        <w:t>ReactJS is a </w:t>
+      </w:r>
+      <w:r>
+        <w:rPr>
+          <w:rStyle w:val="Strong"/>
+          <w:rFonts w:cstheme="minorHAnsi"/>
+          <w:color w:val="333333"/>
+          <w:sz w:val="28"/>
+          <w:szCs w:val="28"/>
+          <w:shd w:val="clear" w:color="auto" w:fill="FFFFFF"/>
+        </w:rPr>
+        <w:t>declarative</w:t>
+      </w:r>
+      <w:r>
+        <w:rPr>
+          <w:rFonts w:cstheme="minorHAnsi"/>
+          <w:color w:val="333333"/>
+          <w:sz w:val="28"/>
+          <w:szCs w:val="28"/>
+          <w:shd w:val="clear" w:color="auto" w:fill="FFFFFF"/>
+        </w:rPr>
+        <w:t>, </w:t>
+      </w:r>
+      <w:r>
+        <w:rPr>
+          <w:rStyle w:val="Strong"/>
+          <w:rFonts w:cstheme="minorHAnsi"/>
+          <w:color w:val="333333"/>
+          <w:sz w:val="28"/>
+          <w:szCs w:val="28"/>
+          <w:shd w:val="clear" w:color="auto" w:fill="FFFFFF"/>
+        </w:rPr>
+        <w:t>efficient</w:t>
+      </w:r>
+      <w:r>
+        <w:rPr>
+          <w:rFonts w:cstheme="minorHAnsi"/>
+          <w:color w:val="333333"/>
+          <w:sz w:val="28"/>
+          <w:szCs w:val="28"/>
+          <w:shd w:val="clear" w:color="auto" w:fill="FFFFFF"/>
+        </w:rPr>
+        <w:t>, and flexible </w:t>
+      </w:r>
+      <w:r>
+        <w:rPr>
+          <w:rStyle w:val="Strong"/>
+          <w:rFonts w:cstheme="minorHAnsi"/>
+          <w:color w:val="333333"/>
+          <w:sz w:val="28"/>
+          <w:szCs w:val="28"/>
+          <w:shd w:val="clear" w:color="auto" w:fill="FFFFFF"/>
+        </w:rPr>
+        <w:t>JavaScript library</w:t>
+      </w:r>
+      <w:r>
+        <w:rPr>
+          <w:rFonts w:cstheme="minorHAnsi"/>
+          <w:color w:val="333333"/>
+          <w:sz w:val="28"/>
+          <w:szCs w:val="28"/>
+          <w:shd w:val="clear" w:color="auto" w:fill="FFFFFF"/>
+        </w:rPr>
+        <w:t xml:space="preserve"> for building reusable UI components. It is an open-source, component-based </w:t>
+      </w:r>
+      <w:proofErr w:type="gramStart"/>
+      <w:r>
+        <w:rPr>
+          <w:rFonts w:cstheme="minorHAnsi"/>
+          <w:color w:val="333333"/>
+          <w:sz w:val="28"/>
+          <w:szCs w:val="28"/>
+          <w:shd w:val="clear" w:color="auto" w:fill="FFFFFF"/>
+        </w:rPr>
+        <w:t>front end</w:t>
+      </w:r>
+      <w:proofErr w:type="gramEnd"/>
+      <w:r>
+        <w:rPr>
+          <w:rFonts w:cstheme="minorHAnsi"/>
+          <w:color w:val="333333"/>
+          <w:sz w:val="28"/>
+          <w:szCs w:val="28"/>
+          <w:shd w:val="clear" w:color="auto" w:fill="FFFFFF"/>
+        </w:rPr>
+        <w:t xml:space="preserve"> library which is responsible only for the view layer of the application</w:t>
+      </w:r>
+    </w:p>
+    <w:p>
+      <w:pPr>
+        <w:pStyle w:val="ListParagraph"/>
+        <w:numPr>
+          <w:ilvl w:val="0"/>
+          <w:numId w:val="8"/>
+        </w:numPr>
+        <w:rPr>
+          <w:rFonts w:cstheme="minorHAnsi"/>
+          <w:b/>
+          <w:bCs/>
+          <w:sz w:val="28"/>
+          <w:szCs w:val="28"/>
+          <w:lang w:val="en-US"/>
+        </w:rPr>
+      </w:pPr>
+      <w:r>
+        <w:rPr>
+          <w:rFonts w:cstheme="minorHAnsi"/>
+          <w:b/>
+          <w:bCs/>
+          <w:sz w:val="28"/>
+          <w:szCs w:val="28"/>
+          <w:lang w:val="en-US"/>
+        </w:rPr>
+        <w:t xml:space="preserve">Advantages of React </w:t>
+      </w:r>
+      <w:proofErr w:type="gramStart"/>
+      <w:r>
+        <w:rPr>
+          <w:rFonts w:cstheme="minorHAnsi"/>
+          <w:b/>
+          <w:bCs/>
+          <w:sz w:val="28"/>
+          <w:szCs w:val="28"/>
+          <w:lang w:val="en-US"/>
+        </w:rPr>
+        <w:t>Js :</w:t>
+      </w:r>
+      <w:proofErr w:type="gramEnd"/>
+    </w:p>
+    <w:p>
+      <w:pPr>
+        <w:pStyle w:val="ListParagraph"/>
+        <w:ind w:left="1440"/>
+        <w:rPr>
+          <w:rFonts w:cstheme="minorHAnsi"/>
+          <w:color w:val="333333"/>
+          <w:sz w:val="28"/>
+          <w:szCs w:val="28"/>
+          <w:shd w:val="clear" w:color="auto" w:fill="FFFFFF"/>
+        </w:rPr>
+      </w:pPr>
+      <w:r>
+        <w:rPr>
+          <w:rFonts w:cstheme="minorHAnsi"/>
+          <w:color w:val="333333"/>
+          <w:sz w:val="28"/>
+          <w:szCs w:val="28"/>
+          <w:shd w:val="clear" w:color="auto" w:fill="FFFFFF"/>
+        </w:rPr>
+        <w:t>-</w:t>
+      </w:r>
+      <w:r>
+        <w:rPr>
+          <w:rFonts w:cstheme="minorHAnsi"/>
+          <w:color w:val="333333"/>
+          <w:sz w:val="28"/>
+          <w:szCs w:val="28"/>
+          <w:shd w:val="clear" w:color="auto" w:fill="FFFFFF"/>
+        </w:rPr>
+        <w:t>It uses virtual DOM (JavaScript object), which improves the performance of the app. The JavaScript virtual DOM is faster than the regular DOM.</w:t>
+      </w:r>
+    </w:p>
+    <w:p>
+      <w:pPr>
+        <w:pStyle w:val="ListParagraph"/>
+        <w:ind w:left="1440"/>
+        <w:rPr>
+          <w:rFonts w:cstheme="minorHAnsi"/>
+          <w:color w:val="333333"/>
+          <w:sz w:val="28"/>
+          <w:szCs w:val="28"/>
+          <w:shd w:val="clear" w:color="auto" w:fill="FFFFFF"/>
+        </w:rPr>
+      </w:pPr>
+      <w:r>
+        <w:rPr>
+          <w:rFonts w:cstheme="minorHAnsi"/>
+          <w:color w:val="333333"/>
+          <w:sz w:val="28"/>
+          <w:szCs w:val="28"/>
+          <w:shd w:val="clear" w:color="auto" w:fill="FFFFFF"/>
+        </w:rPr>
+        <w:t>-</w:t>
+      </w:r>
+      <w:r>
+        <w:rPr>
+          <w:rFonts w:cstheme="minorHAnsi"/>
+          <w:color w:val="333333"/>
+          <w:sz w:val="28"/>
+          <w:szCs w:val="28"/>
+          <w:shd w:val="clear" w:color="auto" w:fill="FFFFFF"/>
+        </w:rPr>
+        <w:t xml:space="preserve"> We can use ReactJS on the client and server-side as well as with other frameworks. </w:t>
+      </w:r>
+    </w:p>
+    <w:p>
+      <w:pPr>
+        <w:pStyle w:val="ListParagraph"/>
+        <w:ind w:left="1440"/>
+        <w:rPr>
+          <w:rFonts w:cstheme="minorHAnsi"/>
+          <w:color w:val="333333"/>
+          <w:sz w:val="28"/>
+          <w:szCs w:val="28"/>
+          <w:shd w:val="clear" w:color="auto" w:fill="FFFFFF"/>
+        </w:rPr>
+      </w:pPr>
+    </w:p>
+    <w:p>
+      <w:pPr>
+        <w:pStyle w:val="ListParagraph"/>
+        <w:pBdr>
+          <w:bottom w:val="single" w:sz="6" w:space="1" w:color="auto"/>
+        </w:pBdr>
+        <w:ind w:left="1440"/>
+        <w:rPr>
+          <w:rFonts w:cstheme="minorHAnsi"/>
+          <w:color w:val="333333"/>
+          <w:sz w:val="28"/>
+          <w:szCs w:val="28"/>
+          <w:shd w:val="clear" w:color="auto" w:fill="FFFFFF"/>
+        </w:rPr>
+      </w:pPr>
+      <w:r>
+        <w:rPr>
+          <w:rFonts w:cstheme="minorHAnsi"/>
+          <w:color w:val="333333"/>
+          <w:sz w:val="28"/>
+          <w:szCs w:val="28"/>
+          <w:shd w:val="clear" w:color="auto" w:fill="FFFFFF"/>
+        </w:rPr>
+        <w:lastRenderedPageBreak/>
+        <w:t>-</w:t>
+      </w:r>
+      <w:r>
+        <w:rPr>
+          <w:rFonts w:cstheme="minorHAnsi"/>
+          <w:color w:val="333333"/>
+          <w:sz w:val="28"/>
+          <w:szCs w:val="28"/>
+          <w:shd w:val="clear" w:color="auto" w:fill="FFFFFF"/>
+        </w:rPr>
+        <w:t>It uses component and data patterns that improve readability and helps to maintain larger apps.</w:t>
+      </w:r>
+    </w:p>
+    <w:p>
+      <w:pPr>
+        <w:numPr>
+          <w:ilvl w:val="0"/>
+          <w:numId w:val="10"/>
+        </w:numPr>
+        <w:shd w:val="clear" w:color="auto" w:fill="FFFFFF"/>
+        <w:spacing w:before="100" w:beforeAutospacing="1" w:after="100" w:afterAutospacing="1" w:line="240" w:lineRule="auto"/>
+        <w:rPr>
+          <w:rFonts w:eastAsia="Times New Roman" w:cstheme="minorHAnsi"/>
+          <w:color w:val="1A3D3C"/>
+          <w:spacing w:val="2"/>
+          <w:sz w:val="24"/>
+          <w:szCs w:val="24"/>
+          <w:lang w:eastAsia="en-IN"/>
+        </w:rPr>
+      </w:pPr>
+      <w:r>
+        <w:rPr>
+          <w:rFonts w:eastAsia="Times New Roman" w:cstheme="minorHAnsi"/>
+          <w:b/>
+          <w:bCs/>
+          <w:color w:val="1A3D3C"/>
+          <w:spacing w:val="2"/>
+          <w:sz w:val="24"/>
+          <w:szCs w:val="24"/>
+          <w:lang w:eastAsia="en-IN"/>
+        </w:rPr>
+        <w:t>Use of Virtual DOM to improve efficiency: </w:t>
+      </w:r>
+      <w:r>
+        <w:rPr>
+          <w:rFonts w:eastAsia="Times New Roman" w:cstheme="minorHAnsi"/>
+          <w:color w:val="1A3D3C"/>
+          <w:spacing w:val="2"/>
+          <w:sz w:val="24"/>
+          <w:szCs w:val="24"/>
+          <w:lang w:eastAsia="en-IN"/>
+        </w:rPr>
+        <w:t>React uses virtual DOM to render the view. As the name suggests, virtual DOM is a virtual representation of the real DOM. Each time the data changes in a react app, a new virtual DOM gets created. Creating a virtual DOM is much faster than rendering the UI inside the browser. Therefore, with the use of virtual DOM, the efficiency of the app improves.</w:t>
+      </w:r>
+    </w:p>
+    <w:p>
+      <w:pPr>
+        <w:numPr>
+          <w:ilvl w:val="0"/>
+          <w:numId w:val="10"/>
+        </w:numPr>
+        <w:shd w:val="clear" w:color="auto" w:fill="FFFFFF"/>
+        <w:spacing w:before="100" w:beforeAutospacing="1" w:after="100" w:afterAutospacing="1" w:line="240" w:lineRule="auto"/>
+        <w:rPr>
+          <w:rFonts w:eastAsia="Times New Roman" w:cstheme="minorHAnsi"/>
+          <w:color w:val="1A3D3C"/>
+          <w:spacing w:val="2"/>
+          <w:sz w:val="24"/>
+          <w:szCs w:val="24"/>
+          <w:lang w:eastAsia="en-IN"/>
+        </w:rPr>
+      </w:pPr>
+      <w:r>
+        <w:rPr>
+          <w:rFonts w:eastAsia="Times New Roman" w:cstheme="minorHAnsi"/>
+          <w:b/>
+          <w:bCs/>
+          <w:color w:val="1A3D3C"/>
+          <w:spacing w:val="2"/>
+          <w:sz w:val="24"/>
+          <w:szCs w:val="24"/>
+          <w:lang w:eastAsia="en-IN"/>
+        </w:rPr>
+        <w:t>Gentle learning curve:</w:t>
+      </w:r>
+      <w:r>
+        <w:rPr>
+          <w:rFonts w:eastAsia="Times New Roman" w:cstheme="minorHAnsi"/>
+          <w:color w:val="1A3D3C"/>
+          <w:spacing w:val="2"/>
+          <w:sz w:val="24"/>
+          <w:szCs w:val="24"/>
+          <w:lang w:eastAsia="en-IN"/>
+        </w:rPr>
+        <w:t xml:space="preserve"> React has a gentle learning curve when compared to frameworks like Angular. Anyone with little knowledge of </w:t>
+      </w:r>
+      <w:proofErr w:type="spellStart"/>
+      <w:r>
+        <w:rPr>
+          <w:rFonts w:eastAsia="Times New Roman" w:cstheme="minorHAnsi"/>
+          <w:color w:val="1A3D3C"/>
+          <w:spacing w:val="2"/>
+          <w:sz w:val="24"/>
+          <w:szCs w:val="24"/>
+          <w:lang w:eastAsia="en-IN"/>
+        </w:rPr>
+        <w:t>javascript</w:t>
+      </w:r>
+      <w:proofErr w:type="spellEnd"/>
+      <w:r>
+        <w:rPr>
+          <w:rFonts w:eastAsia="Times New Roman" w:cstheme="minorHAnsi"/>
+          <w:color w:val="1A3D3C"/>
+          <w:spacing w:val="2"/>
+          <w:sz w:val="24"/>
+          <w:szCs w:val="24"/>
+          <w:lang w:eastAsia="en-IN"/>
+        </w:rPr>
+        <w:t xml:space="preserve"> can start building web applications using React.</w:t>
+      </w:r>
+    </w:p>
+    <w:p>
+      <w:pPr>
+        <w:numPr>
+          <w:ilvl w:val="0"/>
+          <w:numId w:val="10"/>
+        </w:numPr>
+        <w:shd w:val="clear" w:color="auto" w:fill="FFFFFF"/>
+        <w:spacing w:before="100" w:beforeAutospacing="1" w:after="100" w:afterAutospacing="1" w:line="240" w:lineRule="auto"/>
+        <w:rPr>
+          <w:rFonts w:eastAsia="Times New Roman" w:cstheme="minorHAnsi"/>
+          <w:color w:val="1A3D3C"/>
+          <w:spacing w:val="2"/>
+          <w:sz w:val="24"/>
+          <w:szCs w:val="24"/>
+          <w:lang w:eastAsia="en-IN"/>
+        </w:rPr>
+      </w:pPr>
+      <w:r>
+        <w:rPr>
+          <w:rFonts w:eastAsia="Times New Roman" w:cstheme="minorHAnsi"/>
+          <w:b/>
+          <w:bCs/>
+          <w:color w:val="1A3D3C"/>
+          <w:spacing w:val="2"/>
+          <w:sz w:val="24"/>
+          <w:szCs w:val="24"/>
+          <w:lang w:eastAsia="en-IN"/>
+        </w:rPr>
+        <w:t>SEO friendly:</w:t>
+      </w:r>
+      <w:r>
+        <w:rPr>
+          <w:rFonts w:eastAsia="Times New Roman" w:cstheme="minorHAnsi"/>
+          <w:color w:val="1A3D3C"/>
+          <w:spacing w:val="2"/>
+          <w:sz w:val="24"/>
+          <w:szCs w:val="24"/>
+          <w:lang w:eastAsia="en-IN"/>
+        </w:rPr>
+        <w:t> React allows developers to develop engaging user interfaces that can be easily navigated in various search engines. It also allows server-side rendering, which boosts the SEO of an app.</w:t>
+      </w:r>
+    </w:p>
+    <w:p>
+      <w:pPr>
+        <w:numPr>
+          <w:ilvl w:val="0"/>
+          <w:numId w:val="10"/>
+        </w:numPr>
+        <w:shd w:val="clear" w:color="auto" w:fill="FFFFFF"/>
+        <w:spacing w:before="100" w:beforeAutospacing="1" w:after="100" w:afterAutospacing="1" w:line="240" w:lineRule="auto"/>
+        <w:rPr>
+          <w:rFonts w:eastAsia="Times New Roman" w:cstheme="minorHAnsi"/>
+          <w:color w:val="1A3D3C"/>
+          <w:spacing w:val="2"/>
+          <w:sz w:val="24"/>
+          <w:szCs w:val="24"/>
+          <w:lang w:eastAsia="en-IN"/>
+        </w:rPr>
+      </w:pPr>
+      <w:r>
+        <w:rPr>
+          <w:rFonts w:eastAsia="Times New Roman" w:cstheme="minorHAnsi"/>
+          <w:b/>
+          <w:bCs/>
+          <w:color w:val="1A3D3C"/>
+          <w:spacing w:val="2"/>
+          <w:sz w:val="24"/>
+          <w:szCs w:val="24"/>
+          <w:lang w:eastAsia="en-IN"/>
+        </w:rPr>
+        <w:t>Reusable components: </w:t>
+      </w:r>
+      <w:r>
+        <w:rPr>
+          <w:rFonts w:eastAsia="Times New Roman" w:cstheme="minorHAnsi"/>
+          <w:color w:val="1A3D3C"/>
+          <w:spacing w:val="2"/>
+          <w:sz w:val="24"/>
+          <w:szCs w:val="24"/>
+          <w:lang w:eastAsia="en-IN"/>
+        </w:rPr>
+        <w:t>React uses component-based architecture for developing applications. Components are independent and reusable bits of code. These components can be shared across various applications having similar functionality. The re-use of components increases the pace of development.</w:t>
+      </w:r>
+    </w:p>
+    <w:p>
+      <w:pPr>
+        <w:numPr>
+          <w:ilvl w:val="0"/>
+          <w:numId w:val="10"/>
+        </w:numPr>
+        <w:shd w:val="clear" w:color="auto" w:fill="FFFFFF"/>
+        <w:spacing w:before="100" w:beforeAutospacing="1" w:after="100" w:afterAutospacing="1" w:line="240" w:lineRule="auto"/>
+        <w:rPr>
+          <w:rFonts w:eastAsia="Times New Roman" w:cstheme="minorHAnsi"/>
+          <w:color w:val="1A3D3C"/>
+          <w:spacing w:val="2"/>
+          <w:sz w:val="24"/>
+          <w:szCs w:val="24"/>
+          <w:lang w:eastAsia="en-IN"/>
+        </w:rPr>
+      </w:pPr>
+      <w:r>
+        <w:rPr>
+          <w:rFonts w:eastAsia="Times New Roman" w:cstheme="minorHAnsi"/>
+          <w:b/>
+          <w:bCs/>
+          <w:color w:val="1A3D3C"/>
+          <w:spacing w:val="2"/>
+          <w:sz w:val="24"/>
+          <w:szCs w:val="24"/>
+          <w:lang w:eastAsia="en-IN"/>
+        </w:rPr>
+        <w:t>Huge ecosystem of libraries to choose from: </w:t>
+      </w:r>
+      <w:r>
+        <w:rPr>
+          <w:rFonts w:eastAsia="Times New Roman" w:cstheme="minorHAnsi"/>
+          <w:color w:val="1A3D3C"/>
+          <w:spacing w:val="2"/>
+          <w:sz w:val="24"/>
+          <w:szCs w:val="24"/>
+          <w:lang w:eastAsia="en-IN"/>
+        </w:rPr>
+        <w:t>React provides you with the freedom to choose the tools, libraries, and architecture for developing an application based on your requirement</w:t>
+      </w:r>
+    </w:p>
+    <w:p>
+      <w:pPr>
+        <w:rPr>
+          <w:rFonts w:cstheme="minorHAnsi"/>
+          <w:b/>
+          <w:bCs/>
+          <w:color w:val="333333"/>
+          <w:sz w:val="28"/>
+          <w:szCs w:val="28"/>
+          <w:shd w:val="clear" w:color="auto" w:fill="FFFFFF"/>
+        </w:rPr>
+      </w:pPr>
+      <w:r>
+        <w:rPr>
+          <w:rFonts w:cstheme="minorHAnsi"/>
+          <w:b/>
+          <w:bCs/>
+          <w:color w:val="333333"/>
+          <w:sz w:val="28"/>
+          <w:szCs w:val="28"/>
+          <w:shd w:val="clear" w:color="auto" w:fill="FFFFFF"/>
+        </w:rPr>
+        <w:t xml:space="preserve">3) How virtual DOM </w:t>
+      </w:r>
+      <w:proofErr w:type="gramStart"/>
+      <w:r>
+        <w:rPr>
+          <w:rFonts w:cstheme="minorHAnsi"/>
+          <w:b/>
+          <w:bCs/>
+          <w:color w:val="333333"/>
+          <w:sz w:val="28"/>
+          <w:szCs w:val="28"/>
+          <w:shd w:val="clear" w:color="auto" w:fill="FFFFFF"/>
+        </w:rPr>
+        <w:t>works :</w:t>
+      </w:r>
+      <w:proofErr w:type="gramEnd"/>
+    </w:p>
+    <w:p>
+      <w:pPr>
+        <w:rPr>
+          <w:rFonts w:cstheme="minorHAnsi"/>
+          <w:sz w:val="28"/>
+          <w:szCs w:val="28"/>
+          <w:lang w:val="en-US"/>
+        </w:rPr>
+      </w:pPr>
+      <w:r>
+        <w:rPr>
+          <w:rFonts w:cstheme="minorHAnsi"/>
+          <w:sz w:val="28"/>
+          <w:szCs w:val="28"/>
+          <w:lang w:val="en-US"/>
+        </w:rPr>
+        <w:t xml:space="preserve">- Virtual DOM is act as a Blueprint of real </w:t>
+      </w:r>
+      <w:proofErr w:type="gramStart"/>
+      <w:r>
+        <w:rPr>
+          <w:rFonts w:cstheme="minorHAnsi"/>
+          <w:sz w:val="28"/>
+          <w:szCs w:val="28"/>
+          <w:lang w:val="en-US"/>
+        </w:rPr>
+        <w:t>DOM .</w:t>
+      </w:r>
+      <w:proofErr w:type="gramEnd"/>
+    </w:p>
+    <w:p>
+      <w:pPr>
+        <w:rPr>
+          <w:rFonts w:cstheme="minorHAnsi"/>
+          <w:sz w:val="28"/>
+          <w:szCs w:val="28"/>
+          <w:lang w:val="en-US"/>
+        </w:rPr>
+      </w:pPr>
+      <w:r>
+        <w:rPr>
+          <w:rFonts w:cstheme="minorHAnsi"/>
+          <w:sz w:val="28"/>
+          <w:szCs w:val="28"/>
+          <w:lang w:val="en-US"/>
+        </w:rPr>
+        <w:t xml:space="preserve">- when object gets updated every time new virtual DOM create and it compare the updated object with the previous state of </w:t>
+      </w:r>
+      <w:proofErr w:type="gramStart"/>
+      <w:r>
+        <w:rPr>
+          <w:rFonts w:cstheme="minorHAnsi"/>
+          <w:sz w:val="28"/>
+          <w:szCs w:val="28"/>
+          <w:lang w:val="en-US"/>
+        </w:rPr>
+        <w:t>object .</w:t>
+      </w:r>
+      <w:proofErr w:type="gramEnd"/>
+    </w:p>
+    <w:p>
+      <w:pPr>
+        <w:rPr>
+          <w:rFonts w:cstheme="minorHAnsi"/>
+          <w:sz w:val="28"/>
+          <w:szCs w:val="28"/>
+          <w:lang w:val="en-US"/>
+        </w:rPr>
+      </w:pPr>
+      <w:r>
+        <w:rPr>
+          <w:rFonts w:cstheme="minorHAnsi"/>
+          <w:sz w:val="28"/>
+          <w:szCs w:val="28"/>
+          <w:lang w:val="en-US"/>
+        </w:rPr>
+        <w:t xml:space="preserve">-after comparison it update the changes to the real DOM, after that react render the </w:t>
+      </w:r>
+      <w:r>
+        <w:rPr>
+          <w:rFonts w:cstheme="minorHAnsi"/>
+          <w:sz w:val="28"/>
+          <w:szCs w:val="28"/>
+          <w:lang w:val="en-US"/>
+        </w:rPr>
+        <w:t>only updated part .in this way virtual DOM avoid the inefficient updating.</w:t>
+      </w:r>
+    </w:p>
+    <w:p>
+      <w:pPr>
+        <w:pStyle w:val="ListParagraph"/>
+        <w:ind w:left="1440"/>
+        <w:rPr>
+          <w:rFonts w:cstheme="minorHAnsi"/>
+          <w:sz w:val="28"/>
+          <w:szCs w:val="28"/>
+          <w:lang w:val="en-US"/>
+        </w:rPr>
+      </w:pPr>
+    </w:p>
+    <w:p>
+      <w:pPr>
+        <w:rPr>
+          <w:rFonts w:cstheme="minorHAnsi"/>
+          <w:sz w:val="28"/>
+          <w:szCs w:val="28"/>
+          <w:lang w:val="en-US"/>
+        </w:rPr>
+      </w:pPr>
+      <w:r>
+        <w:rPr>
+          <w:rFonts w:cstheme="minorHAnsi"/>
+          <w:sz w:val="28"/>
+          <w:szCs w:val="28"/>
+          <w:lang w:val="en-US"/>
+        </w:rPr>
+        <w:t xml:space="preserve">                  </w:t>
+      </w:r>
+      <w:r>
+        <w:rPr>
+          <w:rFonts w:cstheme="minorHAnsi"/>
+          <w:sz w:val="28"/>
+          <w:szCs w:val="28"/>
+          <w:lang w:val="en-US"/>
+        </w:rPr>
+        <w:t xml:space="preserve">Webpage </w:t>
+      </w:r>
+      <w:r>
+        <w:rPr>
+          <w:lang w:val="en-US"/>
+        </w:rPr>
+        <w:sym w:font="Wingdings" w:char="F0E8"/>
+      </w:r>
+      <w:r>
+        <w:rPr>
+          <w:rFonts w:cstheme="minorHAnsi"/>
+          <w:sz w:val="28"/>
+          <w:szCs w:val="28"/>
+          <w:lang w:val="en-US"/>
+        </w:rPr>
+        <w:t xml:space="preserve">  virtual DOM </w:t>
+      </w:r>
+      <w:r>
+        <w:rPr>
+          <w:lang w:val="en-US"/>
+        </w:rPr>
+        <w:sym w:font="Wingdings" w:char="F0E8"/>
+      </w:r>
+      <w:r>
+        <w:rPr>
+          <w:rFonts w:cstheme="minorHAnsi"/>
+          <w:sz w:val="28"/>
+          <w:szCs w:val="28"/>
+          <w:lang w:val="en-US"/>
+        </w:rPr>
+        <w:t xml:space="preserve"> </w:t>
+      </w:r>
+      <w:r>
+        <w:rPr>
+          <w:rFonts w:cstheme="minorHAnsi"/>
+          <w:sz w:val="28"/>
+          <w:szCs w:val="28"/>
+          <w:lang w:val="en-US"/>
+        </w:rPr>
+        <w:t xml:space="preserve"> </w:t>
+      </w:r>
+      <w:r>
+        <w:rPr>
+          <w:rFonts w:cstheme="minorHAnsi"/>
+          <w:sz w:val="28"/>
+          <w:szCs w:val="28"/>
+          <w:lang w:val="en-US"/>
+        </w:rPr>
+        <w:t>real DOM</w:t>
+      </w:r>
+    </w:p>
+    <w:p>
+      <w:pPr>
+        <w:rPr>
+          <w:rFonts w:cstheme="minorHAnsi"/>
+          <w:b/>
+          <w:bCs/>
+          <w:sz w:val="28"/>
+          <w:szCs w:val="28"/>
+          <w:lang w:val="en-US"/>
+        </w:rPr>
+      </w:pPr>
+      <w:r>
+        <w:rPr>
+          <w:rFonts w:cstheme="minorHAnsi"/>
+          <w:b/>
+          <w:bCs/>
+          <w:sz w:val="28"/>
+          <w:szCs w:val="28"/>
+          <w:lang w:val="en-US"/>
+        </w:rPr>
+        <w:t>4)</w:t>
+      </w:r>
+      <w:r>
+        <w:rPr>
+          <w:rFonts w:cstheme="minorHAnsi"/>
+          <w:b/>
+          <w:bCs/>
+          <w:sz w:val="28"/>
+          <w:szCs w:val="28"/>
+          <w:lang w:val="en-US"/>
+        </w:rPr>
+        <w:t xml:space="preserve">What is state in </w:t>
+      </w:r>
+      <w:proofErr w:type="gramStart"/>
+      <w:r>
+        <w:rPr>
+          <w:rFonts w:cstheme="minorHAnsi"/>
+          <w:b/>
+          <w:bCs/>
+          <w:sz w:val="28"/>
+          <w:szCs w:val="28"/>
+          <w:lang w:val="en-US"/>
+        </w:rPr>
+        <w:t>React :</w:t>
+      </w:r>
+      <w:proofErr w:type="gramEnd"/>
+    </w:p>
+    <w:p>
+      <w:pPr>
+        <w:rPr>
+          <w:rFonts w:cstheme="minorHAnsi"/>
+          <w:color w:val="273239"/>
+          <w:spacing w:val="2"/>
+          <w:sz w:val="28"/>
+          <w:szCs w:val="28"/>
+          <w:shd w:val="clear" w:color="auto" w:fill="FFFFFF"/>
+        </w:rPr>
+      </w:pPr>
+      <w:r>
+        <w:rPr>
+          <w:rFonts w:cstheme="minorHAnsi"/>
+          <w:color w:val="273239"/>
+          <w:spacing w:val="2"/>
+          <w:sz w:val="28"/>
+          <w:szCs w:val="28"/>
+          <w:shd w:val="clear" w:color="auto" w:fill="FFFFFF"/>
+        </w:rPr>
+        <w:t>-</w:t>
+      </w:r>
+      <w:r>
+        <w:rPr>
+          <w:rFonts w:cstheme="minorHAnsi"/>
+          <w:color w:val="273239"/>
+          <w:spacing w:val="2"/>
+          <w:sz w:val="28"/>
+          <w:szCs w:val="28"/>
+          <w:shd w:val="clear" w:color="auto" w:fill="FFFFFF"/>
+        </w:rPr>
+        <w:t>The state is an instance of React Component Class can be defined as an object of a set of </w:t>
+      </w:r>
+      <w:r>
+        <w:rPr>
+          <w:rStyle w:val="Strong"/>
+          <w:rFonts w:cstheme="minorHAnsi"/>
+          <w:color w:val="273239"/>
+          <w:spacing w:val="2"/>
+          <w:sz w:val="28"/>
+          <w:szCs w:val="28"/>
+          <w:bdr w:val="none" w:sz="0" w:space="0" w:color="auto" w:frame="1"/>
+          <w:shd w:val="clear" w:color="auto" w:fill="FFFFFF"/>
+        </w:rPr>
+        <w:t>observable</w:t>
+      </w:r>
+      <w:r>
+        <w:rPr>
+          <w:rFonts w:cstheme="minorHAnsi"/>
+          <w:color w:val="273239"/>
+          <w:spacing w:val="2"/>
+          <w:sz w:val="28"/>
+          <w:szCs w:val="28"/>
+          <w:shd w:val="clear" w:color="auto" w:fill="FFFFFF"/>
+        </w:rPr>
+        <w:t xml:space="preserve"> properties that control the </w:t>
+      </w:r>
+      <w:proofErr w:type="spellStart"/>
+      <w:r>
+        <w:rPr>
+          <w:rFonts w:cstheme="minorHAnsi"/>
+          <w:color w:val="273239"/>
+          <w:spacing w:val="2"/>
+          <w:sz w:val="28"/>
+          <w:szCs w:val="28"/>
+          <w:shd w:val="clear" w:color="auto" w:fill="FFFFFF"/>
+        </w:rPr>
+        <w:t>behavior</w:t>
+      </w:r>
+      <w:proofErr w:type="spellEnd"/>
+      <w:r>
+        <w:rPr>
+          <w:rFonts w:cstheme="minorHAnsi"/>
+          <w:color w:val="273239"/>
+          <w:spacing w:val="2"/>
+          <w:sz w:val="28"/>
+          <w:szCs w:val="28"/>
+          <w:shd w:val="clear" w:color="auto" w:fill="FFFFFF"/>
+        </w:rPr>
+        <w:t xml:space="preserve"> of the component. </w:t>
+      </w:r>
+    </w:p>
+    <w:p>
+      <w:pPr>
+        <w:rPr>
+          <w:rFonts w:cstheme="minorHAnsi"/>
+          <w:color w:val="273239"/>
+          <w:spacing w:val="2"/>
+          <w:sz w:val="28"/>
+          <w:szCs w:val="28"/>
+          <w:shd w:val="clear" w:color="auto" w:fill="FFFFFF"/>
+        </w:rPr>
+      </w:pPr>
+      <w:r>
+        <w:rPr>
+          <w:rFonts w:cstheme="minorHAnsi"/>
+          <w:color w:val="273239"/>
+          <w:spacing w:val="2"/>
+          <w:sz w:val="28"/>
+          <w:szCs w:val="28"/>
+          <w:shd w:val="clear" w:color="auto" w:fill="FFFFFF"/>
+        </w:rPr>
+        <w:t>-</w:t>
+      </w:r>
+      <w:r>
+        <w:rPr>
+          <w:rFonts w:cstheme="minorHAnsi"/>
+          <w:color w:val="273239"/>
+          <w:spacing w:val="2"/>
+          <w:sz w:val="28"/>
+          <w:szCs w:val="28"/>
+          <w:shd w:val="clear" w:color="auto" w:fill="FFFFFF"/>
+        </w:rPr>
+        <w:t>In other words, the State of a component is an object that holds some information that may change over the lifetime of the component.</w:t>
+      </w:r>
+    </w:p>
+    <w:p>
+      <w:pPr>
+        <w:rPr>
+          <w:rFonts w:cstheme="minorHAnsi"/>
+          <w:b/>
+          <w:bCs/>
+          <w:color w:val="273239"/>
+          <w:spacing w:val="2"/>
+          <w:sz w:val="28"/>
+          <w:szCs w:val="28"/>
+          <w:shd w:val="clear" w:color="auto" w:fill="FFFFFF"/>
+        </w:rPr>
+      </w:pPr>
+    </w:p>
+    <w:p>
+      <w:pPr>
+        <w:rPr>
+          <w:rFonts w:cstheme="minorHAnsi"/>
+          <w:b/>
+          <w:bCs/>
+          <w:color w:val="273239"/>
+          <w:spacing w:val="2"/>
+          <w:sz w:val="28"/>
+          <w:szCs w:val="28"/>
+          <w:shd w:val="clear" w:color="auto" w:fill="FFFFFF"/>
+        </w:rPr>
+      </w:pPr>
+      <w:r>
+        <w:rPr>
+          <w:rFonts w:cstheme="minorHAnsi"/>
+          <w:b/>
+          <w:bCs/>
+          <w:color w:val="273239"/>
+          <w:spacing w:val="2"/>
+          <w:sz w:val="28"/>
+          <w:szCs w:val="28"/>
+          <w:shd w:val="clear" w:color="auto" w:fill="FFFFFF"/>
+        </w:rPr>
+        <w:lastRenderedPageBreak/>
+        <w:t>5) what are the props in React</w:t>
+      </w:r>
+      <w:r>
+        <w:rPr>
+          <w:rFonts w:cstheme="minorHAnsi"/>
+          <w:b/>
+          <w:bCs/>
+          <w:color w:val="273239"/>
+          <w:spacing w:val="2"/>
+          <w:sz w:val="28"/>
+          <w:szCs w:val="28"/>
+          <w:shd w:val="clear" w:color="auto" w:fill="FFFFFF"/>
+        </w:rPr>
+        <w:t>:</w:t>
+      </w:r>
+    </w:p>
+    <w:p>
+      <w:pPr>
+        <w:rPr>
+          <w:rFonts w:cstheme="minorHAnsi"/>
+          <w:color w:val="333333"/>
+          <w:sz w:val="28"/>
+          <w:szCs w:val="28"/>
+          <w:shd w:val="clear" w:color="auto" w:fill="FFFFFF"/>
+        </w:rPr>
+      </w:pPr>
+      <w:r>
+        <w:rPr>
+          <w:rFonts w:cstheme="minorHAnsi"/>
+          <w:color w:val="333333"/>
+          <w:sz w:val="28"/>
+          <w:szCs w:val="28"/>
+          <w:shd w:val="clear" w:color="auto" w:fill="FFFFFF"/>
+        </w:rPr>
+        <w:t>-</w:t>
+      </w:r>
+      <w:r>
+        <w:rPr>
+          <w:rFonts w:cstheme="minorHAnsi"/>
+          <w:color w:val="333333"/>
+          <w:sz w:val="28"/>
+          <w:szCs w:val="28"/>
+          <w:shd w:val="clear" w:color="auto" w:fill="FFFFFF"/>
+        </w:rPr>
+        <w:t>Props stand for "</w:t>
+      </w:r>
+      <w:r>
+        <w:rPr>
+          <w:rStyle w:val="Strong"/>
+          <w:rFonts w:cstheme="minorHAnsi"/>
+          <w:color w:val="333333"/>
+          <w:sz w:val="28"/>
+          <w:szCs w:val="28"/>
+          <w:shd w:val="clear" w:color="auto" w:fill="FFFFFF"/>
+        </w:rPr>
+        <w:t>Properties</w:t>
+      </w:r>
+      <w:r>
+        <w:rPr>
+          <w:rFonts w:cstheme="minorHAnsi"/>
+          <w:color w:val="333333"/>
+          <w:sz w:val="28"/>
+          <w:szCs w:val="28"/>
+          <w:shd w:val="clear" w:color="auto" w:fill="FFFFFF"/>
+        </w:rPr>
+        <w:t xml:space="preserve">." </w:t>
+      </w:r>
+    </w:p>
+    <w:p>
+      <w:pPr>
+        <w:rPr>
+          <w:rFonts w:cstheme="minorHAnsi"/>
+          <w:color w:val="333333"/>
+          <w:sz w:val="28"/>
+          <w:szCs w:val="28"/>
+          <w:shd w:val="clear" w:color="auto" w:fill="FFFFFF"/>
+        </w:rPr>
+      </w:pPr>
+      <w:r>
+        <w:rPr>
+          <w:rFonts w:cstheme="minorHAnsi"/>
+          <w:color w:val="333333"/>
+          <w:sz w:val="28"/>
+          <w:szCs w:val="28"/>
+          <w:shd w:val="clear" w:color="auto" w:fill="FFFFFF"/>
+        </w:rPr>
+        <w:t>-</w:t>
+      </w:r>
+      <w:r>
+        <w:rPr>
+          <w:rFonts w:cstheme="minorHAnsi"/>
+          <w:color w:val="333333"/>
+          <w:sz w:val="28"/>
+          <w:szCs w:val="28"/>
+          <w:shd w:val="clear" w:color="auto" w:fill="FFFFFF"/>
+        </w:rPr>
+        <w:t>They are </w:t>
+      </w:r>
+      <w:r>
+        <w:rPr>
+          <w:rStyle w:val="Strong"/>
+          <w:rFonts w:cstheme="minorHAnsi"/>
+          <w:color w:val="333333"/>
+          <w:sz w:val="28"/>
+          <w:szCs w:val="28"/>
+          <w:shd w:val="clear" w:color="auto" w:fill="FFFFFF"/>
+        </w:rPr>
+        <w:t>read-only</w:t>
+      </w:r>
+      <w:r>
+        <w:rPr>
+          <w:rFonts w:cstheme="minorHAnsi"/>
+          <w:color w:val="333333"/>
+          <w:sz w:val="28"/>
+          <w:szCs w:val="28"/>
+          <w:shd w:val="clear" w:color="auto" w:fill="FFFFFF"/>
+        </w:rPr>
+        <w:t xml:space="preserve"> components. </w:t>
+      </w:r>
+    </w:p>
+    <w:p>
+      <w:pPr>
+        <w:rPr>
+          <w:rFonts w:cstheme="minorHAnsi"/>
+          <w:color w:val="333333"/>
+          <w:sz w:val="28"/>
+          <w:szCs w:val="28"/>
+          <w:shd w:val="clear" w:color="auto" w:fill="FFFFFF"/>
+        </w:rPr>
+      </w:pPr>
+      <w:r>
+        <w:rPr>
+          <w:rFonts w:cstheme="minorHAnsi"/>
+          <w:color w:val="333333"/>
+          <w:sz w:val="28"/>
+          <w:szCs w:val="28"/>
+          <w:shd w:val="clear" w:color="auto" w:fill="FFFFFF"/>
+        </w:rPr>
+        <w:t>-</w:t>
+      </w:r>
+      <w:r>
+        <w:rPr>
+          <w:rFonts w:cstheme="minorHAnsi"/>
+          <w:color w:val="333333"/>
+          <w:sz w:val="28"/>
+          <w:szCs w:val="28"/>
+          <w:shd w:val="clear" w:color="auto" w:fill="FFFFFF"/>
+        </w:rPr>
+        <w:t xml:space="preserve">It is an object which stores the value of attributes of a tag and work similar to the HTML attributes. It gives a way to pass data from one component to other </w:t>
+      </w:r>
+      <w:proofErr w:type="gramStart"/>
+      <w:r>
+        <w:rPr>
+          <w:rFonts w:cstheme="minorHAnsi"/>
+          <w:color w:val="333333"/>
+          <w:sz w:val="28"/>
+          <w:szCs w:val="28"/>
+          <w:shd w:val="clear" w:color="auto" w:fill="FFFFFF"/>
+        </w:rPr>
+        <w:t>components.</w:t>
+      </w:r>
+      <w:r>
+        <w:rPr>
+          <w:rFonts w:cstheme="minorHAnsi"/>
+          <w:color w:val="333333"/>
+          <w:sz w:val="28"/>
+          <w:szCs w:val="28"/>
+          <w:shd w:val="clear" w:color="auto" w:fill="FFFFFF"/>
+        </w:rPr>
+        <w:t>-</w:t>
+      </w:r>
+      <w:proofErr w:type="gramEnd"/>
+    </w:p>
+    <w:p>
+      <w:pPr>
+        <w:rPr>
+          <w:rFonts w:cstheme="minorHAnsi"/>
+          <w:color w:val="333333"/>
+          <w:sz w:val="28"/>
+          <w:szCs w:val="28"/>
+          <w:shd w:val="clear" w:color="auto" w:fill="FFFFFF"/>
+        </w:rPr>
+      </w:pPr>
+      <w:r>
+        <w:rPr>
+          <w:rFonts w:cstheme="minorHAnsi"/>
+          <w:color w:val="333333"/>
+          <w:sz w:val="28"/>
+          <w:szCs w:val="28"/>
+          <w:shd w:val="clear" w:color="auto" w:fill="FFFFFF"/>
+        </w:rPr>
+        <w:t xml:space="preserve"> It is similar to function arguments.</w:t>
+      </w:r>
+    </w:p>
+    <w:p>
+      <w:pPr>
+        <w:rPr>
+          <w:rFonts w:cstheme="minorHAnsi"/>
+          <w:color w:val="333333"/>
+          <w:sz w:val="28"/>
+          <w:szCs w:val="28"/>
+          <w:shd w:val="clear" w:color="auto" w:fill="FFFFFF"/>
+        </w:rPr>
+      </w:pPr>
+      <w:r>
+        <w:rPr>
+          <w:rFonts w:cstheme="minorHAnsi"/>
+          <w:color w:val="333333"/>
+          <w:sz w:val="28"/>
+          <w:szCs w:val="28"/>
+          <w:shd w:val="clear" w:color="auto" w:fill="FFFFFF"/>
+        </w:rPr>
+        <w:t xml:space="preserve"> </w:t>
+      </w:r>
+      <w:r>
+        <w:rPr>
+          <w:rFonts w:cstheme="minorHAnsi"/>
+          <w:color w:val="333333"/>
+          <w:sz w:val="28"/>
+          <w:szCs w:val="28"/>
+          <w:shd w:val="clear" w:color="auto" w:fill="FFFFFF"/>
+        </w:rPr>
+        <w:t>-</w:t>
+      </w:r>
+      <w:r>
+        <w:rPr>
+          <w:rFonts w:cstheme="minorHAnsi"/>
+          <w:color w:val="333333"/>
+          <w:sz w:val="28"/>
+          <w:szCs w:val="28"/>
+          <w:shd w:val="clear" w:color="auto" w:fill="FFFFFF"/>
+        </w:rPr>
+        <w:t>Props are passed to the component in the same way as arguments passed in a function.</w:t>
+      </w:r>
+    </w:p>
+    <w:p>
+      <w:pPr>
+        <w:rPr>
+          <w:rFonts w:cstheme="minorHAnsi"/>
+          <w:b/>
+          <w:bCs/>
+          <w:color w:val="333333"/>
+          <w:sz w:val="28"/>
+          <w:szCs w:val="28"/>
+          <w:shd w:val="clear" w:color="auto" w:fill="FFFFFF"/>
+        </w:rPr>
+      </w:pPr>
+      <w:r>
+        <w:rPr>
+          <w:rFonts w:cstheme="minorHAnsi"/>
+          <w:b/>
+          <w:bCs/>
+          <w:color w:val="333333"/>
+          <w:sz w:val="28"/>
+          <w:szCs w:val="28"/>
+          <w:shd w:val="clear" w:color="auto" w:fill="FFFFFF"/>
+        </w:rPr>
+        <w:t xml:space="preserve">6)difference </w:t>
+      </w:r>
+      <w:proofErr w:type="gramStart"/>
+      <w:r>
+        <w:rPr>
+          <w:rFonts w:cstheme="minorHAnsi"/>
+          <w:b/>
+          <w:bCs/>
+          <w:color w:val="333333"/>
+          <w:sz w:val="28"/>
+          <w:szCs w:val="28"/>
+          <w:shd w:val="clear" w:color="auto" w:fill="FFFFFF"/>
+        </w:rPr>
+        <w:t>between  state</w:t>
+      </w:r>
+      <w:proofErr w:type="gramEnd"/>
+      <w:r>
+        <w:rPr>
+          <w:rFonts w:cstheme="minorHAnsi"/>
+          <w:b/>
+          <w:bCs/>
+          <w:color w:val="333333"/>
+          <w:sz w:val="28"/>
+          <w:szCs w:val="28"/>
+          <w:shd w:val="clear" w:color="auto" w:fill="FFFFFF"/>
+        </w:rPr>
+        <w:t xml:space="preserve"> and props:</w:t>
+      </w:r>
+    </w:p>
+    <w:p>
+      <w:pPr>
+        <w:numPr>
+          <w:ilvl w:val="0"/>
+          <w:numId w:val="11"/>
+        </w:numPr>
+        <w:shd w:val="clear" w:color="auto" w:fill="FFFFFF"/>
+        <w:spacing w:after="0" w:line="240" w:lineRule="auto"/>
+        <w:ind w:left="1080"/>
+        <w:textAlignment w:val="baseline"/>
+        <w:rPr>
+          <w:rFonts w:eastAsia="Times New Roman" w:cstheme="minorHAnsi"/>
+          <w:color w:val="273239"/>
+          <w:spacing w:val="2"/>
+          <w:sz w:val="28"/>
+          <w:szCs w:val="28"/>
+          <w:lang w:eastAsia="en-IN"/>
+        </w:rPr>
+      </w:pPr>
+      <w:r>
+        <w:rPr>
+          <w:rFonts w:eastAsia="Times New Roman" w:cstheme="minorHAnsi"/>
+          <w:color w:val="273239"/>
+          <w:spacing w:val="2"/>
+          <w:sz w:val="28"/>
+          <w:szCs w:val="28"/>
+          <w:lang w:eastAsia="en-IN"/>
+        </w:rPr>
+        <w:t xml:space="preserve">Props are immutable </w:t>
+      </w:r>
+      <w:proofErr w:type="gramStart"/>
+      <w:r>
+        <w:rPr>
+          <w:rFonts w:eastAsia="Times New Roman" w:cstheme="minorHAnsi"/>
+          <w:color w:val="273239"/>
+          <w:spacing w:val="2"/>
+          <w:sz w:val="28"/>
+          <w:szCs w:val="28"/>
+          <w:lang w:eastAsia="en-IN"/>
+        </w:rPr>
+        <w:t>i.e.</w:t>
+      </w:r>
+      <w:proofErr w:type="gramEnd"/>
+      <w:r>
+        <w:rPr>
+          <w:rFonts w:eastAsia="Times New Roman" w:cstheme="minorHAnsi"/>
+          <w:color w:val="273239"/>
+          <w:spacing w:val="2"/>
+          <w:sz w:val="28"/>
+          <w:szCs w:val="28"/>
+          <w:lang w:eastAsia="en-IN"/>
+        </w:rPr>
+        <w:t xml:space="preserve"> once set the props cannot be changed, while State is an observable object that is to be used to hold data that may change over time and to control the </w:t>
+      </w:r>
+      <w:proofErr w:type="spellStart"/>
+      <w:r>
+        <w:rPr>
+          <w:rFonts w:eastAsia="Times New Roman" w:cstheme="minorHAnsi"/>
+          <w:color w:val="273239"/>
+          <w:spacing w:val="2"/>
+          <w:sz w:val="28"/>
+          <w:szCs w:val="28"/>
+          <w:lang w:eastAsia="en-IN"/>
+        </w:rPr>
+        <w:t>behavior</w:t>
+      </w:r>
+      <w:proofErr w:type="spellEnd"/>
+      <w:r>
+        <w:rPr>
+          <w:rFonts w:eastAsia="Times New Roman" w:cstheme="minorHAnsi"/>
+          <w:color w:val="273239"/>
+          <w:spacing w:val="2"/>
+          <w:sz w:val="28"/>
+          <w:szCs w:val="28"/>
+          <w:lang w:eastAsia="en-IN"/>
+        </w:rPr>
+        <w:t xml:space="preserve"> after each change.</w:t>
+      </w:r>
+    </w:p>
+    <w:p>
+      <w:pPr>
+        <w:numPr>
+          <w:ilvl w:val="0"/>
+          <w:numId w:val="11"/>
+        </w:numPr>
+        <w:shd w:val="clear" w:color="auto" w:fill="FFFFFF"/>
+        <w:spacing w:after="0" w:line="240" w:lineRule="auto"/>
+        <w:ind w:left="1080"/>
+        <w:textAlignment w:val="baseline"/>
+        <w:rPr>
+          <w:rFonts w:eastAsia="Times New Roman" w:cstheme="minorHAnsi"/>
+          <w:color w:val="273239"/>
+          <w:spacing w:val="2"/>
+          <w:sz w:val="28"/>
+          <w:szCs w:val="28"/>
+          <w:lang w:eastAsia="en-IN"/>
+        </w:rPr>
+      </w:pPr>
+      <w:r>
+        <w:rPr>
+          <w:rFonts w:eastAsia="Times New Roman" w:cstheme="minorHAnsi"/>
+          <w:color w:val="273239"/>
+          <w:spacing w:val="2"/>
+          <w:sz w:val="28"/>
+          <w:szCs w:val="28"/>
+          <w:lang w:eastAsia="en-IN"/>
+        </w:rPr>
+        <w:t>States can be used in Class Components, Functional components with the use of React Hooks (</w:t>
+      </w:r>
+      <w:proofErr w:type="spellStart"/>
+      <w:r>
+        <w:rPr>
+          <w:rFonts w:eastAsia="Times New Roman" w:cstheme="minorHAnsi"/>
+          <w:color w:val="273239"/>
+          <w:spacing w:val="2"/>
+          <w:sz w:val="28"/>
+          <w:szCs w:val="28"/>
+          <w:lang w:eastAsia="en-IN"/>
+        </w:rPr>
+        <w:t>useState</w:t>
+      </w:r>
+      <w:proofErr w:type="spellEnd"/>
+      <w:r>
+        <w:rPr>
+          <w:rFonts w:eastAsia="Times New Roman" w:cstheme="minorHAnsi"/>
+          <w:color w:val="273239"/>
+          <w:spacing w:val="2"/>
+          <w:sz w:val="28"/>
+          <w:szCs w:val="28"/>
+          <w:lang w:eastAsia="en-IN"/>
+        </w:rPr>
+        <w:t xml:space="preserve"> and other methods) while Props don’t have this limitation.</w:t>
+      </w:r>
+    </w:p>
+    <w:p>
+      <w:pPr>
+        <w:numPr>
+          <w:ilvl w:val="0"/>
+          <w:numId w:val="11"/>
+        </w:numPr>
+        <w:shd w:val="clear" w:color="auto" w:fill="FFFFFF"/>
+        <w:spacing w:after="0" w:line="240" w:lineRule="auto"/>
+        <w:ind w:left="1080"/>
+        <w:textAlignment w:val="baseline"/>
+        <w:rPr>
+          <w:rFonts w:eastAsia="Times New Roman" w:cstheme="minorHAnsi"/>
+          <w:color w:val="273239"/>
+          <w:spacing w:val="2"/>
+          <w:sz w:val="28"/>
+          <w:szCs w:val="28"/>
+          <w:lang w:eastAsia="en-IN"/>
+        </w:rPr>
+      </w:pPr>
+      <w:r>
+        <w:rPr>
+          <w:rFonts w:eastAsia="Times New Roman" w:cstheme="minorHAnsi"/>
+          <w:color w:val="273239"/>
+          <w:spacing w:val="2"/>
+          <w:sz w:val="28"/>
+          <w:szCs w:val="28"/>
+          <w:lang w:eastAsia="en-IN"/>
+        </w:rPr>
+        <w:t>While Props are set by the parent component, State is generally updated by event handlers.</w:t>
+      </w:r>
+    </w:p>
+    <w:p>
+      <w:pPr>
+        <w:shd w:val="clear" w:color="auto" w:fill="FFFFFF"/>
+        <w:spacing w:after="0" w:line="240" w:lineRule="auto"/>
+        <w:textAlignment w:val="baseline"/>
+        <w:rPr>
+          <w:rFonts w:eastAsia="Times New Roman" w:cstheme="minorHAnsi"/>
+          <w:b/>
+          <w:bCs/>
+          <w:color w:val="273239"/>
+          <w:spacing w:val="2"/>
+          <w:sz w:val="28"/>
+          <w:szCs w:val="28"/>
+          <w:lang w:eastAsia="en-IN"/>
+        </w:rPr>
+      </w:pPr>
+      <w:r>
+        <w:rPr>
+          <w:rFonts w:eastAsia="Times New Roman" w:cstheme="minorHAnsi"/>
+          <w:b/>
+          <w:bCs/>
+          <w:color w:val="273239"/>
+          <w:spacing w:val="2"/>
+          <w:sz w:val="28"/>
+          <w:szCs w:val="28"/>
+          <w:lang w:eastAsia="en-IN"/>
+        </w:rPr>
+        <w:t xml:space="preserve">7) prop drilling in </w:t>
+      </w:r>
+      <w:proofErr w:type="gramStart"/>
+      <w:r>
+        <w:rPr>
+          <w:rFonts w:eastAsia="Times New Roman" w:cstheme="minorHAnsi"/>
+          <w:b/>
+          <w:bCs/>
+          <w:color w:val="273239"/>
+          <w:spacing w:val="2"/>
+          <w:sz w:val="28"/>
+          <w:szCs w:val="28"/>
+          <w:lang w:eastAsia="en-IN"/>
+        </w:rPr>
+        <w:t>React :</w:t>
+      </w:r>
+      <w:proofErr w:type="gramEnd"/>
+    </w:p>
+    <w:p>
+      <w:pPr>
+        <w:pStyle w:val="NormalWeb"/>
+        <w:shd w:val="clear" w:color="auto" w:fill="FFFFFF"/>
+        <w:rPr>
+          <w:rFonts w:asciiTheme="minorHAnsi" w:hAnsiTheme="minorHAnsi" w:cstheme="minorHAnsi"/>
+          <w:color w:val="373E3F"/>
+          <w:spacing w:val="2"/>
+          <w:sz w:val="28"/>
+          <w:szCs w:val="28"/>
+        </w:rPr>
+      </w:pPr>
+      <w:r>
+        <w:rPr>
+          <w:rFonts w:asciiTheme="minorHAnsi" w:hAnsiTheme="minorHAnsi" w:cstheme="minorHAnsi"/>
+          <w:color w:val="373E3F"/>
+          <w:spacing w:val="2"/>
+          <w:sz w:val="28"/>
+          <w:szCs w:val="28"/>
+        </w:rPr>
+        <w:t>Sometimes while developing React applications, there is a need to pass data from a component that is higher in the hierarchy to a component that is deeply nested. To pass data between such components, we pass props from a source component and keep passing the prop to the next component in the hierarchy till we reach the deeply nested component.</w:t>
+      </w:r>
+    </w:p>
+    <w:p>
+      <w:pPr>
+        <w:pStyle w:val="NormalWeb"/>
+        <w:shd w:val="clear" w:color="auto" w:fill="FFFFFF"/>
+        <w:rPr>
+          <w:rFonts w:asciiTheme="minorHAnsi" w:hAnsiTheme="minorHAnsi" w:cstheme="minorHAnsi"/>
+          <w:color w:val="373E3F"/>
+          <w:spacing w:val="2"/>
+          <w:sz w:val="28"/>
+          <w:szCs w:val="28"/>
+        </w:rPr>
+      </w:pPr>
+      <w:r>
+        <w:rPr>
+          <w:rFonts w:asciiTheme="minorHAnsi" w:hAnsiTheme="minorHAnsi" w:cstheme="minorHAnsi"/>
+          <w:color w:val="373E3F"/>
+          <w:spacing w:val="2"/>
+          <w:sz w:val="28"/>
+          <w:szCs w:val="28"/>
+        </w:rPr>
+        <w:t>The </w:t>
+      </w:r>
+      <w:r>
+        <w:rPr>
+          <w:rStyle w:val="Strong"/>
+          <w:rFonts w:asciiTheme="minorHAnsi" w:hAnsiTheme="minorHAnsi" w:cstheme="minorHAnsi"/>
+          <w:color w:val="373E3F"/>
+          <w:spacing w:val="2"/>
+          <w:sz w:val="28"/>
+          <w:szCs w:val="28"/>
+        </w:rPr>
+        <w:t>disadvantage</w:t>
+      </w:r>
+      <w:r>
+        <w:rPr>
+          <w:rFonts w:asciiTheme="minorHAnsi" w:hAnsiTheme="minorHAnsi" w:cstheme="minorHAnsi"/>
+          <w:color w:val="373E3F"/>
+          <w:spacing w:val="2"/>
+          <w:sz w:val="28"/>
+          <w:szCs w:val="28"/>
+        </w:rPr>
+        <w:t> of using prop drilling is that the components that should otherwise be not aware of the data have access to the data</w:t>
+      </w:r>
+    </w:p>
+    <w:p>
+      <w:pPr>
+        <w:pStyle w:val="NormalWeb"/>
+        <w:shd w:val="clear" w:color="auto" w:fill="FFFFFF"/>
+        <w:rPr>
+          <w:rFonts w:ascii="Segoe UI" w:hAnsi="Segoe UI" w:cs="Segoe UI"/>
+          <w:b/>
+          <w:bCs/>
+          <w:color w:val="373E3F"/>
+          <w:spacing w:val="2"/>
+          <w:sz w:val="28"/>
+          <w:szCs w:val="28"/>
+        </w:rPr>
+      </w:pPr>
+      <w:r>
+        <w:rPr>
+          <w:rFonts w:ascii="Segoe UI" w:hAnsi="Segoe UI" w:cs="Segoe UI"/>
+          <w:b/>
+          <w:bCs/>
+          <w:color w:val="373E3F"/>
+          <w:spacing w:val="2"/>
+          <w:sz w:val="28"/>
+          <w:szCs w:val="28"/>
+        </w:rPr>
+        <w:t>8) What are the error boundaries</w:t>
+      </w:r>
+      <w:r>
+        <w:rPr>
+          <w:rFonts w:ascii="Segoe UI" w:hAnsi="Segoe UI" w:cs="Segoe UI"/>
+          <w:b/>
+          <w:bCs/>
+          <w:color w:val="373E3F"/>
+          <w:spacing w:val="2"/>
+          <w:sz w:val="28"/>
+          <w:szCs w:val="28"/>
+        </w:rPr>
+        <w:t>:</w:t>
+      </w:r>
+    </w:p>
+    <w:p>
+      <w:pPr>
+        <w:pStyle w:val="NormalWeb"/>
+        <w:shd w:val="clear" w:color="auto" w:fill="FFFFFF"/>
+        <w:rPr>
+          <w:rFonts w:ascii="Segoe UI" w:hAnsi="Segoe UI" w:cs="Segoe UI"/>
+          <w:color w:val="373E3F"/>
+          <w:spacing w:val="2"/>
+          <w:sz w:val="28"/>
+          <w:szCs w:val="28"/>
+        </w:rPr>
+      </w:pPr>
+    </w:p>
+    <w:p>
+      <w:pPr>
+        <w:shd w:val="clear" w:color="auto" w:fill="FFFFFF"/>
+        <w:spacing w:after="0" w:line="240" w:lineRule="auto"/>
+        <w:textAlignment w:val="baseline"/>
+        <w:rPr>
+          <w:rFonts w:eastAsia="Times New Roman" w:cstheme="minorHAnsi"/>
+          <w:b/>
+          <w:bCs/>
+          <w:color w:val="273239"/>
+          <w:spacing w:val="2"/>
+          <w:sz w:val="28"/>
+          <w:szCs w:val="28"/>
+          <w:lang w:eastAsia="en-IN"/>
+        </w:rPr>
+      </w:pPr>
+    </w:p>
+    <w:p>
+      <w:pPr>
+        <w:rPr>
+          <w:rFonts w:cstheme="minorHAnsi"/>
+          <w:b/>
+          <w:bCs/>
+          <w:color w:val="273239"/>
+          <w:spacing w:val="2"/>
+          <w:sz w:val="28"/>
+          <w:szCs w:val="28"/>
+          <w:shd w:val="clear" w:color="auto" w:fill="FFFFFF"/>
+        </w:rPr>
+      </w:pPr>
+    </w:p>
+    <w:p>
+      <w:pPr>
+        <w:rPr>
+          <w:rFonts w:cstheme="minorHAnsi"/>
+          <w:b/>
+          <w:bCs/>
+          <w:sz w:val="28"/>
+          <w:szCs w:val="28"/>
+          <w:lang w:val="en-US"/>
+        </w:rPr>
+      </w:pPr>
+    </w:p>
+    <w:p>
+      <w:pPr>
+        <w:pStyle w:val="ListParagraph"/>
+        <w:ind w:left="1440"/>
+        <w:rPr>
+          <w:rFonts w:cstheme="minorHAnsi"/>
+          <w:sz w:val="28"/>
+          <w:szCs w:val="28"/>
+          <w:lang w:val="en-US"/>
+        </w:rPr>
+      </w:pPr>
+    </w:p>
+    <w:p>
+      <w:pPr>
+        <w:pStyle w:val="ListParagraph"/>
+        <w:ind w:left="1440"/>
+        <w:rPr>
+          <w:rFonts w:cstheme="minorHAnsi"/>
+          <w:sz w:val="28"/>
+          <w:szCs w:val="28"/>
+          <w:lang w:val="en-US"/>
+        </w:rPr>
+      </w:pPr>
+    </w:p>
+    <w:p>
+      <w:pPr>
+        <w:pStyle w:val="ListParagraph"/>
+        <w:ind w:left="1440"/>
+        <w:rPr>
+          <w:rFonts w:cstheme="minorHAnsi"/>
+          <w:sz w:val="28"/>
+          <w:szCs w:val="28"/>
+          <w:lang w:val="en-US"/>
+        </w:rPr>
+      </w:pPr>
+    </w:p>
+    <w:p>
+      <w:pPr>
+        <w:rPr>
+          <w:rFonts w:cstheme="minorHAnsi"/>
+          <w:sz w:val="28"/>
+          <w:szCs w:val="28"/>
+          <w:lang w:val="en-US"/>
+        </w:rPr>
+      </w:pPr>
+      <w:r>
+        <w:rPr>
+          <w:rFonts w:cstheme="minorHAnsi"/>
+          <w:sz w:val="28"/>
+          <w:szCs w:val="28"/>
+          <w:lang w:val="en-US"/>
+        </w:rPr>
+        <w:t xml:space="preserve">                       </w:t>
+      </w:r>
+    </w:p>
+    <w:p>
+      <w:pPr>
+        <w:pStyle w:val="ListParagraph"/>
+        <w:ind w:left="1440"/>
+        <w:rPr>
+          <w:rFonts w:cstheme="minorHAnsi"/>
+          <w:sz w:val="28"/>
+          <w:szCs w:val="28"/>
           <w:lang w:val="en-US"/>
         </w:rPr>
       </w:pPr>
@@ -2305,6 +4024,95 @@
 <file path=word/numbering.xml><?xml version="1.0" encoding="utf-8"?>
 <w:numbering xmlns:wpc="http://schemas.microsoft.com/office/word/2010/wordprocessingCanvas" xmlns:cx="http://schemas.microsoft.com/office/drawing/2014/chartex" xmlns:cx1="http://schemas.microsoft.com/office/drawing/2015/9/8/chartex" xmlns:cx2="http://schemas.microsoft.com/office/drawing/2015/10/21/chartex" xmlns:cx3="http://schemas.microsoft.com/office/drawing/2016/5/9/chartex" xmlns:cx4="http://schemas.microsoft.com/office/drawing/2016/5/10/chartex" xmlns:cx5="http://schemas.microsoft.com/office/drawing/2016/5/11/chartex" xmlns:cx6="http://schemas.microsoft.com/office/drawing/2016/5/12/chartex" xmlns:cx7="http://schemas.microsoft.com/office/drawing/2016/5/13/chartex" xmlns:cx8="http://schemas.microsoft.com/office/drawing/2016/5/14/chartex" xmlns:mc="http://schemas.openxmlformats.org/markup-compatibility/2006" xmlns:aink="http://schemas.microsoft.com/office/drawing/2016/ink" xmlns:am3d="http://schemas.microsoft.com/office/drawing/2017/model3d" xmlns:o="urn:schemas-microsoft-com:office:office" xmlns:r="http://schemas.openxmlformats.org/officeDocument/2006/relationships" xmlns:m="http://schemas.openxmlformats.org/officeDocument/2006/math" xmlns:v="urn:schemas-microsoft-com:vml" xmlns:wp14="http://schemas.microsoft.com/office/word/2010/wordprocessingDrawing" xmlns:wp="http://schemas.openxmlformats.org/drawingml/2006/wordprocessingDrawing" xmlns:w10="urn:schemas-microsoft-com:office:word" xmlns:w="http://schemas.openxmlformats.org/wordprocessingml/2006/main" xmlns:w14="http://schemas.microsoft.com/office/word/2010/wordml" xmlns:w15="http://schemas.microsoft.com/office/word/2012/wordml" xmlns:w16cex="http://schemas.microsoft.com/office/word/2018/wordml/cex" xmlns:w16cid="http://schemas.microsoft.com/office/word/2016/wordml/cid" xmlns:w16="http://schemas.microsoft.com/office/word/2018/wordml" xmlns:w16sdtdh="http://schemas.microsoft.com/office/word/2020/wordml/sdtdatahash" xmlns:w16se="http://schemas.microsoft.com/office/word/2015/wordml/symex" xmlns:wpg="http://schemas.microsoft.com/office/word/2010/wordprocessingGroup" xmlns:wpi="http://schemas.microsoft.com/office/word/2010/wordprocessingInk" xmlns:wne="http://schemas.microsoft.com/office/word/2006/wordml" xmlns:wps="http://schemas.microsoft.com/office/word/2010/wordprocessingShape" mc:Ignorable="w14 w15 w16se w16cid w16 w16cex w16sdtdh wp14">
   <w:abstractNum w:abstractNumId="0" w15:restartNumberingAfterBreak="0">
+    <w:nsid w:val="006C4F4A"/>
+    <w:multiLevelType w:val="hybridMultilevel"/>
+    <w:tmpl w:val="B3A415F8"/>
+    <w:lvl w:ilvl="0" w:tplc="2EAE45CA">
+      <w:start w:val="1"/>
+      <w:numFmt w:val="decimal"/>
+      <w:lvlText w:val="%1)"/>
+      <w:lvlJc w:val="left"/>
+      <w:pPr>
+        <w:ind w:left="1440" w:hanging="360"/>
+      </w:pPr>
+      <w:rPr>
+        <w:rFonts w:hint="default"/>
+      </w:rPr>
+    </w:lvl>
+    <w:lvl w:ilvl="1" w:tplc="40090019" w:tentative="1">
+      <w:start w:val="1"/>
+      <w:numFmt w:val="lowerLetter"/>
+      <w:lvlText w:val="%2."/>
+      <w:lvlJc w:val="left"/>
+      <w:pPr>
+        <w:ind w:left="2160" w:hanging="360"/>
+      </w:pPr>
+    </w:lvl>
+    <w:lvl w:ilvl="2" w:tplc="4009001B" w:tentative="1">
+      <w:start w:val="1"/>
+      <w:numFmt w:val="lowerRoman"/>
+      <w:lvlText w:val="%3."/>
+      <w:lvlJc w:val="right"/>
+      <w:pPr>
+        <w:ind w:left="2880" w:hanging="180"/>
+      </w:pPr>
+    </w:lvl>
+    <w:lvl w:ilvl="3" w:tplc="4009000F" w:tentative="1">
+      <w:start w:val="1"/>
+      <w:numFmt w:val="decimal"/>
+      <w:lvlText w:val="%4."/>
+      <w:lvlJc w:val="left"/>
+      <w:pPr>
+        <w:ind w:left="3600" w:hanging="360"/>
+      </w:pPr>
+    </w:lvl>
+    <w:lvl w:ilvl="4" w:tplc="40090019" w:tentative="1">
+      <w:start w:val="1"/>
+      <w:numFmt w:val="lowerLetter"/>
+      <w:lvlText w:val="%5."/>
+      <w:lvlJc w:val="left"/>
+      <w:pPr>
+        <w:ind w:left="4320" w:hanging="360"/>
+      </w:pPr>
+    </w:lvl>
+    <w:lvl w:ilvl="5" w:tplc="4009001B" w:tentative="1">
+      <w:start w:val="1"/>
+      <w:numFmt w:val="lowerRoman"/>
+      <w:lvlText w:val="%6."/>
+      <w:lvlJc w:val="right"/>
+      <w:pPr>
+        <w:ind w:left="5040" w:hanging="180"/>
+      </w:pPr>
+    </w:lvl>
+    <w:lvl w:ilvl="6" w:tplc="4009000F" w:tentative="1">
+      <w:start w:val="1"/>
+      <w:numFmt w:val="decimal"/>
+      <w:lvlText w:val="%7."/>
+      <w:lvlJc w:val="left"/>
+      <w:pPr>
+        <w:ind w:left="5760" w:hanging="360"/>
+      </w:pPr>
+    </w:lvl>
+    <w:lvl w:ilvl="7" w:tplc="40090019" w:tentative="1">
+      <w:start w:val="1"/>
+      <w:numFmt w:val="lowerLetter"/>
+      <w:lvlText w:val="%8."/>
+      <w:lvlJc w:val="left"/>
+      <w:pPr>
+        <w:ind w:left="6480" w:hanging="360"/>
+      </w:pPr>
+    </w:lvl>
+    <w:lvl w:ilvl="8" w:tplc="4009001B" w:tentative="1">
+      <w:start w:val="1"/>
+      <w:numFmt w:val="lowerRoman"/>
+      <w:lvlText w:val="%9."/>
+      <w:lvlJc w:val="right"/>
+      <w:pPr>
+        <w:ind w:left="7200" w:hanging="180"/>
+      </w:pPr>
+    </w:lvl>
+  </w:abstractNum>
+  <w:abstractNum w:abstractNumId="1" w15:restartNumberingAfterBreak="0">
     <w:nsid w:val="016A5CBD"/>
     <w:multiLevelType w:val="hybridMultilevel"/>
     <w:tmpl w:val="ECE46754"/>
@@ -2393,7 +4201,7 @@
       </w:pPr>
     </w:lvl>
   </w:abstractNum>
-  <w:abstractNum w:abstractNumId="1" w15:restartNumberingAfterBreak="0">
+  <w:abstractNum w:abstractNumId="2" w15:restartNumberingAfterBreak="0">
     <w:nsid w:val="0B9C193C"/>
     <w:multiLevelType w:val="hybridMultilevel"/>
     <w:tmpl w:val="F5020C52"/>
@@ -2482,7 +4290,96 @@
       </w:pPr>
     </w:lvl>
   </w:abstractNum>
-  <w:abstractNum w:abstractNumId="2" w15:restartNumberingAfterBreak="0">
+  <w:abstractNum w:abstractNumId="3" w15:restartNumberingAfterBreak="0">
+    <w:nsid w:val="273B3D2F"/>
+    <w:multiLevelType w:val="hybridMultilevel"/>
+    <w:tmpl w:val="76B81398"/>
+    <w:lvl w:ilvl="0" w:tplc="C1883270">
+      <w:start w:val="1"/>
+      <w:numFmt w:val="decimal"/>
+      <w:lvlText w:val="%1)"/>
+      <w:lvlJc w:val="left"/>
+      <w:pPr>
+        <w:ind w:left="1080" w:hanging="360"/>
+      </w:pPr>
+      <w:rPr>
+        <w:rFonts w:hint="default"/>
+      </w:rPr>
+    </w:lvl>
+    <w:lvl w:ilvl="1" w:tplc="40090019" w:tentative="1">
+      <w:start w:val="1"/>
+      <w:numFmt w:val="lowerLetter"/>
+      <w:lvlText w:val="%2."/>
+      <w:lvlJc w:val="left"/>
+      <w:pPr>
+        <w:ind w:left="1800" w:hanging="360"/>
+      </w:pPr>
+    </w:lvl>
+    <w:lvl w:ilvl="2" w:tplc="4009001B" w:tentative="1">
+      <w:start w:val="1"/>
+      <w:numFmt w:val="lowerRoman"/>
+      <w:lvlText w:val="%3."/>
+      <w:lvlJc w:val="right"/>
+      <w:pPr>
+        <w:ind w:left="2520" w:hanging="180"/>
+      </w:pPr>
+    </w:lvl>
+    <w:lvl w:ilvl="3" w:tplc="4009000F" w:tentative="1">
+      <w:start w:val="1"/>
+      <w:numFmt w:val="decimal"/>
+      <w:lvlText w:val="%4."/>
+      <w:lvlJc w:val="left"/>
+      <w:pPr>
+        <w:ind w:left="3240" w:hanging="360"/>
+      </w:pPr>
+    </w:lvl>
+    <w:lvl w:ilvl="4" w:tplc="40090019" w:tentative="1">
+      <w:start w:val="1"/>
+      <w:numFmt w:val="lowerLetter"/>
+      <w:lvlText w:val="%5."/>
+      <w:lvlJc w:val="left"/>
+      <w:pPr>
+        <w:ind w:left="3960" w:hanging="360"/>
+      </w:pPr>
+    </w:lvl>
+    <w:lvl w:ilvl="5" w:tplc="4009001B" w:tentative="1">
+      <w:start w:val="1"/>
+      <w:numFmt w:val="lowerRoman"/>
+      <w:lvlText w:val="%6."/>
+      <w:lvlJc w:val="right"/>
+      <w:pPr>
+        <w:ind w:left="4680" w:hanging="180"/>
+      </w:pPr>
+    </w:lvl>
+    <w:lvl w:ilvl="6" w:tplc="4009000F" w:tentative="1">
+      <w:start w:val="1"/>
+      <w:numFmt w:val="decimal"/>
+      <w:lvlText w:val="%7."/>
+      <w:lvlJc w:val="left"/>
+      <w:pPr>
+        <w:ind w:left="5400" w:hanging="360"/>
+      </w:pPr>
+    </w:lvl>
+    <w:lvl w:ilvl="7" w:tplc="40090019" w:tentative="1">
+      <w:start w:val="1"/>
+      <w:numFmt w:val="lowerLetter"/>
+      <w:lvlText w:val="%8."/>
+      <w:lvlJc w:val="left"/>
+      <w:pPr>
+        <w:ind w:left="6120" w:hanging="360"/>
+      </w:pPr>
+    </w:lvl>
+    <w:lvl w:ilvl="8" w:tplc="4009001B" w:tentative="1">
+      <w:start w:val="1"/>
+      <w:numFmt w:val="lowerRoman"/>
+      <w:lvlText w:val="%9."/>
+      <w:lvlJc w:val="right"/>
+      <w:pPr>
+        <w:ind w:left="6840" w:hanging="180"/>
+      </w:pPr>
+    </w:lvl>
+  </w:abstractNum>
+  <w:abstractNum w:abstractNumId="4" w15:restartNumberingAfterBreak="0">
     <w:nsid w:val="363A1BB1"/>
     <w:multiLevelType w:val="hybridMultilevel"/>
     <w:tmpl w:val="56C64F06"/>
@@ -2571,7 +4468,120 @@
       </w:pPr>
     </w:lvl>
   </w:abstractNum>
-  <w:abstractNum w:abstractNumId="3" w15:restartNumberingAfterBreak="0">
+  <w:abstractNum w:abstractNumId="5" w15:restartNumberingAfterBreak="0">
+    <w:nsid w:val="42A32BEA"/>
+    <w:multiLevelType w:val="hybridMultilevel"/>
+    <w:tmpl w:val="5B347202"/>
+    <w:lvl w:ilvl="0" w:tplc="DB8ABD36">
+      <w:start w:val="1"/>
+      <w:numFmt w:val="bullet"/>
+      <w:lvlText w:val="-"/>
+      <w:lvlJc w:val="left"/>
+      <w:pPr>
+        <w:ind w:left="1800" w:hanging="360"/>
+      </w:pPr>
+      <w:rPr>
+        <w:rFonts w:ascii="Calibri" w:eastAsiaTheme="minorHAnsi" w:hAnsi="Calibri" w:cs="Calibri" w:hint="default"/>
+      </w:rPr>
+    </w:lvl>
+    <w:lvl w:ilvl="1" w:tplc="40090003" w:tentative="1">
+      <w:start w:val="1"/>
+      <w:numFmt w:val="bullet"/>
+      <w:lvlText w:val="o"/>
+      <w:lvlJc w:val="left"/>
+      <w:pPr>
+        <w:ind w:left="2520" w:hanging="360"/>
+      </w:pPr>
+      <w:rPr>
+        <w:rFonts w:ascii="Courier New" w:hAnsi="Courier New" w:cs="Courier New" w:hint="default"/>
+      </w:rPr>
+    </w:lvl>
+    <w:lvl w:ilvl="2" w:tplc="40090005" w:tentative="1">
+      <w:start w:val="1"/>
+      <w:numFmt w:val="bullet"/>
+      <w:lvlText w:val=""/>
+      <w:lvlJc w:val="left"/>
+      <w:pPr>
+        <w:ind w:left="3240" w:hanging="360"/>
+      </w:pPr>
+      <w:rPr>
+        <w:rFonts w:ascii="Wingdings" w:hAnsi="Wingdings" w:hint="default"/>
+      </w:rPr>
+    </w:lvl>
+    <w:lvl w:ilvl="3" w:tplc="40090001" w:tentative="1">
+      <w:start w:val="1"/>
+      <w:numFmt w:val="bullet"/>
+      <w:lvlText w:val=""/>
+      <w:lvlJc w:val="left"/>
+      <w:pPr>
+        <w:ind w:left="3960" w:hanging="360"/>
+      </w:pPr>
+      <w:rPr>
+        <w:rFonts w:ascii="Symbol" w:hAnsi="Symbol" w:hint="default"/>
+      </w:rPr>
+    </w:lvl>
+    <w:lvl w:ilvl="4" w:tplc="40090003" w:tentative="1">
+      <w:start w:val="1"/>
+      <w:numFmt w:val="bullet"/>
+      <w:lvlText w:val="o"/>
+      <w:lvlJc w:val="left"/>
+      <w:pPr>
+        <w:ind w:left="4680" w:hanging="360"/>
+      </w:pPr>
+      <w:rPr>
+        <w:rFonts w:ascii="Courier New" w:hAnsi="Courier New" w:cs="Courier New" w:hint="default"/>
+      </w:rPr>
+    </w:lvl>
+    <w:lvl w:ilvl="5" w:tplc="40090005" w:tentative="1">
+      <w:start w:val="1"/>
+      <w:numFmt w:val="bullet"/>
+      <w:lvlText w:val=""/>
+      <w:lvlJc w:val="left"/>
+      <w:pPr>
+        <w:ind w:left="5400" w:hanging="360"/>
+      </w:pPr>
+      <w:rPr>
+        <w:rFonts w:ascii="Wingdings" w:hAnsi="Wingdings" w:hint="default"/>
+      </w:rPr>
+    </w:lvl>
+    <w:lvl w:ilvl="6" w:tplc="40090001" w:tentative="1">
+      <w:start w:val="1"/>
+      <w:numFmt w:val="bullet"/>
+      <w:lvlText w:val=""/>
+      <w:lvlJc w:val="left"/>
+      <w:pPr>
+        <w:ind w:left="6120" w:hanging="360"/>
+      </w:pPr>
+      <w:rPr>
+        <w:rFonts w:ascii="Symbol" w:hAnsi="Symbol" w:hint="default"/>
+      </w:rPr>
+    </w:lvl>
+    <w:lvl w:ilvl="7" w:tplc="40090003" w:tentative="1">
+      <w:start w:val="1"/>
+      <w:numFmt w:val="bullet"/>
+      <w:lvlText w:val="o"/>
+      <w:lvlJc w:val="left"/>
+      <w:pPr>
+        <w:ind w:left="6840" w:hanging="360"/>
+      </w:pPr>
+      <w:rPr>
+        <w:rFonts w:ascii="Courier New" w:hAnsi="Courier New" w:cs="Courier New" w:hint="default"/>
+      </w:rPr>
+    </w:lvl>
+    <w:lvl w:ilvl="8" w:tplc="40090005" w:tentative="1">
+      <w:start w:val="1"/>
+      <w:numFmt w:val="bullet"/>
+      <w:lvlText w:val=""/>
+      <w:lvlJc w:val="left"/>
+      <w:pPr>
+        <w:ind w:left="7560" w:hanging="360"/>
+      </w:pPr>
+      <w:rPr>
+        <w:rFonts w:ascii="Wingdings" w:hAnsi="Wingdings" w:hint="default"/>
+      </w:rPr>
+    </w:lvl>
+  </w:abstractNum>
+  <w:abstractNum w:abstractNumId="6" w15:restartNumberingAfterBreak="0">
     <w:nsid w:val="4EB82BE2"/>
     <w:multiLevelType w:val="hybridMultilevel"/>
     <w:tmpl w:val="ADE4945A"/>
@@ -2684,7 +4694,7 @@
       </w:rPr>
     </w:lvl>
   </w:abstractNum>
-  <w:abstractNum w:abstractNumId="4" w15:restartNumberingAfterBreak="0">
+  <w:abstractNum w:abstractNumId="7" w15:restartNumberingAfterBreak="0">
     <w:nsid w:val="677418E7"/>
     <w:multiLevelType w:val="hybridMultilevel"/>
     <w:tmpl w:val="FD4AC806"/>
@@ -2774,7 +4784,156 @@
       </w:pPr>
     </w:lvl>
   </w:abstractNum>
-  <w:abstractNum w:abstractNumId="5" w15:restartNumberingAfterBreak="0">
+  <w:abstractNum w:abstractNumId="8" w15:restartNumberingAfterBreak="0">
+    <w:nsid w:val="680B2A8C"/>
+    <w:multiLevelType w:val="multilevel"/>
+    <w:tmpl w:val="FA146202"/>
+    <w:lvl w:ilvl="0">
+      <w:start w:val="1"/>
+      <w:numFmt w:val="bullet"/>
+      <w:lvlText w:val=""/>
+      <w:lvlJc w:val="left"/>
+      <w:pPr>
+        <w:tabs>
+          <w:tab w:val="num" w:pos="720"/>
+        </w:tabs>
+        <w:ind w:left="720" w:hanging="360"/>
+      </w:pPr>
+      <w:rPr>
+        <w:rFonts w:ascii="Symbol" w:hAnsi="Symbol" w:hint="default"/>
+        <w:sz w:val="20"/>
+      </w:rPr>
+    </w:lvl>
+    <w:lvl w:ilvl="1" w:tentative="1">
+      <w:start w:val="1"/>
+      <w:numFmt w:val="bullet"/>
+      <w:lvlText w:val=""/>
+      <w:lvlJc w:val="left"/>
+      <w:pPr>
+        <w:tabs>
+          <w:tab w:val="num" w:pos="1440"/>
+        </w:tabs>
+        <w:ind w:left="1440" w:hanging="360"/>
+      </w:pPr>
+      <w:rPr>
+        <w:rFonts w:ascii="Symbol" w:hAnsi="Symbol" w:hint="default"/>
+        <w:sz w:val="20"/>
+      </w:rPr>
+    </w:lvl>
+    <w:lvl w:ilvl="2" w:tentative="1">
+      <w:start w:val="1"/>
+      <w:numFmt w:val="bullet"/>
+      <w:lvlText w:val=""/>
+      <w:lvlJc w:val="left"/>
+      <w:pPr>
+        <w:tabs>
+          <w:tab w:val="num" w:pos="2160"/>
+        </w:tabs>
+        <w:ind w:left="2160" w:hanging="360"/>
+      </w:pPr>
+      <w:rPr>
+        <w:rFonts w:ascii="Symbol" w:hAnsi="Symbol" w:hint="default"/>
+        <w:sz w:val="20"/>
+      </w:rPr>
+    </w:lvl>
+    <w:lvl w:ilvl="3" w:tentative="1">
+      <w:start w:val="1"/>
+      <w:numFmt w:val="bullet"/>
+      <w:lvlText w:val=""/>
+      <w:lvlJc w:val="left"/>
+      <w:pPr>
+        <w:tabs>
+          <w:tab w:val="num" w:pos="2880"/>
+        </w:tabs>
+        <w:ind w:left="2880" w:hanging="360"/>
+      </w:pPr>
+      <w:rPr>
+        <w:rFonts w:ascii="Symbol" w:hAnsi="Symbol" w:hint="default"/>
+        <w:sz w:val="20"/>
+      </w:rPr>
+    </w:lvl>
+    <w:lvl w:ilvl="4" w:tentative="1">
+      <w:start w:val="1"/>
+      <w:numFmt w:val="bullet"/>
+      <w:lvlText w:val=""/>
+      <w:lvlJc w:val="left"/>
+      <w:pPr>
+        <w:tabs>
+          <w:tab w:val="num" w:pos="3600"/>
+        </w:tabs>
+        <w:ind w:left="3600" w:hanging="360"/>
+      </w:pPr>
+      <w:rPr>
+        <w:rFonts w:ascii="Symbol" w:hAnsi="Symbol" w:hint="default"/>
+        <w:sz w:val="20"/>
+      </w:rPr>
+    </w:lvl>
+    <w:lvl w:ilvl="5" w:tentative="1">
+      <w:start w:val="1"/>
+      <w:numFmt w:val="bullet"/>
+      <w:lvlText w:val=""/>
+      <w:lvlJc w:val="left"/>
+      <w:pPr>
+        <w:tabs>
+          <w:tab w:val="num" w:pos="4320"/>
+        </w:tabs>
+        <w:ind w:left="4320" w:hanging="360"/>
+      </w:pPr>
+      <w:rPr>
+        <w:rFonts w:ascii="Symbol" w:hAnsi="Symbol" w:hint="default"/>
+        <w:sz w:val="20"/>
+      </w:rPr>
+    </w:lvl>
+    <w:lvl w:ilvl="6" w:tentative="1">
+      <w:start w:val="1"/>
+      <w:numFmt w:val="bullet"/>
+      <w:lvlText w:val=""/>
+      <w:lvlJc w:val="left"/>
+      <w:pPr>
+        <w:tabs>
+          <w:tab w:val="num" w:pos="5040"/>
+        </w:tabs>
+        <w:ind w:left="5040" w:hanging="360"/>
+      </w:pPr>
+      <w:rPr>
+        <w:rFonts w:ascii="Symbol" w:hAnsi="Symbol" w:hint="default"/>
+        <w:sz w:val="20"/>
+      </w:rPr>
+    </w:lvl>
+    <w:lvl w:ilvl="7" w:tentative="1">
+      <w:start w:val="1"/>
+      <w:numFmt w:val="bullet"/>
+      <w:lvlText w:val=""/>
+      <w:lvlJc w:val="left"/>
+      <w:pPr>
+        <w:tabs>
+          <w:tab w:val="num" w:pos="5760"/>
+        </w:tabs>
+        <w:ind w:left="5760" w:hanging="360"/>
+      </w:pPr>
+      <w:rPr>
+        <w:rFonts w:ascii="Symbol" w:hAnsi="Symbol" w:hint="default"/>
+        <w:sz w:val="20"/>
+      </w:rPr>
+    </w:lvl>
+    <w:lvl w:ilvl="8" w:tentative="1">
+      <w:start w:val="1"/>
+      <w:numFmt w:val="bullet"/>
+      <w:lvlText w:val=""/>
+      <w:lvlJc w:val="left"/>
+      <w:pPr>
+        <w:tabs>
+          <w:tab w:val="num" w:pos="6480"/>
+        </w:tabs>
+        <w:ind w:left="6480" w:hanging="360"/>
+      </w:pPr>
+      <w:rPr>
+        <w:rFonts w:ascii="Symbol" w:hAnsi="Symbol" w:hint="default"/>
+        <w:sz w:val="20"/>
+      </w:rPr>
+    </w:lvl>
+  </w:abstractNum>
+  <w:abstractNum w:abstractNumId="9" w15:restartNumberingAfterBreak="0">
     <w:nsid w:val="71D42463"/>
     <w:multiLevelType w:val="hybridMultilevel"/>
     <w:tmpl w:val="56C64F06"/>
@@ -2863,23 +5022,187 @@
       </w:pPr>
     </w:lvl>
   </w:abstractNum>
+  <w:abstractNum w:abstractNumId="10" w15:restartNumberingAfterBreak="0">
+    <w:nsid w:val="732D5746"/>
+    <w:multiLevelType w:val="multilevel"/>
+    <w:tmpl w:val="D9201ADA"/>
+    <w:lvl w:ilvl="0">
+      <w:start w:val="1"/>
+      <w:numFmt w:val="bullet"/>
+      <w:lvlText w:val=""/>
+      <w:lvlJc w:val="left"/>
+      <w:pPr>
+        <w:tabs>
+          <w:tab w:val="num" w:pos="720"/>
+        </w:tabs>
+        <w:ind w:left="720" w:hanging="360"/>
+      </w:pPr>
+      <w:rPr>
+        <w:rFonts w:ascii="Symbol" w:hAnsi="Symbol" w:hint="default"/>
+        <w:sz w:val="20"/>
+      </w:rPr>
+    </w:lvl>
+    <w:lvl w:ilvl="1" w:tentative="1">
+      <w:start w:val="1"/>
+      <w:numFmt w:val="bullet"/>
+      <w:lvlText w:val=""/>
+      <w:lvlJc w:val="left"/>
+      <w:pPr>
+        <w:tabs>
+          <w:tab w:val="num" w:pos="1440"/>
+        </w:tabs>
+        <w:ind w:left="1440" w:hanging="360"/>
+      </w:pPr>
+      <w:rPr>
+        <w:rFonts w:ascii="Symbol" w:hAnsi="Symbol" w:hint="default"/>
+        <w:sz w:val="20"/>
+      </w:rPr>
+    </w:lvl>
+    <w:lvl w:ilvl="2" w:tentative="1">
+      <w:start w:val="1"/>
+      <w:numFmt w:val="bullet"/>
+      <w:lvlText w:val=""/>
+      <w:lvlJc w:val="left"/>
+      <w:pPr>
+        <w:tabs>
+          <w:tab w:val="num" w:pos="2160"/>
+        </w:tabs>
+        <w:ind w:left="2160" w:hanging="360"/>
+      </w:pPr>
+      <w:rPr>
+        <w:rFonts w:ascii="Symbol" w:hAnsi="Symbol" w:hint="default"/>
+        <w:sz w:val="20"/>
+      </w:rPr>
+    </w:lvl>
+    <w:lvl w:ilvl="3" w:tentative="1">
+      <w:start w:val="1"/>
+      <w:numFmt w:val="bullet"/>
+      <w:lvlText w:val=""/>
+      <w:lvlJc w:val="left"/>
+      <w:pPr>
+        <w:tabs>
+          <w:tab w:val="num" w:pos="2880"/>
+        </w:tabs>
+        <w:ind w:left="2880" w:hanging="360"/>
+      </w:pPr>
+      <w:rPr>
+        <w:rFonts w:ascii="Symbol" w:hAnsi="Symbol" w:hint="default"/>
+        <w:sz w:val="20"/>
+      </w:rPr>
+    </w:lvl>
+    <w:lvl w:ilvl="4" w:tentative="1">
+      <w:start w:val="1"/>
+      <w:numFmt w:val="bullet"/>
+      <w:lvlText w:val=""/>
+      <w:lvlJc w:val="left"/>
+      <w:pPr>
+        <w:tabs>
+          <w:tab w:val="num" w:pos="3600"/>
+        </w:tabs>
+        <w:ind w:left="3600" w:hanging="360"/>
+      </w:pPr>
+      <w:rPr>
+        <w:rFonts w:ascii="Symbol" w:hAnsi="Symbol" w:hint="default"/>
+        <w:sz w:val="20"/>
+      </w:rPr>
+    </w:lvl>
+    <w:lvl w:ilvl="5" w:tentative="1">
+      <w:start w:val="1"/>
+      <w:numFmt w:val="bullet"/>
+      <w:lvlText w:val=""/>
+      <w:lvlJc w:val="left"/>
+      <w:pPr>
+        <w:tabs>
+          <w:tab w:val="num" w:pos="4320"/>
+        </w:tabs>
+        <w:ind w:left="4320" w:hanging="360"/>
+      </w:pPr>
+      <w:rPr>
+        <w:rFonts w:ascii="Symbol" w:hAnsi="Symbol" w:hint="default"/>
+        <w:sz w:val="20"/>
+      </w:rPr>
+    </w:lvl>
+    <w:lvl w:ilvl="6" w:tentative="1">
+      <w:start w:val="1"/>
+      <w:numFmt w:val="bullet"/>
+      <w:lvlText w:val=""/>
+      <w:lvlJc w:val="left"/>
+      <w:pPr>
+        <w:tabs>
+          <w:tab w:val="num" w:pos="5040"/>
+        </w:tabs>
+        <w:ind w:left="5040" w:hanging="360"/>
+      </w:pPr>
+      <w:rPr>
+        <w:rFonts w:ascii="Symbol" w:hAnsi="Symbol" w:hint="default"/>
+        <w:sz w:val="20"/>
+      </w:rPr>
+    </w:lvl>
+    <w:lvl w:ilvl="7" w:tentative="1">
+      <w:start w:val="1"/>
+      <w:numFmt w:val="bullet"/>
+      <w:lvlText w:val=""/>
+      <w:lvlJc w:val="left"/>
+      <w:pPr>
+        <w:tabs>
+          <w:tab w:val="num" w:pos="5760"/>
+        </w:tabs>
+        <w:ind w:left="5760" w:hanging="360"/>
+      </w:pPr>
+      <w:rPr>
+        <w:rFonts w:ascii="Symbol" w:hAnsi="Symbol" w:hint="default"/>
+        <w:sz w:val="20"/>
+      </w:rPr>
+    </w:lvl>
+    <w:lvl w:ilvl="8" w:tentative="1">
+      <w:start w:val="1"/>
+      <w:numFmt w:val="bullet"/>
+      <w:lvlText w:val=""/>
+      <w:lvlJc w:val="left"/>
+      <w:pPr>
+        <w:tabs>
+          <w:tab w:val="num" w:pos="6480"/>
+        </w:tabs>
+        <w:ind w:left="6480" w:hanging="360"/>
+      </w:pPr>
+      <w:rPr>
+        <w:rFonts w:ascii="Symbol" w:hAnsi="Symbol" w:hint="default"/>
+        <w:sz w:val="20"/>
+      </w:rPr>
+    </w:lvl>
+  </w:abstractNum>
   <w:num w:numId="1">
+    <w:abstractNumId w:val="6"/>
+  </w:num>
+  <w:num w:numId="2">
+    <w:abstractNumId w:val="2"/>
+  </w:num>
+  <w:num w:numId="3">
+    <w:abstractNumId w:val="9"/>
+  </w:num>
+  <w:num w:numId="4">
+    <w:abstractNumId w:val="4"/>
+  </w:num>
+  <w:num w:numId="5">
+    <w:abstractNumId w:val="1"/>
+  </w:num>
+  <w:num w:numId="6">
+    <w:abstractNumId w:val="7"/>
+  </w:num>
+  <w:num w:numId="7">
     <w:abstractNumId w:val="3"/>
   </w:num>
-  <w:num w:numId="2">
-    <w:abstractNumId w:val="1"/>
+  <w:num w:numId="8">
+    <w:abstractNumId w:val="0"/>
   </w:num>
-  <w:num w:numId="3">
+  <w:num w:numId="9">
     <w:abstractNumId w:val="5"/>
   </w:num>
-  <w:num w:numId="4">
-    <w:abstractNumId w:val="2"/>
+  <w:num w:numId="10">
+    <w:abstractNumId w:val="8"/>
   </w:num>
-  <w:num w:numId="5">
-    <w:abstractNumId w:val="0"/>
-  </w:num>
-  <w:num w:numId="6">
-    <w:abstractNumId w:val="4"/>
+  <w:num w:numId="11">
+    <w:abstractNumId w:val="10"/>
   </w:num>
 </w:numbering>
 </file>
@@ -3356,6 +5679,34 @@
       <w:lang w:eastAsia="en-IN"/>
     </w:rPr>
   </w:style>
+  <w:style w:type="character" w:styleId="Strong">
+    <w:name w:val="Strong"/>
+    <w:basedOn w:val="DefaultParagraphFont"/>
+    <w:uiPriority w:val="22"/>
+    <w:qFormat/>
+    <w:rsid w:val="00DC1E63"/>
+    <w:rPr>
+      <w:b/>
+      <w:bCs/>
+    </w:rPr>
+  </w:style>
+  <w:style w:type="paragraph" w:styleId="NormalWeb">
+    <w:name w:val="Normal (Web)"/>
+    <w:basedOn w:val="Normal"/>
+    <w:uiPriority w:val="99"/>
+    <w:semiHidden/>
+    <w:unhideWhenUsed/>
+    <w:rsid w:val="003B2E34"/>
+    <w:pPr>
+      <w:spacing w:before="100" w:beforeAutospacing="1" w:after="100" w:afterAutospacing="1" w:line="240" w:lineRule="auto"/>
+    </w:pPr>
+    <w:rPr>
+      <w:rFonts w:ascii="Times New Roman" w:eastAsia="Times New Roman" w:hAnsi="Times New Roman" w:cs="Times New Roman"/>
+      <w:sz w:val="24"/>
+      <w:szCs w:val="24"/>
+      <w:lang w:eastAsia="en-IN"/>
+    </w:rPr>
+  </w:style>
 </w:styles>
 </file>
 

</xml_diff>

<commit_message>
upadeted on 27th jan 2022
</commit_message>
<xml_diff>
--- a/vaibhav_21Jan2022_fullstack(node)_august/Interview Questions.docx
+++ b/vaibhav_21Jan2022_fullstack(node)_august/Interview Questions.docx
@@ -2539,9 +2539,13 @@
           <w:szCs w:val="28"/>
           <w:shd w:val="clear" w:color="auto" w:fill="FFFFFF"/>
         </w:rPr>
-        <w:t>-</w:t>
-      </w:r>
-      <w:r>
+        <w:t>-It uses virtual DOM (JavaScript object), which improves the performance of the app. The JavaScript virtual DOM is faster than the regular DOM.</w:t>
+      </w:r>
+    </w:p>
+    <w:p>
+      <w:pPr>
+        <w:pStyle w:val="ListParagraph"/>
+        <w:ind w:left="1440"/>
         <w:rPr>
           <w:rFonts w:cstheme="minorHAnsi"/>
           <w:color w:val="333333"/>
@@ -2549,13 +2553,8 @@
           <w:szCs w:val="28"/>
           <w:shd w:val="clear" w:color="auto" w:fill="FFFFFF"/>
         </w:rPr>
-        <w:t>It uses virtual DOM (JavaScript object), which improves the performance of the app. The JavaScript virtual DOM is faster than the regular DOM.</w:t>
-      </w:r>
-    </w:p>
-    <w:p>
-      <w:pPr>
-        <w:pStyle w:val="ListParagraph"/>
-        <w:ind w:left="1440"/>
+      </w:pPr>
+      <w:r>
         <w:rPr>
           <w:rFonts w:cstheme="minorHAnsi"/>
           <w:color w:val="333333"/>
@@ -2563,26 +2562,7 @@
           <w:szCs w:val="28"/>
           <w:shd w:val="clear" w:color="auto" w:fill="FFFFFF"/>
         </w:rPr>
-      </w:pPr>
-      <w:r>
-        <w:rPr>
-          <w:rFonts w:cstheme="minorHAnsi"/>
-          <w:color w:val="333333"/>
-          <w:sz w:val="28"/>
-          <w:szCs w:val="28"/>
-          <w:shd w:val="clear" w:color="auto" w:fill="FFFFFF"/>
-        </w:rPr>
-        <w:t>-</w:t>
-      </w:r>
-      <w:r>
-        <w:rPr>
-          <w:rFonts w:cstheme="minorHAnsi"/>
-          <w:color w:val="333333"/>
-          <w:sz w:val="28"/>
-          <w:szCs w:val="28"/>
-          <w:shd w:val="clear" w:color="auto" w:fill="FFFFFF"/>
-        </w:rPr>
-        <w:t xml:space="preserve"> We can use ReactJS on the client and server-side as well as with other frameworks. </w:t>
+        <w:t xml:space="preserve">- We can use ReactJS on the client and server-side as well as with other frameworks. </w:t>
       </w:r>
     </w:p>
     <w:p>
@@ -2622,17 +2602,7 @@
           <w:shd w:val="clear" w:color="auto" w:fill="FFFFFF"/>
         </w:rPr>
         <w:lastRenderedPageBreak/>
-        <w:t>-</w:t>
-      </w:r>
-      <w:r>
-        <w:rPr>
-          <w:rFonts w:cstheme="minorHAnsi"/>
-          <w:color w:val="333333"/>
-          <w:sz w:val="28"/>
-          <w:szCs w:val="28"/>
-          <w:shd w:val="clear" w:color="auto" w:fill="FFFFFF"/>
-        </w:rPr>
-        <w:t>It uses component and data patterns that improve readability and helps to maintain larger apps.</w:t>
+        <w:t>-It uses component and data patterns that improve readability and helps to maintain larger apps.</w:t>
       </w:r>
     </w:p>
     <w:p>
@@ -3151,18 +3121,7 @@
           <w:szCs w:val="28"/>
           <w:shd w:val="clear" w:color="auto" w:fill="FFFFFF"/>
         </w:rPr>
-        <w:t>-</w:t>
-      </w:r>
-      <w:r>
-        <w:rPr>
-          <w:rFonts w:cstheme="minorHAnsi"/>
-          <w:color w:val="273239"/>
-          <w:spacing w:val="2"/>
-          <w:sz w:val="28"/>
-          <w:szCs w:val="28"/>
-          <w:shd w:val="clear" w:color="auto" w:fill="FFFFFF"/>
-        </w:rPr>
-        <w:t>The state is an instance of React Component Class can be defined as an object of a set of </w:t>
+        <w:t>-The state is an instance of React Component Class can be defined as an object of a set of </w:t>
       </w:r>
       <w:r>
         <w:rPr>
@@ -3233,18 +3192,7 @@
           <w:szCs w:val="28"/>
           <w:shd w:val="clear" w:color="auto" w:fill="FFFFFF"/>
         </w:rPr>
-        <w:t>-</w:t>
-      </w:r>
-      <w:r>
-        <w:rPr>
-          <w:rFonts w:cstheme="minorHAnsi"/>
-          <w:color w:val="273239"/>
-          <w:spacing w:val="2"/>
-          <w:sz w:val="28"/>
-          <w:szCs w:val="28"/>
-          <w:shd w:val="clear" w:color="auto" w:fill="FFFFFF"/>
-        </w:rPr>
-        <w:t>In other words, the State of a component is an object that holds some information that may change over the lifetime of the component.</w:t>
+        <w:t>-In other words, the State of a component is an object that holds some information that may change over the lifetime of the component.</w:t>
       </w:r>
     </w:p>
     <w:p>
@@ -3320,17 +3268,49 @@
           <w:szCs w:val="28"/>
           <w:shd w:val="clear" w:color="auto" w:fill="FFFFFF"/>
         </w:rPr>
-        <w:t>-</w:t>
-      </w:r>
-      <w:r>
-        <w:rPr>
+        <w:t>-Props stand for "</w:t>
+      </w:r>
+      <w:r>
+        <w:rPr>
+          <w:rStyle w:val="Strong"/>
           <w:rFonts w:cstheme="minorHAnsi"/>
           <w:color w:val="333333"/>
           <w:sz w:val="28"/>
           <w:szCs w:val="28"/>
           <w:shd w:val="clear" w:color="auto" w:fill="FFFFFF"/>
         </w:rPr>
-        <w:t>Props stand for "</w:t>
+        <w:t>Properties</w:t>
+      </w:r>
+      <w:r>
+        <w:rPr>
+          <w:rFonts w:cstheme="minorHAnsi"/>
+          <w:color w:val="333333"/>
+          <w:sz w:val="28"/>
+          <w:szCs w:val="28"/>
+          <w:shd w:val="clear" w:color="auto" w:fill="FFFFFF"/>
+        </w:rPr>
+        <w:t xml:space="preserve">." </w:t>
+      </w:r>
+    </w:p>
+    <w:p>
+      <w:pPr>
+        <w:rPr>
+          <w:rFonts w:cstheme="minorHAnsi"/>
+          <w:color w:val="333333"/>
+          <w:sz w:val="28"/>
+          <w:szCs w:val="28"/>
+          <w:shd w:val="clear" w:color="auto" w:fill="FFFFFF"/>
+        </w:rPr>
+      </w:pPr>
+      <w:r>
+        <w:rPr>
+          <w:rFonts w:cstheme="minorHAnsi"/>
+          <w:color w:val="333333"/>
+          <w:sz w:val="28"/>
+          <w:szCs w:val="28"/>
+          <w:shd w:val="clear" w:color="auto" w:fill="FFFFFF"/>
+        </w:rPr>
+        <w:t>-They are </w:t>
       </w:r>
       <w:r>
         <w:rPr>
@@ -3341,7 +3321,7 @@
           <w:szCs w:val="28"/>
           <w:shd w:val="clear" w:color="auto" w:fill="FFFFFF"/>
         </w:rPr>
-        <w:t>Properties</w:t>
+        <w:t>read-only</w:t>
       </w:r>
       <w:r>
         <w:rPr>
@@ -3351,7 +3331,7 @@
           <w:szCs w:val="28"/>
           <w:shd w:val="clear" w:color="auto" w:fill="FFFFFF"/>
         </w:rPr>
-        <w:t xml:space="preserve">." </w:t>
+        <w:t xml:space="preserve"> components. </w:t>
       </w:r>
     </w:p>
     <w:p>
@@ -3372,8 +3352,9 @@
           <w:szCs w:val="28"/>
           <w:shd w:val="clear" w:color="auto" w:fill="FFFFFF"/>
         </w:rPr>
-        <w:t>-</w:t>
-      </w:r>
+        <w:t xml:space="preserve">-It is an object which stores the value of attributes of a tag and work similar to the HTML attributes. It gives a way to pass data from one component to other </w:t>
+      </w:r>
+      <w:proofErr w:type="gramStart"/>
       <w:r>
         <w:rPr>
           <w:rFonts w:cstheme="minorHAnsi"/>
@@ -3382,19 +3363,20 @@
           <w:szCs w:val="28"/>
           <w:shd w:val="clear" w:color="auto" w:fill="FFFFFF"/>
         </w:rPr>
-        <w:t>They are </w:t>
-      </w:r>
-      <w:r>
-        <w:rPr>
-          <w:rStyle w:val="Strong"/>
+        <w:t>components.-</w:t>
+      </w:r>
+      <w:proofErr w:type="gramEnd"/>
+    </w:p>
+    <w:p>
+      <w:pPr>
+        <w:rPr>
           <w:rFonts w:cstheme="minorHAnsi"/>
           <w:color w:val="333333"/>
           <w:sz w:val="28"/>
           <w:szCs w:val="28"/>
           <w:shd w:val="clear" w:color="auto" w:fill="FFFFFF"/>
         </w:rPr>
-        <w:t>read-only</w:t>
-      </w:r>
+      </w:pPr>
       <w:r>
         <w:rPr>
           <w:rFonts w:cstheme="minorHAnsi"/>
@@ -3403,7 +3385,7 @@
           <w:szCs w:val="28"/>
           <w:shd w:val="clear" w:color="auto" w:fill="FFFFFF"/>
         </w:rPr>
-        <w:t xml:space="preserve"> components. </w:t>
+        <w:t xml:space="preserve"> It is similar to function arguments.</w:t>
       </w:r>
     </w:p>
     <w:p>
@@ -3424,101 +3406,7 @@
           <w:szCs w:val="28"/>
           <w:shd w:val="clear" w:color="auto" w:fill="FFFFFF"/>
         </w:rPr>
-        <w:t>-</w:t>
-      </w:r>
-      <w:r>
-        <w:rPr>
-          <w:rFonts w:cstheme="minorHAnsi"/>
-          <w:color w:val="333333"/>
-          <w:sz w:val="28"/>
-          <w:szCs w:val="28"/>
-          <w:shd w:val="clear" w:color="auto" w:fill="FFFFFF"/>
-        </w:rPr>
-        <w:t xml:space="preserve">It is an object which stores the value of attributes of a tag and work similar to the HTML attributes. It gives a way to pass data from one component to other </w:t>
-      </w:r>
-      <w:proofErr w:type="gramStart"/>
-      <w:r>
-        <w:rPr>
-          <w:rFonts w:cstheme="minorHAnsi"/>
-          <w:color w:val="333333"/>
-          <w:sz w:val="28"/>
-          <w:szCs w:val="28"/>
-          <w:shd w:val="clear" w:color="auto" w:fill="FFFFFF"/>
-        </w:rPr>
-        <w:t>components.</w:t>
-      </w:r>
-      <w:r>
-        <w:rPr>
-          <w:rFonts w:cstheme="minorHAnsi"/>
-          <w:color w:val="333333"/>
-          <w:sz w:val="28"/>
-          <w:szCs w:val="28"/>
-          <w:shd w:val="clear" w:color="auto" w:fill="FFFFFF"/>
-        </w:rPr>
-        <w:t>-</w:t>
-      </w:r>
-      <w:proofErr w:type="gramEnd"/>
-    </w:p>
-    <w:p>
-      <w:pPr>
-        <w:rPr>
-          <w:rFonts w:cstheme="minorHAnsi"/>
-          <w:color w:val="333333"/>
-          <w:sz w:val="28"/>
-          <w:szCs w:val="28"/>
-          <w:shd w:val="clear" w:color="auto" w:fill="FFFFFF"/>
-        </w:rPr>
-      </w:pPr>
-      <w:r>
-        <w:rPr>
-          <w:rFonts w:cstheme="minorHAnsi"/>
-          <w:color w:val="333333"/>
-          <w:sz w:val="28"/>
-          <w:szCs w:val="28"/>
-          <w:shd w:val="clear" w:color="auto" w:fill="FFFFFF"/>
-        </w:rPr>
-        <w:t xml:space="preserve"> It is similar to function arguments.</w:t>
-      </w:r>
-    </w:p>
-    <w:p>
-      <w:pPr>
-        <w:rPr>
-          <w:rFonts w:cstheme="minorHAnsi"/>
-          <w:color w:val="333333"/>
-          <w:sz w:val="28"/>
-          <w:szCs w:val="28"/>
-          <w:shd w:val="clear" w:color="auto" w:fill="FFFFFF"/>
-        </w:rPr>
-      </w:pPr>
-      <w:r>
-        <w:rPr>
-          <w:rFonts w:cstheme="minorHAnsi"/>
-          <w:color w:val="333333"/>
-          <w:sz w:val="28"/>
-          <w:szCs w:val="28"/>
-          <w:shd w:val="clear" w:color="auto" w:fill="FFFFFF"/>
-        </w:rPr>
-        <w:t xml:space="preserve"> </w:t>
-      </w:r>
-      <w:r>
-        <w:rPr>
-          <w:rFonts w:cstheme="minorHAnsi"/>
-          <w:color w:val="333333"/>
-          <w:sz w:val="28"/>
-          <w:szCs w:val="28"/>
-          <w:shd w:val="clear" w:color="auto" w:fill="FFFFFF"/>
-        </w:rPr>
-        <w:t>-</w:t>
-      </w:r>
-      <w:r>
-        <w:rPr>
-          <w:rFonts w:cstheme="minorHAnsi"/>
-          <w:color w:val="333333"/>
-          <w:sz w:val="28"/>
-          <w:szCs w:val="28"/>
-          <w:shd w:val="clear" w:color="auto" w:fill="FFFFFF"/>
-        </w:rPr>
-        <w:t>Props are passed to the component in the same way as arguments passed in a function.</w:t>
+        <w:t xml:space="preserve"> -Props are passed to the component in the same way as arguments passed in a function.</w:t>
       </w:r>
     </w:p>
     <w:p>
@@ -3873,7 +3761,7 @@
           <w:sz w:val="28"/>
           <w:szCs w:val="28"/>
         </w:rPr>
-        <w:t>8) What are the error boundaries</w:t>
+        <w:t>8</w:t>
       </w:r>
       <w:r>
         <w:rPr>
@@ -3885,8 +3773,679 @@
           <w:sz w:val="28"/>
           <w:szCs w:val="28"/>
         </w:rPr>
-        <w:t>:</w:t>
-      </w:r>
+        <w:t>) React hooks:</w:t>
+      </w:r>
+    </w:p>
+    <w:p>
+      <w:pPr>
+        <w:pStyle w:val="NormalWeb"/>
+        <w:shd w:val="clear" w:color="auto" w:fill="FFFFFF"/>
+        <w:rPr>
+          <w:rFonts w:asciiTheme="minorHAnsi" w:hAnsiTheme="minorHAnsi" w:cstheme="minorHAnsi"/>
+          <w:color w:val="373E3F"/>
+          <w:spacing w:val="2"/>
+          <w:sz w:val="28"/>
+          <w:szCs w:val="28"/>
+        </w:rPr>
+      </w:pPr>
+      <w:r>
+        <w:rPr>
+          <w:rFonts w:asciiTheme="minorHAnsi" w:hAnsiTheme="minorHAnsi" w:cstheme="minorHAnsi"/>
+          <w:color w:val="373E3F"/>
+          <w:spacing w:val="2"/>
+          <w:sz w:val="28"/>
+          <w:szCs w:val="28"/>
+        </w:rPr>
+        <w:t xml:space="preserve">   </w:t>
+      </w:r>
+      <w:r>
+        <w:rPr>
+          <w:rFonts w:asciiTheme="minorHAnsi" w:hAnsiTheme="minorHAnsi" w:cstheme="minorHAnsi"/>
+          <w:color w:val="373E3F"/>
+          <w:spacing w:val="2"/>
+          <w:sz w:val="28"/>
+          <w:szCs w:val="28"/>
+        </w:rPr>
+        <w:t>Hooks are functions that let us “hook into” React state and lifecycle features from a </w:t>
+      </w:r>
+      <w:r>
+        <w:rPr>
+          <w:rFonts w:asciiTheme="minorHAnsi" w:hAnsiTheme="minorHAnsi" w:cstheme="minorHAnsi"/>
+          <w:b/>
+          <w:bCs/>
+          <w:color w:val="373E3F"/>
+          <w:spacing w:val="2"/>
+          <w:sz w:val="28"/>
+          <w:szCs w:val="28"/>
+        </w:rPr>
+        <w:t>functional component.</w:t>
+      </w:r>
+    </w:p>
+    <w:p>
+      <w:pPr>
+        <w:shd w:val="clear" w:color="auto" w:fill="FFFFFF"/>
+        <w:spacing w:before="100" w:beforeAutospacing="1" w:after="100" w:afterAutospacing="1" w:line="240" w:lineRule="auto"/>
+        <w:rPr>
+          <w:rFonts w:eastAsia="Times New Roman" w:cstheme="minorHAnsi"/>
+          <w:color w:val="373E3F"/>
+          <w:spacing w:val="2"/>
+          <w:sz w:val="28"/>
+          <w:szCs w:val="28"/>
+          <w:lang w:eastAsia="en-IN"/>
+        </w:rPr>
+      </w:pPr>
+      <w:r>
+        <w:rPr>
+          <w:rFonts w:eastAsia="Times New Roman" w:cstheme="minorHAnsi"/>
+          <w:color w:val="373E3F"/>
+          <w:spacing w:val="2"/>
+          <w:sz w:val="28"/>
+          <w:szCs w:val="28"/>
+          <w:lang w:eastAsia="en-IN"/>
+        </w:rPr>
+        <w:t>React Hooks</w:t>
+      </w:r>
+      <w:r>
+        <w:rPr>
+          <w:rFonts w:eastAsia="Times New Roman" w:cstheme="minorHAnsi"/>
+          <w:b/>
+          <w:bCs/>
+          <w:color w:val="373E3F"/>
+          <w:spacing w:val="2"/>
+          <w:sz w:val="28"/>
+          <w:szCs w:val="28"/>
+          <w:lang w:eastAsia="en-IN"/>
+        </w:rPr>
+        <w:t> cannot</w:t>
+      </w:r>
+      <w:r>
+        <w:rPr>
+          <w:rFonts w:eastAsia="Times New Roman" w:cstheme="minorHAnsi"/>
+          <w:color w:val="373E3F"/>
+          <w:spacing w:val="2"/>
+          <w:sz w:val="28"/>
+          <w:szCs w:val="28"/>
+          <w:lang w:eastAsia="en-IN"/>
+        </w:rPr>
+        <w:t> be used in class components. They let us write components without class.</w:t>
+      </w:r>
+    </w:p>
+    <w:p>
+      <w:pPr>
+        <w:pStyle w:val="NormalWeb"/>
+        <w:shd w:val="clear" w:color="auto" w:fill="FFFFFF"/>
+        <w:rPr>
+          <w:rFonts w:asciiTheme="minorHAnsi" w:hAnsiTheme="minorHAnsi" w:cstheme="minorHAnsi"/>
+          <w:b/>
+          <w:bCs/>
+          <w:color w:val="373E3F"/>
+          <w:spacing w:val="2"/>
+          <w:sz w:val="28"/>
+          <w:szCs w:val="28"/>
+        </w:rPr>
+      </w:pPr>
+      <w:r>
+        <w:rPr>
+          <w:rFonts w:asciiTheme="minorHAnsi" w:hAnsiTheme="minorHAnsi" w:cstheme="minorHAnsi"/>
+          <w:b/>
+          <w:bCs/>
+          <w:color w:val="373E3F"/>
+          <w:spacing w:val="2"/>
+          <w:sz w:val="28"/>
+          <w:szCs w:val="28"/>
+        </w:rPr>
+        <w:lastRenderedPageBreak/>
+        <w:t>9</w:t>
+      </w:r>
+      <w:r>
+        <w:rPr>
+          <w:rFonts w:asciiTheme="minorHAnsi" w:hAnsiTheme="minorHAnsi" w:cstheme="minorHAnsi"/>
+          <w:b/>
+          <w:bCs/>
+          <w:color w:val="373E3F"/>
+          <w:spacing w:val="2"/>
+          <w:sz w:val="28"/>
+          <w:szCs w:val="28"/>
+        </w:rPr>
+        <w:t>)</w:t>
+      </w:r>
+      <w:r>
+        <w:rPr>
+          <w:rFonts w:asciiTheme="minorHAnsi" w:hAnsiTheme="minorHAnsi" w:cstheme="minorHAnsi"/>
+          <w:b/>
+          <w:bCs/>
+          <w:color w:val="373E3F"/>
+          <w:spacing w:val="2"/>
+          <w:sz w:val="28"/>
+          <w:szCs w:val="28"/>
+        </w:rPr>
+        <w:t xml:space="preserve">Why were hooks introduced in </w:t>
+      </w:r>
+      <w:proofErr w:type="gramStart"/>
+      <w:r>
+        <w:rPr>
+          <w:rFonts w:asciiTheme="minorHAnsi" w:hAnsiTheme="minorHAnsi" w:cstheme="minorHAnsi"/>
+          <w:b/>
+          <w:bCs/>
+          <w:color w:val="373E3F"/>
+          <w:spacing w:val="2"/>
+          <w:sz w:val="28"/>
+          <w:szCs w:val="28"/>
+        </w:rPr>
+        <w:t>react :</w:t>
+      </w:r>
+      <w:proofErr w:type="gramEnd"/>
+    </w:p>
+    <w:p>
+      <w:pPr>
+        <w:shd w:val="clear" w:color="auto" w:fill="FFFFFF"/>
+        <w:spacing w:before="100" w:beforeAutospacing="1" w:after="100" w:afterAutospacing="1" w:line="240" w:lineRule="auto"/>
+        <w:rPr>
+          <w:rFonts w:eastAsia="Times New Roman" w:cstheme="minorHAnsi"/>
+          <w:color w:val="373E3F"/>
+          <w:spacing w:val="2"/>
+          <w:sz w:val="28"/>
+          <w:szCs w:val="28"/>
+          <w:lang w:eastAsia="en-IN"/>
+        </w:rPr>
+      </w:pPr>
+      <w:r>
+        <w:rPr>
+          <w:rFonts w:eastAsia="Times New Roman" w:cstheme="minorHAnsi"/>
+          <w:color w:val="373E3F"/>
+          <w:spacing w:val="2"/>
+          <w:sz w:val="28"/>
+          <w:szCs w:val="28"/>
+          <w:lang w:eastAsia="en-IN"/>
+        </w:rPr>
+        <w:t>React hooks were introduced in the 16.8 version of React. Previously, functional components were called stateless components. Only class components were used for state management and lifecycle methods. The need to change a functional component to a class component, whenever state management or lifecycle methods were to be used, led to the development of Hooks.</w:t>
+      </w:r>
+    </w:p>
+    <w:p>
+      <w:pPr>
+        <w:shd w:val="clear" w:color="auto" w:fill="FFFFFF"/>
+        <w:spacing w:before="100" w:beforeAutospacing="1" w:after="100" w:afterAutospacing="1" w:line="240" w:lineRule="auto"/>
+        <w:rPr>
+          <w:rFonts w:eastAsia="Times New Roman" w:cstheme="minorHAnsi"/>
+          <w:color w:val="373E3F"/>
+          <w:spacing w:val="2"/>
+          <w:sz w:val="28"/>
+          <w:szCs w:val="28"/>
+          <w:lang w:eastAsia="en-IN"/>
+        </w:rPr>
+      </w:pPr>
+      <w:r>
+        <w:rPr>
+          <w:rFonts w:eastAsia="Times New Roman" w:cstheme="minorHAnsi"/>
+          <w:color w:val="373E3F"/>
+          <w:spacing w:val="2"/>
+          <w:sz w:val="28"/>
+          <w:szCs w:val="28"/>
+          <w:lang w:eastAsia="en-IN"/>
+        </w:rPr>
+        <w:t>Example of a hook:</w:t>
+      </w:r>
+      <w:r>
+        <w:rPr>
+          <w:rFonts w:eastAsia="Times New Roman" w:cstheme="minorHAnsi"/>
+          <w:i/>
+          <w:iCs/>
+          <w:color w:val="373E3F"/>
+          <w:spacing w:val="2"/>
+          <w:sz w:val="28"/>
+          <w:szCs w:val="28"/>
+          <w:lang w:eastAsia="en-IN"/>
+        </w:rPr>
+        <w:t> </w:t>
+      </w:r>
+      <w:proofErr w:type="spellStart"/>
+      <w:r>
+        <w:rPr>
+          <w:rFonts w:eastAsia="Times New Roman" w:cstheme="minorHAnsi"/>
+          <w:b/>
+          <w:bCs/>
+          <w:color w:val="373E3F"/>
+          <w:spacing w:val="2"/>
+          <w:sz w:val="28"/>
+          <w:szCs w:val="28"/>
+          <w:lang w:eastAsia="en-IN"/>
+        </w:rPr>
+        <w:t>useState</w:t>
+      </w:r>
+      <w:proofErr w:type="spellEnd"/>
+      <w:r>
+        <w:rPr>
+          <w:rFonts w:eastAsia="Times New Roman" w:cstheme="minorHAnsi"/>
+          <w:b/>
+          <w:bCs/>
+          <w:color w:val="373E3F"/>
+          <w:spacing w:val="2"/>
+          <w:sz w:val="28"/>
+          <w:szCs w:val="28"/>
+          <w:lang w:eastAsia="en-IN"/>
+        </w:rPr>
+        <w:t xml:space="preserve"> hook:</w:t>
+      </w:r>
+    </w:p>
+    <w:p>
+      <w:pPr>
+        <w:shd w:val="clear" w:color="auto" w:fill="FFFFFF"/>
+        <w:spacing w:before="100" w:beforeAutospacing="1" w:after="100" w:afterAutospacing="1" w:line="240" w:lineRule="auto"/>
+        <w:rPr>
+          <w:rFonts w:eastAsia="Times New Roman" w:cstheme="minorHAnsi"/>
+          <w:color w:val="373E3F"/>
+          <w:spacing w:val="2"/>
+          <w:sz w:val="28"/>
+          <w:szCs w:val="28"/>
+          <w:lang w:eastAsia="en-IN"/>
+        </w:rPr>
+      </w:pPr>
+      <w:r>
+        <w:rPr>
+          <w:rFonts w:eastAsia="Times New Roman" w:cstheme="minorHAnsi"/>
+          <w:color w:val="373E3F"/>
+          <w:spacing w:val="2"/>
+          <w:sz w:val="28"/>
+          <w:szCs w:val="28"/>
+          <w:lang w:eastAsia="en-IN"/>
+        </w:rPr>
+        <w:t xml:space="preserve">In functional components, the </w:t>
+      </w:r>
+      <w:proofErr w:type="spellStart"/>
+      <w:r>
+        <w:rPr>
+          <w:rFonts w:eastAsia="Times New Roman" w:cstheme="minorHAnsi"/>
+          <w:color w:val="373E3F"/>
+          <w:spacing w:val="2"/>
+          <w:sz w:val="28"/>
+          <w:szCs w:val="28"/>
+          <w:lang w:eastAsia="en-IN"/>
+        </w:rPr>
+        <w:t>useState</w:t>
+      </w:r>
+      <w:proofErr w:type="spellEnd"/>
+      <w:r>
+        <w:rPr>
+          <w:rFonts w:eastAsia="Times New Roman" w:cstheme="minorHAnsi"/>
+          <w:color w:val="373E3F"/>
+          <w:spacing w:val="2"/>
+          <w:sz w:val="28"/>
+          <w:szCs w:val="28"/>
+          <w:lang w:eastAsia="en-IN"/>
+        </w:rPr>
+        <w:t xml:space="preserve"> hook lets us define a state for a component</w:t>
+      </w:r>
+    </w:p>
+    <w:p>
+      <w:pPr>
+        <w:pStyle w:val="Heading3"/>
+        <w:shd w:val="clear" w:color="auto" w:fill="FFFFFF"/>
+        <w:rPr>
+          <w:rFonts w:asciiTheme="minorHAnsi" w:hAnsiTheme="minorHAnsi" w:cstheme="minorHAnsi"/>
+          <w:color w:val="1A3D3C"/>
+          <w:spacing w:val="2"/>
+          <w:sz w:val="28"/>
+          <w:szCs w:val="28"/>
+        </w:rPr>
+      </w:pPr>
+      <w:r>
+        <w:rPr>
+          <w:rFonts w:asciiTheme="minorHAnsi" w:hAnsiTheme="minorHAnsi" w:cstheme="minorHAnsi"/>
+          <w:color w:val="373E3F"/>
+          <w:spacing w:val="2"/>
+          <w:sz w:val="28"/>
+          <w:szCs w:val="28"/>
+        </w:rPr>
+        <w:t>10)</w:t>
+      </w:r>
+      <w:r>
+        <w:rPr>
+          <w:rFonts w:asciiTheme="minorHAnsi" w:hAnsiTheme="minorHAnsi" w:cstheme="minorHAnsi"/>
+          <w:color w:val="1A3D3C"/>
+          <w:spacing w:val="2"/>
+          <w:sz w:val="28"/>
+          <w:szCs w:val="28"/>
+        </w:rPr>
+        <w:t xml:space="preserve"> </w:t>
+      </w:r>
+      <w:r>
+        <w:rPr>
+          <w:rFonts w:asciiTheme="minorHAnsi" w:hAnsiTheme="minorHAnsi" w:cstheme="minorHAnsi"/>
+          <w:color w:val="1A3D3C"/>
+          <w:spacing w:val="2"/>
+          <w:sz w:val="28"/>
+          <w:szCs w:val="28"/>
+        </w:rPr>
+        <w:t xml:space="preserve">What is the use of </w:t>
+      </w:r>
+      <w:proofErr w:type="spellStart"/>
+      <w:r>
+        <w:rPr>
+          <w:rFonts w:asciiTheme="minorHAnsi" w:hAnsiTheme="minorHAnsi" w:cstheme="minorHAnsi"/>
+          <w:color w:val="1A3D3C"/>
+          <w:spacing w:val="2"/>
+          <w:sz w:val="28"/>
+          <w:szCs w:val="28"/>
+        </w:rPr>
+        <w:t>useEffect</w:t>
+      </w:r>
+      <w:proofErr w:type="spellEnd"/>
+      <w:r>
+        <w:rPr>
+          <w:rFonts w:asciiTheme="minorHAnsi" w:hAnsiTheme="minorHAnsi" w:cstheme="minorHAnsi"/>
+          <w:color w:val="1A3D3C"/>
+          <w:spacing w:val="2"/>
+          <w:sz w:val="28"/>
+          <w:szCs w:val="28"/>
+        </w:rPr>
+        <w:t xml:space="preserve"> React Hooks?</w:t>
+      </w:r>
+    </w:p>
+    <w:p>
+      <w:pPr>
+        <w:pStyle w:val="NormalWeb"/>
+        <w:rPr>
+          <w:rFonts w:asciiTheme="minorHAnsi" w:hAnsiTheme="minorHAnsi" w:cstheme="minorHAnsi"/>
+          <w:color w:val="373E3F"/>
+          <w:sz w:val="28"/>
+          <w:szCs w:val="28"/>
+        </w:rPr>
+      </w:pPr>
+      <w:r>
+        <w:rPr>
+          <w:rFonts w:asciiTheme="minorHAnsi" w:hAnsiTheme="minorHAnsi" w:cstheme="minorHAnsi"/>
+          <w:color w:val="373E3F"/>
+          <w:sz w:val="28"/>
+          <w:szCs w:val="28"/>
+        </w:rPr>
+        <w:t xml:space="preserve">The </w:t>
+      </w:r>
+      <w:proofErr w:type="spellStart"/>
+      <w:r>
+        <w:rPr>
+          <w:rFonts w:asciiTheme="minorHAnsi" w:hAnsiTheme="minorHAnsi" w:cstheme="minorHAnsi"/>
+          <w:color w:val="373E3F"/>
+          <w:sz w:val="28"/>
+          <w:szCs w:val="28"/>
+        </w:rPr>
+        <w:t>useEffect</w:t>
+      </w:r>
+      <w:proofErr w:type="spellEnd"/>
+      <w:r>
+        <w:rPr>
+          <w:rFonts w:asciiTheme="minorHAnsi" w:hAnsiTheme="minorHAnsi" w:cstheme="minorHAnsi"/>
+          <w:color w:val="373E3F"/>
+          <w:sz w:val="28"/>
+          <w:szCs w:val="28"/>
+        </w:rPr>
+        <w:t xml:space="preserve"> React Hook is used for performing the side effects in functional components. With the help of </w:t>
+      </w:r>
+      <w:proofErr w:type="spellStart"/>
+      <w:r>
+        <w:rPr>
+          <w:rFonts w:asciiTheme="minorHAnsi" w:hAnsiTheme="minorHAnsi" w:cstheme="minorHAnsi"/>
+          <w:color w:val="373E3F"/>
+          <w:sz w:val="28"/>
+          <w:szCs w:val="28"/>
+        </w:rPr>
+        <w:t>useEffect</w:t>
+      </w:r>
+      <w:proofErr w:type="spellEnd"/>
+      <w:r>
+        <w:rPr>
+          <w:rFonts w:asciiTheme="minorHAnsi" w:hAnsiTheme="minorHAnsi" w:cstheme="minorHAnsi"/>
+          <w:color w:val="373E3F"/>
+          <w:sz w:val="28"/>
+          <w:szCs w:val="28"/>
+        </w:rPr>
+        <w:t xml:space="preserve">, you will inform React that your component requires something to be done after rendering the component or after a state change. The function you have </w:t>
+      </w:r>
+      <w:proofErr w:type="gramStart"/>
+      <w:r>
+        <w:rPr>
+          <w:rFonts w:asciiTheme="minorHAnsi" w:hAnsiTheme="minorHAnsi" w:cstheme="minorHAnsi"/>
+          <w:color w:val="373E3F"/>
+          <w:sz w:val="28"/>
+          <w:szCs w:val="28"/>
+        </w:rPr>
+        <w:t>passed(</w:t>
+      </w:r>
+      <w:proofErr w:type="gramEnd"/>
+      <w:r>
+        <w:rPr>
+          <w:rFonts w:asciiTheme="minorHAnsi" w:hAnsiTheme="minorHAnsi" w:cstheme="minorHAnsi"/>
+          <w:color w:val="373E3F"/>
+          <w:sz w:val="28"/>
+          <w:szCs w:val="28"/>
+        </w:rPr>
+        <w:t xml:space="preserve">can be referred to as “effect”) will be remembered by React and call afterwards the performance of DOM updates is over. Using this, we can perform various calculations such as data fetching, setting up document title, manipulating DOM directly, etc, that don’t target the output value. The </w:t>
+      </w:r>
+      <w:proofErr w:type="spellStart"/>
+      <w:r>
+        <w:rPr>
+          <w:rFonts w:asciiTheme="minorHAnsi" w:hAnsiTheme="minorHAnsi" w:cstheme="minorHAnsi"/>
+          <w:color w:val="373E3F"/>
+          <w:sz w:val="28"/>
+          <w:szCs w:val="28"/>
+        </w:rPr>
+        <w:t>useEffect</w:t>
+      </w:r>
+      <w:proofErr w:type="spellEnd"/>
+      <w:r>
+        <w:rPr>
+          <w:rFonts w:asciiTheme="minorHAnsi" w:hAnsiTheme="minorHAnsi" w:cstheme="minorHAnsi"/>
+          <w:color w:val="373E3F"/>
+          <w:sz w:val="28"/>
+          <w:szCs w:val="28"/>
+        </w:rPr>
+        <w:t xml:space="preserve"> hook will run by default after the first render and also after each update of the component. React will guarantee that the DOM will be updated by the time when the effect has run by it.</w:t>
+      </w:r>
+    </w:p>
+    <w:p>
+      <w:pPr>
+        <w:pStyle w:val="NormalWeb"/>
+        <w:rPr>
+          <w:rFonts w:asciiTheme="minorHAnsi" w:hAnsiTheme="minorHAnsi" w:cstheme="minorHAnsi"/>
+          <w:color w:val="373E3F"/>
+          <w:sz w:val="28"/>
+          <w:szCs w:val="28"/>
+        </w:rPr>
+      </w:pPr>
+      <w:r>
+        <w:rPr>
+          <w:rFonts w:asciiTheme="minorHAnsi" w:hAnsiTheme="minorHAnsi" w:cstheme="minorHAnsi"/>
+          <w:color w:val="373E3F"/>
+          <w:sz w:val="28"/>
+          <w:szCs w:val="28"/>
+        </w:rPr>
+        <w:t xml:space="preserve">The </w:t>
+      </w:r>
+      <w:proofErr w:type="spellStart"/>
+      <w:r>
+        <w:rPr>
+          <w:rFonts w:asciiTheme="minorHAnsi" w:hAnsiTheme="minorHAnsi" w:cstheme="minorHAnsi"/>
+          <w:color w:val="373E3F"/>
+          <w:sz w:val="28"/>
+          <w:szCs w:val="28"/>
+        </w:rPr>
+        <w:t>useEffect</w:t>
+      </w:r>
+      <w:proofErr w:type="spellEnd"/>
+      <w:r>
+        <w:rPr>
+          <w:rFonts w:asciiTheme="minorHAnsi" w:hAnsiTheme="minorHAnsi" w:cstheme="minorHAnsi"/>
+          <w:color w:val="373E3F"/>
+          <w:sz w:val="28"/>
+          <w:szCs w:val="28"/>
+        </w:rPr>
+        <w:t xml:space="preserve"> React Hook will accept 2 arguments: </w:t>
+      </w:r>
+      <w:proofErr w:type="spellStart"/>
+      <w:proofErr w:type="gramStart"/>
+      <w:r>
+        <w:rPr>
+          <w:rStyle w:val="HTMLCode"/>
+          <w:rFonts w:asciiTheme="minorHAnsi" w:hAnsiTheme="minorHAnsi" w:cstheme="minorHAnsi"/>
+          <w:color w:val="E01E5A"/>
+          <w:sz w:val="28"/>
+          <w:szCs w:val="28"/>
+        </w:rPr>
+        <w:t>useEffect</w:t>
+      </w:r>
+      <w:proofErr w:type="spellEnd"/>
+      <w:r>
+        <w:rPr>
+          <w:rStyle w:val="HTMLCode"/>
+          <w:rFonts w:asciiTheme="minorHAnsi" w:hAnsiTheme="minorHAnsi" w:cstheme="minorHAnsi"/>
+          <w:color w:val="E01E5A"/>
+          <w:sz w:val="28"/>
+          <w:szCs w:val="28"/>
+        </w:rPr>
+        <w:t>(</w:t>
+      </w:r>
+      <w:proofErr w:type="spellStart"/>
+      <w:proofErr w:type="gramEnd"/>
+      <w:r>
+        <w:rPr>
+          <w:rStyle w:val="HTMLCode"/>
+          <w:rFonts w:asciiTheme="minorHAnsi" w:hAnsiTheme="minorHAnsi" w:cstheme="minorHAnsi"/>
+          <w:color w:val="E01E5A"/>
+          <w:sz w:val="28"/>
+          <w:szCs w:val="28"/>
+        </w:rPr>
+        <w:t>callback</w:t>
+      </w:r>
+      <w:proofErr w:type="spellEnd"/>
+      <w:r>
+        <w:rPr>
+          <w:rStyle w:val="HTMLCode"/>
+          <w:rFonts w:asciiTheme="minorHAnsi" w:hAnsiTheme="minorHAnsi" w:cstheme="minorHAnsi"/>
+          <w:color w:val="E01E5A"/>
+          <w:sz w:val="28"/>
+          <w:szCs w:val="28"/>
+        </w:rPr>
+        <w:t>[, dependencies]);</w:t>
+      </w:r>
+    </w:p>
+    <w:p>
+      <w:pPr>
+        <w:pStyle w:val="NormalWeb"/>
+        <w:rPr>
+          <w:rFonts w:asciiTheme="minorHAnsi" w:hAnsiTheme="minorHAnsi" w:cstheme="minorHAnsi"/>
+          <w:color w:val="373E3F"/>
+          <w:sz w:val="28"/>
+          <w:szCs w:val="28"/>
+        </w:rPr>
+      </w:pPr>
+      <w:r>
+        <w:rPr>
+          <w:rFonts w:asciiTheme="minorHAnsi" w:hAnsiTheme="minorHAnsi" w:cstheme="minorHAnsi"/>
+          <w:color w:val="373E3F"/>
+          <w:sz w:val="28"/>
+          <w:szCs w:val="28"/>
+        </w:rPr>
+        <w:t xml:space="preserve">Where the first argument </w:t>
+      </w:r>
+      <w:proofErr w:type="spellStart"/>
+      <w:r>
+        <w:rPr>
+          <w:rFonts w:asciiTheme="minorHAnsi" w:hAnsiTheme="minorHAnsi" w:cstheme="minorHAnsi"/>
+          <w:color w:val="373E3F"/>
+          <w:sz w:val="28"/>
+          <w:szCs w:val="28"/>
+        </w:rPr>
+        <w:t>callback</w:t>
+      </w:r>
+      <w:proofErr w:type="spellEnd"/>
+      <w:r>
+        <w:rPr>
+          <w:rFonts w:asciiTheme="minorHAnsi" w:hAnsiTheme="minorHAnsi" w:cstheme="minorHAnsi"/>
+          <w:color w:val="373E3F"/>
+          <w:sz w:val="28"/>
+          <w:szCs w:val="28"/>
+        </w:rPr>
+        <w:t xml:space="preserve"> represents the function having the logic of side-effect and it will be immediately executed after changes were being pushed to DOM. The second argument dependencies represent an optional array of dependencies. The </w:t>
+      </w:r>
+      <w:proofErr w:type="spellStart"/>
+      <w:proofErr w:type="gramStart"/>
+      <w:r>
+        <w:rPr>
+          <w:rFonts w:asciiTheme="minorHAnsi" w:hAnsiTheme="minorHAnsi" w:cstheme="minorHAnsi"/>
+          <w:color w:val="373E3F"/>
+          <w:sz w:val="28"/>
+          <w:szCs w:val="28"/>
+        </w:rPr>
+        <w:t>useEffect</w:t>
+      </w:r>
+      <w:proofErr w:type="spellEnd"/>
+      <w:r>
+        <w:rPr>
+          <w:rFonts w:asciiTheme="minorHAnsi" w:hAnsiTheme="minorHAnsi" w:cstheme="minorHAnsi"/>
+          <w:color w:val="373E3F"/>
+          <w:sz w:val="28"/>
+          <w:szCs w:val="28"/>
+        </w:rPr>
+        <w:t>(</w:t>
+      </w:r>
+      <w:proofErr w:type="gramEnd"/>
+      <w:r>
+        <w:rPr>
+          <w:rFonts w:asciiTheme="minorHAnsi" w:hAnsiTheme="minorHAnsi" w:cstheme="minorHAnsi"/>
+          <w:color w:val="373E3F"/>
+          <w:sz w:val="28"/>
+          <w:szCs w:val="28"/>
+        </w:rPr>
+        <w:t xml:space="preserve">) will execute the </w:t>
+      </w:r>
+      <w:proofErr w:type="spellStart"/>
+      <w:r>
+        <w:rPr>
+          <w:rFonts w:asciiTheme="minorHAnsi" w:hAnsiTheme="minorHAnsi" w:cstheme="minorHAnsi"/>
+          <w:color w:val="373E3F"/>
+          <w:sz w:val="28"/>
+          <w:szCs w:val="28"/>
+        </w:rPr>
+        <w:t>callback</w:t>
+      </w:r>
+      <w:proofErr w:type="spellEnd"/>
+      <w:r>
+        <w:rPr>
+          <w:rFonts w:asciiTheme="minorHAnsi" w:hAnsiTheme="minorHAnsi" w:cstheme="minorHAnsi"/>
+          <w:color w:val="373E3F"/>
+          <w:sz w:val="28"/>
+          <w:szCs w:val="28"/>
+        </w:rPr>
+        <w:t xml:space="preserve"> only if there is a change in dependencies in between renderings.</w:t>
+      </w:r>
+    </w:p>
+    <w:p>
+      <w:pPr>
+        <w:shd w:val="clear" w:color="auto" w:fill="FFFFFF"/>
+        <w:spacing w:before="100" w:beforeAutospacing="1" w:after="100" w:afterAutospacing="1" w:line="240" w:lineRule="auto"/>
+        <w:rPr>
+          <w:rFonts w:eastAsia="Times New Roman" w:cstheme="minorHAnsi"/>
+          <w:color w:val="373E3F"/>
+          <w:spacing w:val="2"/>
+          <w:sz w:val="28"/>
+          <w:szCs w:val="28"/>
+          <w:lang w:eastAsia="en-IN"/>
+        </w:rPr>
+      </w:pPr>
+    </w:p>
+    <w:p>
+      <w:pPr>
+        <w:pStyle w:val="NormalWeb"/>
+        <w:shd w:val="clear" w:color="auto" w:fill="FFFFFF"/>
+        <w:rPr>
+          <w:rFonts w:ascii="Segoe UI" w:hAnsi="Segoe UI" w:cs="Segoe UI"/>
+          <w:b/>
+          <w:bCs/>
+          <w:color w:val="373E3F"/>
+          <w:spacing w:val="2"/>
+          <w:sz w:val="28"/>
+          <w:szCs w:val="28"/>
+        </w:rPr>
+      </w:pPr>
     </w:p>
     <w:p>
       <w:pPr>
@@ -5707,6 +6266,69 @@
       <w:lang w:eastAsia="en-IN"/>
     </w:rPr>
   </w:style>
+  <w:style w:type="paragraph" w:styleId="HTMLPreformatted">
+    <w:name w:val="HTML Preformatted"/>
+    <w:basedOn w:val="Normal"/>
+    <w:link w:val="HTMLPreformattedChar"/>
+    <w:uiPriority w:val="99"/>
+    <w:semiHidden/>
+    <w:unhideWhenUsed/>
+    <w:rsid w:val="005F4870"/>
+    <w:pPr>
+      <w:tabs>
+        <w:tab w:val="left" w:pos="916"/>
+        <w:tab w:val="left" w:pos="1832"/>
+        <w:tab w:val="left" w:pos="2748"/>
+        <w:tab w:val="left" w:pos="3664"/>
+        <w:tab w:val="left" w:pos="4580"/>
+        <w:tab w:val="left" w:pos="5496"/>
+        <w:tab w:val="left" w:pos="6412"/>
+        <w:tab w:val="left" w:pos="7328"/>
+        <w:tab w:val="left" w:pos="8244"/>
+        <w:tab w:val="left" w:pos="9160"/>
+        <w:tab w:val="left" w:pos="10076"/>
+        <w:tab w:val="left" w:pos="10992"/>
+        <w:tab w:val="left" w:pos="11908"/>
+        <w:tab w:val="left" w:pos="12824"/>
+        <w:tab w:val="left" w:pos="13740"/>
+        <w:tab w:val="left" w:pos="14656"/>
+      </w:tabs>
+      <w:spacing w:after="0" w:line="240" w:lineRule="auto"/>
+    </w:pPr>
+    <w:rPr>
+      <w:rFonts w:ascii="Courier New" w:eastAsia="Times New Roman" w:hAnsi="Courier New" w:cs="Courier New"/>
+      <w:sz w:val="20"/>
+      <w:szCs w:val="20"/>
+      <w:lang w:eastAsia="en-IN"/>
+    </w:rPr>
+  </w:style>
+  <w:style w:type="character" w:customStyle="1" w:styleId="HTMLPreformattedChar">
+    <w:name w:val="HTML Preformatted Char"/>
+    <w:basedOn w:val="DefaultParagraphFont"/>
+    <w:link w:val="HTMLPreformatted"/>
+    <w:uiPriority w:val="99"/>
+    <w:semiHidden/>
+    <w:rsid w:val="005F4870"/>
+    <w:rPr>
+      <w:rFonts w:ascii="Courier New" w:eastAsia="Times New Roman" w:hAnsi="Courier New" w:cs="Courier New"/>
+      <w:sz w:val="20"/>
+      <w:szCs w:val="20"/>
+      <w:lang w:eastAsia="en-IN"/>
+    </w:rPr>
+  </w:style>
+  <w:style w:type="character" w:styleId="HTMLCode">
+    <w:name w:val="HTML Code"/>
+    <w:basedOn w:val="DefaultParagraphFont"/>
+    <w:uiPriority w:val="99"/>
+    <w:semiHidden/>
+    <w:unhideWhenUsed/>
+    <w:rsid w:val="005F4870"/>
+    <w:rPr>
+      <w:rFonts w:ascii="Courier New" w:eastAsia="Times New Roman" w:hAnsi="Courier New" w:cs="Courier New"/>
+      <w:sz w:val="20"/>
+      <w:szCs w:val="20"/>
+    </w:rPr>
+  </w:style>
 </w:styles>
 </file>
 

</xml_diff>

<commit_message>
updated on 28th jan 2022
</commit_message>
<xml_diff>
--- a/vaibhav_21Jan2022_fullstack(node)_august/Interview Questions.docx
+++ b/vaibhav_21Jan2022_fullstack(node)_august/Interview Questions.docx
@@ -3796,17 +3796,7 @@
           <w:sz w:val="28"/>
           <w:szCs w:val="28"/>
         </w:rPr>
-        <w:t xml:space="preserve">   </w:t>
-      </w:r>
-      <w:r>
-        <w:rPr>
-          <w:rFonts w:asciiTheme="minorHAnsi" w:hAnsiTheme="minorHAnsi" w:cstheme="minorHAnsi"/>
-          <w:color w:val="373E3F"/>
-          <w:spacing w:val="2"/>
-          <w:sz w:val="28"/>
-          <w:szCs w:val="28"/>
-        </w:rPr>
-        <w:t>Hooks are functions that let us “hook into” React state and lifecycle features from a </w:t>
+        <w:t xml:space="preserve">   Hooks are functions that let us “hook into” React state and lifecycle features from a </w:t>
       </w:r>
       <w:r>
         <w:rPr>
@@ -4078,6 +4068,889 @@
     </w:p>
     <w:p>
       <w:pPr>
+        <w:shd w:val="clear" w:color="auto" w:fill="FFFFFF"/>
+        <w:spacing w:before="100" w:beforeAutospacing="1" w:after="100" w:afterAutospacing="1" w:line="240" w:lineRule="auto"/>
+        <w:rPr>
+          <w:rFonts w:eastAsia="Times New Roman" w:cstheme="minorHAnsi"/>
+          <w:b/>
+          <w:bCs/>
+          <w:color w:val="373E3F"/>
+          <w:spacing w:val="2"/>
+          <w:sz w:val="32"/>
+          <w:szCs w:val="32"/>
+          <w:lang w:eastAsia="en-IN"/>
+        </w:rPr>
+      </w:pPr>
+      <w:r>
+        <w:rPr>
+          <w:rFonts w:eastAsia="Times New Roman" w:cstheme="minorHAnsi"/>
+          <w:b/>
+          <w:bCs/>
+          <w:color w:val="373E3F"/>
+          <w:spacing w:val="2"/>
+          <w:sz w:val="32"/>
+          <w:szCs w:val="32"/>
+          <w:lang w:eastAsia="en-IN"/>
+        </w:rPr>
+        <w:t xml:space="preserve"> </w:t>
+      </w:r>
+      <w:r>
+        <w:rPr>
+          <w:rFonts w:eastAsia="Times New Roman" w:cstheme="minorHAnsi"/>
+          <w:b/>
+          <w:bCs/>
+          <w:color w:val="373E3F"/>
+          <w:spacing w:val="2"/>
+          <w:sz w:val="32"/>
+          <w:szCs w:val="32"/>
+          <w:lang w:eastAsia="en-IN"/>
+        </w:rPr>
+        <w:t xml:space="preserve">10) </w:t>
+      </w:r>
+      <w:r>
+        <w:rPr>
+          <w:rFonts w:eastAsia="Times New Roman" w:cstheme="minorHAnsi"/>
+          <w:b/>
+          <w:bCs/>
+          <w:color w:val="373E3F"/>
+          <w:spacing w:val="2"/>
+          <w:sz w:val="32"/>
+          <w:szCs w:val="32"/>
+          <w:lang w:eastAsia="en-IN"/>
+        </w:rPr>
+        <w:t xml:space="preserve"> </w:t>
+      </w:r>
+      <w:r>
+        <w:rPr>
+          <w:rFonts w:eastAsia="Times New Roman" w:cstheme="minorHAnsi"/>
+          <w:b/>
+          <w:bCs/>
+          <w:color w:val="373E3F"/>
+          <w:spacing w:val="2"/>
+          <w:sz w:val="32"/>
+          <w:szCs w:val="32"/>
+          <w:lang w:eastAsia="en-IN"/>
+        </w:rPr>
+        <w:t>Lifecycle method</w:t>
+      </w:r>
+      <w:r>
+        <w:rPr>
+          <w:rFonts w:eastAsia="Times New Roman" w:cstheme="minorHAnsi"/>
+          <w:b/>
+          <w:bCs/>
+          <w:color w:val="373E3F"/>
+          <w:spacing w:val="2"/>
+          <w:sz w:val="32"/>
+          <w:szCs w:val="32"/>
+          <w:lang w:eastAsia="en-IN"/>
+        </w:rPr>
+        <w:t>s</w:t>
+      </w:r>
+      <w:r>
+        <w:rPr>
+          <w:rFonts w:eastAsia="Times New Roman" w:cstheme="minorHAnsi"/>
+          <w:b/>
+          <w:bCs/>
+          <w:color w:val="373E3F"/>
+          <w:spacing w:val="2"/>
+          <w:sz w:val="32"/>
+          <w:szCs w:val="32"/>
+          <w:lang w:eastAsia="en-IN"/>
+        </w:rPr>
+        <w:t xml:space="preserve"> in react</w:t>
+      </w:r>
+      <w:r>
+        <w:rPr>
+          <w:rFonts w:eastAsia="Times New Roman" w:cstheme="minorHAnsi"/>
+          <w:b/>
+          <w:bCs/>
+          <w:color w:val="373E3F"/>
+          <w:spacing w:val="2"/>
+          <w:sz w:val="32"/>
+          <w:szCs w:val="32"/>
+          <w:lang w:eastAsia="en-IN"/>
+        </w:rPr>
+        <w:t>:</w:t>
+      </w:r>
+    </w:p>
+    <w:p>
+      <w:pPr>
+        <w:pStyle w:val="hz"/>
+        <w:shd w:val="clear" w:color="auto" w:fill="FFFFFF"/>
+        <w:spacing w:before="480" w:beforeAutospacing="0" w:after="0" w:afterAutospacing="0" w:line="480" w:lineRule="atLeast"/>
+        <w:rPr>
+          <w:rFonts w:asciiTheme="minorHAnsi" w:hAnsiTheme="minorHAnsi" w:cstheme="minorHAnsi"/>
+          <w:color w:val="292929"/>
+          <w:spacing w:val="-1"/>
+          <w:sz w:val="28"/>
+          <w:szCs w:val="28"/>
+        </w:rPr>
+      </w:pPr>
+      <w:r>
+        <w:rPr>
+          <w:rFonts w:asciiTheme="minorHAnsi" w:hAnsiTheme="minorHAnsi" w:cstheme="minorHAnsi"/>
+          <w:color w:val="292929"/>
+          <w:spacing w:val="-1"/>
+          <w:sz w:val="28"/>
+          <w:szCs w:val="28"/>
+        </w:rPr>
+        <w:t>React components pass through three lifecycles: Mounting, Updating and Unmounting.</w:t>
+      </w:r>
+    </w:p>
+    <w:p>
+      <w:pPr>
+        <w:pStyle w:val="hz"/>
+        <w:numPr>
+          <w:ilvl w:val="0"/>
+          <w:numId w:val="12"/>
+        </w:numPr>
+        <w:shd w:val="clear" w:color="auto" w:fill="FFFFFF"/>
+        <w:spacing w:before="480" w:beforeAutospacing="0" w:after="0" w:afterAutospacing="0" w:line="480" w:lineRule="atLeast"/>
+        <w:ind w:left="1170"/>
+        <w:rPr>
+          <w:rFonts w:asciiTheme="minorHAnsi" w:hAnsiTheme="minorHAnsi" w:cstheme="minorHAnsi"/>
+          <w:color w:val="292929"/>
+          <w:spacing w:val="-1"/>
+          <w:sz w:val="28"/>
+          <w:szCs w:val="28"/>
+        </w:rPr>
+      </w:pPr>
+      <w:r>
+        <w:rPr>
+          <w:rStyle w:val="Strong"/>
+          <w:rFonts w:asciiTheme="minorHAnsi" w:hAnsiTheme="minorHAnsi" w:cstheme="minorHAnsi"/>
+          <w:color w:val="292929"/>
+          <w:spacing w:val="-1"/>
+          <w:sz w:val="28"/>
+          <w:szCs w:val="28"/>
+        </w:rPr>
+        <w:t>Mounting:</w:t>
+      </w:r>
+      <w:r>
+        <w:rPr>
+          <w:rFonts w:asciiTheme="minorHAnsi" w:hAnsiTheme="minorHAnsi" w:cstheme="minorHAnsi"/>
+          <w:color w:val="292929"/>
+          <w:spacing w:val="-1"/>
+          <w:sz w:val="28"/>
+          <w:szCs w:val="28"/>
+        </w:rPr>
+        <w:t> here, it is simply putting elements in the DOM. At this stage, react has built in methods which are:</w:t>
+      </w:r>
+    </w:p>
+    <w:p>
+      <w:pPr>
+        <w:pStyle w:val="hz"/>
+        <w:numPr>
+          <w:ilvl w:val="0"/>
+          <w:numId w:val="13"/>
+        </w:numPr>
+        <w:shd w:val="clear" w:color="auto" w:fill="FFFFFF"/>
+        <w:spacing w:before="480" w:beforeAutospacing="0" w:after="0" w:afterAutospacing="0" w:line="480" w:lineRule="atLeast"/>
+        <w:ind w:left="1170"/>
+        <w:rPr>
+          <w:rFonts w:asciiTheme="minorHAnsi" w:hAnsiTheme="minorHAnsi" w:cstheme="minorHAnsi"/>
+          <w:color w:val="292929"/>
+          <w:spacing w:val="-1"/>
+          <w:sz w:val="28"/>
+          <w:szCs w:val="28"/>
+        </w:rPr>
+      </w:pPr>
+      <w:proofErr w:type="gramStart"/>
+      <w:r>
+        <w:rPr>
+          <w:rFonts w:asciiTheme="minorHAnsi" w:hAnsiTheme="minorHAnsi" w:cstheme="minorHAnsi"/>
+          <w:color w:val="292929"/>
+          <w:spacing w:val="-1"/>
+          <w:sz w:val="28"/>
+          <w:szCs w:val="28"/>
+        </w:rPr>
+        <w:t>constructor(</w:t>
+      </w:r>
+      <w:proofErr w:type="gramEnd"/>
+      <w:r>
+        <w:rPr>
+          <w:rFonts w:asciiTheme="minorHAnsi" w:hAnsiTheme="minorHAnsi" w:cstheme="minorHAnsi"/>
+          <w:color w:val="292929"/>
+          <w:spacing w:val="-1"/>
+          <w:sz w:val="28"/>
+          <w:szCs w:val="28"/>
+        </w:rPr>
+        <w:t>)</w:t>
+      </w:r>
+      <w:r>
+        <w:rPr>
+          <w:rFonts w:asciiTheme="minorHAnsi" w:hAnsiTheme="minorHAnsi" w:cstheme="minorHAnsi"/>
+          <w:color w:val="292929"/>
+          <w:spacing w:val="-1"/>
+          <w:sz w:val="28"/>
+          <w:szCs w:val="28"/>
+        </w:rPr>
+        <w:t xml:space="preserve">   =&gt;  </w:t>
+      </w:r>
+      <w:proofErr w:type="spellStart"/>
+      <w:r>
+        <w:rPr>
+          <w:rFonts w:asciiTheme="minorHAnsi" w:hAnsiTheme="minorHAnsi" w:cstheme="minorHAnsi"/>
+          <w:color w:val="292929"/>
+          <w:spacing w:val="-1"/>
+          <w:sz w:val="28"/>
+          <w:szCs w:val="28"/>
+        </w:rPr>
+        <w:t>useState</w:t>
+      </w:r>
+      <w:proofErr w:type="spellEnd"/>
+      <w:r>
+        <w:rPr>
+          <w:rFonts w:asciiTheme="minorHAnsi" w:hAnsiTheme="minorHAnsi" w:cstheme="minorHAnsi"/>
+          <w:color w:val="292929"/>
+          <w:spacing w:val="-1"/>
+          <w:sz w:val="28"/>
+          <w:szCs w:val="28"/>
+        </w:rPr>
+        <w:t>()</w:t>
+      </w:r>
+    </w:p>
+    <w:p>
+      <w:pPr>
+        <w:pStyle w:val="hz"/>
+        <w:numPr>
+          <w:ilvl w:val="0"/>
+          <w:numId w:val="13"/>
+        </w:numPr>
+        <w:shd w:val="clear" w:color="auto" w:fill="FFFFFF"/>
+        <w:spacing w:before="252" w:beforeAutospacing="0" w:after="0" w:afterAutospacing="0" w:line="480" w:lineRule="atLeast"/>
+        <w:ind w:left="1170"/>
+        <w:rPr>
+          <w:rFonts w:asciiTheme="minorHAnsi" w:hAnsiTheme="minorHAnsi" w:cstheme="minorHAnsi"/>
+          <w:color w:val="292929"/>
+          <w:spacing w:val="-1"/>
+          <w:sz w:val="28"/>
+          <w:szCs w:val="28"/>
+        </w:rPr>
+      </w:pPr>
+      <w:proofErr w:type="spellStart"/>
+      <w:proofErr w:type="gramStart"/>
+      <w:r>
+        <w:rPr>
+          <w:rFonts w:asciiTheme="minorHAnsi" w:hAnsiTheme="minorHAnsi" w:cstheme="minorHAnsi"/>
+          <w:color w:val="292929"/>
+          <w:spacing w:val="-1"/>
+          <w:sz w:val="28"/>
+          <w:szCs w:val="28"/>
+        </w:rPr>
+        <w:t>getDerivedStateFromProps</w:t>
+      </w:r>
+      <w:proofErr w:type="spellEnd"/>
+      <w:r>
+        <w:rPr>
+          <w:rFonts w:asciiTheme="minorHAnsi" w:hAnsiTheme="minorHAnsi" w:cstheme="minorHAnsi"/>
+          <w:color w:val="292929"/>
+          <w:spacing w:val="-1"/>
+          <w:sz w:val="28"/>
+          <w:szCs w:val="28"/>
+        </w:rPr>
+        <w:t>(</w:t>
+      </w:r>
+      <w:proofErr w:type="gramEnd"/>
+      <w:r>
+        <w:rPr>
+          <w:rFonts w:asciiTheme="minorHAnsi" w:hAnsiTheme="minorHAnsi" w:cstheme="minorHAnsi"/>
+          <w:color w:val="292929"/>
+          <w:spacing w:val="-1"/>
+          <w:sz w:val="28"/>
+          <w:szCs w:val="28"/>
+        </w:rPr>
+        <w:t>)</w:t>
+      </w:r>
+    </w:p>
+    <w:p>
+      <w:pPr>
+        <w:pStyle w:val="hz"/>
+        <w:numPr>
+          <w:ilvl w:val="0"/>
+          <w:numId w:val="13"/>
+        </w:numPr>
+        <w:shd w:val="clear" w:color="auto" w:fill="FFFFFF"/>
+        <w:spacing w:before="252" w:beforeAutospacing="0" w:after="0" w:afterAutospacing="0" w:line="480" w:lineRule="atLeast"/>
+        <w:ind w:left="1170"/>
+        <w:rPr>
+          <w:rFonts w:asciiTheme="minorHAnsi" w:hAnsiTheme="minorHAnsi" w:cstheme="minorHAnsi"/>
+          <w:color w:val="292929"/>
+          <w:spacing w:val="-1"/>
+          <w:sz w:val="28"/>
+          <w:szCs w:val="28"/>
+        </w:rPr>
+      </w:pPr>
+      <w:proofErr w:type="gramStart"/>
+      <w:r>
+        <w:rPr>
+          <w:rFonts w:asciiTheme="minorHAnsi" w:hAnsiTheme="minorHAnsi" w:cstheme="minorHAnsi"/>
+          <w:color w:val="292929"/>
+          <w:spacing w:val="-1"/>
+          <w:sz w:val="28"/>
+          <w:szCs w:val="28"/>
+        </w:rPr>
+        <w:t>render(</w:t>
+      </w:r>
+      <w:proofErr w:type="gramEnd"/>
+      <w:r>
+        <w:rPr>
+          <w:rFonts w:asciiTheme="minorHAnsi" w:hAnsiTheme="minorHAnsi" w:cstheme="minorHAnsi"/>
+          <w:color w:val="292929"/>
+          <w:spacing w:val="-1"/>
+          <w:sz w:val="28"/>
+          <w:szCs w:val="28"/>
+        </w:rPr>
+        <w:t>)</w:t>
+      </w:r>
+    </w:p>
+    <w:p>
+      <w:pPr>
+        <w:pStyle w:val="hz"/>
+        <w:numPr>
+          <w:ilvl w:val="0"/>
+          <w:numId w:val="13"/>
+        </w:numPr>
+        <w:shd w:val="clear" w:color="auto" w:fill="FFFFFF"/>
+        <w:spacing w:before="252" w:beforeAutospacing="0" w:after="0" w:afterAutospacing="0" w:line="480" w:lineRule="atLeast"/>
+        <w:ind w:left="1170"/>
+        <w:rPr>
+          <w:rFonts w:asciiTheme="minorHAnsi" w:hAnsiTheme="minorHAnsi" w:cstheme="minorHAnsi"/>
+          <w:color w:val="292929"/>
+          <w:spacing w:val="-1"/>
+          <w:sz w:val="28"/>
+          <w:szCs w:val="28"/>
+        </w:rPr>
+      </w:pPr>
+      <w:proofErr w:type="spellStart"/>
+      <w:proofErr w:type="gramStart"/>
+      <w:r>
+        <w:rPr>
+          <w:rFonts w:asciiTheme="minorHAnsi" w:hAnsiTheme="minorHAnsi" w:cstheme="minorHAnsi"/>
+          <w:color w:val="292929"/>
+          <w:spacing w:val="-1"/>
+          <w:sz w:val="28"/>
+          <w:szCs w:val="28"/>
+        </w:rPr>
+        <w:t>componentDidMount</w:t>
+      </w:r>
+      <w:proofErr w:type="spellEnd"/>
+      <w:r>
+        <w:rPr>
+          <w:rFonts w:asciiTheme="minorHAnsi" w:hAnsiTheme="minorHAnsi" w:cstheme="minorHAnsi"/>
+          <w:color w:val="292929"/>
+          <w:spacing w:val="-1"/>
+          <w:sz w:val="28"/>
+          <w:szCs w:val="28"/>
+        </w:rPr>
+        <w:t>(</w:t>
+      </w:r>
+      <w:proofErr w:type="gramEnd"/>
+      <w:r>
+        <w:rPr>
+          <w:rFonts w:asciiTheme="minorHAnsi" w:hAnsiTheme="minorHAnsi" w:cstheme="minorHAnsi"/>
+          <w:color w:val="292929"/>
+          <w:spacing w:val="-1"/>
+          <w:sz w:val="28"/>
+          <w:szCs w:val="28"/>
+        </w:rPr>
+        <w:t>)</w:t>
+      </w:r>
+      <w:r>
+        <w:rPr>
+          <w:rFonts w:asciiTheme="minorHAnsi" w:hAnsiTheme="minorHAnsi" w:cstheme="minorHAnsi"/>
+          <w:color w:val="292929"/>
+          <w:spacing w:val="-1"/>
+          <w:sz w:val="28"/>
+          <w:szCs w:val="28"/>
+        </w:rPr>
+        <w:t xml:space="preserve">  =&gt;</w:t>
+      </w:r>
+      <w:proofErr w:type="spellStart"/>
+      <w:r>
+        <w:rPr>
+          <w:rFonts w:asciiTheme="minorHAnsi" w:hAnsiTheme="minorHAnsi" w:cstheme="minorHAnsi"/>
+          <w:color w:val="292929"/>
+          <w:spacing w:val="-1"/>
+          <w:sz w:val="28"/>
+          <w:szCs w:val="28"/>
+        </w:rPr>
+        <w:t>useEffect</w:t>
+      </w:r>
+      <w:proofErr w:type="spellEnd"/>
+      <w:r>
+        <w:rPr>
+          <w:rFonts w:asciiTheme="minorHAnsi" w:hAnsiTheme="minorHAnsi" w:cstheme="minorHAnsi"/>
+          <w:color w:val="292929"/>
+          <w:spacing w:val="-1"/>
+          <w:sz w:val="28"/>
+          <w:szCs w:val="28"/>
+        </w:rPr>
+        <w:t>()</w:t>
+      </w:r>
+    </w:p>
+    <w:p>
+      <w:pPr>
+        <w:pStyle w:val="hz"/>
+        <w:shd w:val="clear" w:color="auto" w:fill="FFFFFF"/>
+        <w:spacing w:before="480" w:beforeAutospacing="0" w:after="0" w:afterAutospacing="0" w:line="480" w:lineRule="atLeast"/>
+        <w:rPr>
+          <w:rFonts w:asciiTheme="minorHAnsi" w:hAnsiTheme="minorHAnsi" w:cstheme="minorHAnsi"/>
+          <w:color w:val="292929"/>
+          <w:spacing w:val="-1"/>
+          <w:sz w:val="28"/>
+          <w:szCs w:val="28"/>
+        </w:rPr>
+      </w:pPr>
+      <w:r>
+        <w:rPr>
+          <w:rFonts w:asciiTheme="minorHAnsi" w:hAnsiTheme="minorHAnsi" w:cstheme="minorHAnsi"/>
+          <w:color w:val="292929"/>
+          <w:spacing w:val="-1"/>
+          <w:sz w:val="28"/>
+          <w:szCs w:val="28"/>
+        </w:rPr>
+        <w:t>At this stage, the render method will always be called in class components. The other methods will be called if you define them.</w:t>
+      </w:r>
+    </w:p>
+    <w:p>
+      <w:pPr>
+        <w:pStyle w:val="hz"/>
+        <w:numPr>
+          <w:ilvl w:val="0"/>
+          <w:numId w:val="14"/>
+        </w:numPr>
+        <w:shd w:val="clear" w:color="auto" w:fill="FFFFFF"/>
+        <w:spacing w:before="480" w:beforeAutospacing="0" w:after="0" w:afterAutospacing="0" w:line="480" w:lineRule="atLeast"/>
+        <w:ind w:left="1170"/>
+        <w:rPr>
+          <w:rFonts w:asciiTheme="minorHAnsi" w:hAnsiTheme="minorHAnsi" w:cstheme="minorHAnsi"/>
+          <w:color w:val="292929"/>
+          <w:spacing w:val="-1"/>
+          <w:sz w:val="28"/>
+          <w:szCs w:val="28"/>
+        </w:rPr>
+      </w:pPr>
+      <w:r>
+        <w:rPr>
+          <w:rStyle w:val="Strong"/>
+          <w:rFonts w:asciiTheme="minorHAnsi" w:hAnsiTheme="minorHAnsi" w:cstheme="minorHAnsi"/>
+          <w:color w:val="292929"/>
+          <w:spacing w:val="-1"/>
+          <w:sz w:val="28"/>
+          <w:szCs w:val="28"/>
+        </w:rPr>
+        <w:lastRenderedPageBreak/>
+        <w:t>Updating:</w:t>
+      </w:r>
+      <w:r>
+        <w:rPr>
+          <w:rFonts w:asciiTheme="minorHAnsi" w:hAnsiTheme="minorHAnsi" w:cstheme="minorHAnsi"/>
+          <w:color w:val="292929"/>
+          <w:spacing w:val="-1"/>
+          <w:sz w:val="28"/>
+          <w:szCs w:val="28"/>
+        </w:rPr>
+        <w:t> A component is updated, whenever there is a change in the component. This could be either via props or state. The react built in method for updated components are:</w:t>
+      </w:r>
+    </w:p>
+    <w:p>
+      <w:pPr>
+        <w:pStyle w:val="hz"/>
+        <w:numPr>
+          <w:ilvl w:val="0"/>
+          <w:numId w:val="15"/>
+        </w:numPr>
+        <w:shd w:val="clear" w:color="auto" w:fill="FFFFFF"/>
+        <w:spacing w:before="480" w:beforeAutospacing="0" w:after="0" w:afterAutospacing="0" w:line="480" w:lineRule="atLeast"/>
+        <w:ind w:left="1170"/>
+        <w:rPr>
+          <w:rFonts w:asciiTheme="minorHAnsi" w:hAnsiTheme="minorHAnsi" w:cstheme="minorHAnsi"/>
+          <w:color w:val="292929"/>
+          <w:spacing w:val="-1"/>
+          <w:sz w:val="28"/>
+          <w:szCs w:val="28"/>
+        </w:rPr>
+      </w:pPr>
+      <w:proofErr w:type="spellStart"/>
+      <w:proofErr w:type="gramStart"/>
+      <w:r>
+        <w:rPr>
+          <w:rFonts w:asciiTheme="minorHAnsi" w:hAnsiTheme="minorHAnsi" w:cstheme="minorHAnsi"/>
+          <w:color w:val="292929"/>
+          <w:spacing w:val="-1"/>
+          <w:sz w:val="28"/>
+          <w:szCs w:val="28"/>
+        </w:rPr>
+        <w:t>getDerivedStateFromProps</w:t>
+      </w:r>
+      <w:proofErr w:type="spellEnd"/>
+      <w:r>
+        <w:rPr>
+          <w:rFonts w:asciiTheme="minorHAnsi" w:hAnsiTheme="minorHAnsi" w:cstheme="minorHAnsi"/>
+          <w:color w:val="292929"/>
+          <w:spacing w:val="-1"/>
+          <w:sz w:val="28"/>
+          <w:szCs w:val="28"/>
+        </w:rPr>
+        <w:t>(</w:t>
+      </w:r>
+      <w:proofErr w:type="gramEnd"/>
+      <w:r>
+        <w:rPr>
+          <w:rFonts w:asciiTheme="minorHAnsi" w:hAnsiTheme="minorHAnsi" w:cstheme="minorHAnsi"/>
+          <w:color w:val="292929"/>
+          <w:spacing w:val="-1"/>
+          <w:sz w:val="28"/>
+          <w:szCs w:val="28"/>
+        </w:rPr>
+        <w:t>)</w:t>
+      </w:r>
+    </w:p>
+    <w:p>
+      <w:pPr>
+        <w:pStyle w:val="hz"/>
+        <w:numPr>
+          <w:ilvl w:val="0"/>
+          <w:numId w:val="15"/>
+        </w:numPr>
+        <w:shd w:val="clear" w:color="auto" w:fill="FFFFFF"/>
+        <w:spacing w:before="252" w:beforeAutospacing="0" w:after="0" w:afterAutospacing="0" w:line="480" w:lineRule="atLeast"/>
+        <w:ind w:left="1170"/>
+        <w:rPr>
+          <w:rFonts w:asciiTheme="minorHAnsi" w:hAnsiTheme="minorHAnsi" w:cstheme="minorHAnsi"/>
+          <w:color w:val="292929"/>
+          <w:spacing w:val="-1"/>
+          <w:sz w:val="28"/>
+          <w:szCs w:val="28"/>
+        </w:rPr>
+      </w:pPr>
+      <w:proofErr w:type="spellStart"/>
+      <w:proofErr w:type="gramStart"/>
+      <w:r>
+        <w:rPr>
+          <w:rFonts w:asciiTheme="minorHAnsi" w:hAnsiTheme="minorHAnsi" w:cstheme="minorHAnsi"/>
+          <w:color w:val="292929"/>
+          <w:spacing w:val="-1"/>
+          <w:sz w:val="28"/>
+          <w:szCs w:val="28"/>
+        </w:rPr>
+        <w:t>shouldComponentUpdate</w:t>
+      </w:r>
+      <w:proofErr w:type="spellEnd"/>
+      <w:r>
+        <w:rPr>
+          <w:rFonts w:asciiTheme="minorHAnsi" w:hAnsiTheme="minorHAnsi" w:cstheme="minorHAnsi"/>
+          <w:color w:val="292929"/>
+          <w:spacing w:val="-1"/>
+          <w:sz w:val="28"/>
+          <w:szCs w:val="28"/>
+        </w:rPr>
+        <w:t>(</w:t>
+      </w:r>
+      <w:proofErr w:type="gramEnd"/>
+      <w:r>
+        <w:rPr>
+          <w:rFonts w:asciiTheme="minorHAnsi" w:hAnsiTheme="minorHAnsi" w:cstheme="minorHAnsi"/>
+          <w:color w:val="292929"/>
+          <w:spacing w:val="-1"/>
+          <w:sz w:val="28"/>
+          <w:szCs w:val="28"/>
+        </w:rPr>
+        <w:t>)</w:t>
+      </w:r>
+    </w:p>
+    <w:p>
+      <w:pPr>
+        <w:pStyle w:val="hz"/>
+        <w:numPr>
+          <w:ilvl w:val="0"/>
+          <w:numId w:val="15"/>
+        </w:numPr>
+        <w:shd w:val="clear" w:color="auto" w:fill="FFFFFF"/>
+        <w:spacing w:before="252" w:beforeAutospacing="0" w:after="0" w:afterAutospacing="0" w:line="480" w:lineRule="atLeast"/>
+        <w:ind w:left="1170"/>
+        <w:rPr>
+          <w:rFonts w:asciiTheme="minorHAnsi" w:hAnsiTheme="minorHAnsi" w:cstheme="minorHAnsi"/>
+          <w:color w:val="292929"/>
+          <w:spacing w:val="-1"/>
+          <w:sz w:val="28"/>
+          <w:szCs w:val="28"/>
+        </w:rPr>
+      </w:pPr>
+      <w:proofErr w:type="gramStart"/>
+      <w:r>
+        <w:rPr>
+          <w:rFonts w:asciiTheme="minorHAnsi" w:hAnsiTheme="minorHAnsi" w:cstheme="minorHAnsi"/>
+          <w:color w:val="292929"/>
+          <w:spacing w:val="-1"/>
+          <w:sz w:val="28"/>
+          <w:szCs w:val="28"/>
+        </w:rPr>
+        <w:t>render(</w:t>
+      </w:r>
+      <w:proofErr w:type="gramEnd"/>
+      <w:r>
+        <w:rPr>
+          <w:rFonts w:asciiTheme="minorHAnsi" w:hAnsiTheme="minorHAnsi" w:cstheme="minorHAnsi"/>
+          <w:color w:val="292929"/>
+          <w:spacing w:val="-1"/>
+          <w:sz w:val="28"/>
+          <w:szCs w:val="28"/>
+        </w:rPr>
+        <w:t>)</w:t>
+      </w:r>
+    </w:p>
+    <w:p>
+      <w:pPr>
+        <w:pStyle w:val="hz"/>
+        <w:numPr>
+          <w:ilvl w:val="0"/>
+          <w:numId w:val="15"/>
+        </w:numPr>
+        <w:shd w:val="clear" w:color="auto" w:fill="FFFFFF"/>
+        <w:spacing w:before="252" w:beforeAutospacing="0" w:after="0" w:afterAutospacing="0" w:line="480" w:lineRule="atLeast"/>
+        <w:ind w:left="1170"/>
+        <w:rPr>
+          <w:rFonts w:asciiTheme="minorHAnsi" w:hAnsiTheme="minorHAnsi" w:cstheme="minorHAnsi"/>
+          <w:color w:val="292929"/>
+          <w:spacing w:val="-1"/>
+          <w:sz w:val="28"/>
+          <w:szCs w:val="28"/>
+        </w:rPr>
+      </w:pPr>
+      <w:proofErr w:type="spellStart"/>
+      <w:proofErr w:type="gramStart"/>
+      <w:r>
+        <w:rPr>
+          <w:rFonts w:asciiTheme="minorHAnsi" w:hAnsiTheme="minorHAnsi" w:cstheme="minorHAnsi"/>
+          <w:color w:val="292929"/>
+          <w:spacing w:val="-1"/>
+          <w:sz w:val="28"/>
+          <w:szCs w:val="28"/>
+        </w:rPr>
+        <w:t>getSnapshotBeforeUpdate</w:t>
+      </w:r>
+      <w:proofErr w:type="spellEnd"/>
+      <w:r>
+        <w:rPr>
+          <w:rFonts w:asciiTheme="minorHAnsi" w:hAnsiTheme="minorHAnsi" w:cstheme="minorHAnsi"/>
+          <w:color w:val="292929"/>
+          <w:spacing w:val="-1"/>
+          <w:sz w:val="28"/>
+          <w:szCs w:val="28"/>
+        </w:rPr>
+        <w:t>(</w:t>
+      </w:r>
+      <w:proofErr w:type="gramEnd"/>
+      <w:r>
+        <w:rPr>
+          <w:rFonts w:asciiTheme="minorHAnsi" w:hAnsiTheme="minorHAnsi" w:cstheme="minorHAnsi"/>
+          <w:color w:val="292929"/>
+          <w:spacing w:val="-1"/>
+          <w:sz w:val="28"/>
+          <w:szCs w:val="28"/>
+        </w:rPr>
+        <w:t>)</w:t>
+      </w:r>
+    </w:p>
+    <w:p>
+      <w:pPr>
+        <w:pStyle w:val="hz"/>
+        <w:numPr>
+          <w:ilvl w:val="0"/>
+          <w:numId w:val="15"/>
+        </w:numPr>
+        <w:shd w:val="clear" w:color="auto" w:fill="FFFFFF"/>
+        <w:spacing w:before="252" w:beforeAutospacing="0" w:after="0" w:afterAutospacing="0" w:line="480" w:lineRule="atLeast"/>
+        <w:ind w:left="1170"/>
+        <w:rPr>
+          <w:rFonts w:asciiTheme="minorHAnsi" w:hAnsiTheme="minorHAnsi" w:cstheme="minorHAnsi"/>
+          <w:color w:val="292929"/>
+          <w:spacing w:val="-1"/>
+          <w:sz w:val="28"/>
+          <w:szCs w:val="28"/>
+        </w:rPr>
+      </w:pPr>
+      <w:proofErr w:type="spellStart"/>
+      <w:proofErr w:type="gramStart"/>
+      <w:r>
+        <w:rPr>
+          <w:rFonts w:asciiTheme="minorHAnsi" w:hAnsiTheme="minorHAnsi" w:cstheme="minorHAnsi"/>
+          <w:color w:val="292929"/>
+          <w:spacing w:val="-1"/>
+          <w:sz w:val="28"/>
+          <w:szCs w:val="28"/>
+        </w:rPr>
+        <w:t>componentDidUpdate</w:t>
+      </w:r>
+      <w:proofErr w:type="spellEnd"/>
+      <w:r>
+        <w:rPr>
+          <w:rFonts w:asciiTheme="minorHAnsi" w:hAnsiTheme="minorHAnsi" w:cstheme="minorHAnsi"/>
+          <w:color w:val="292929"/>
+          <w:spacing w:val="-1"/>
+          <w:sz w:val="28"/>
+          <w:szCs w:val="28"/>
+        </w:rPr>
+        <w:t>(</w:t>
+      </w:r>
+      <w:proofErr w:type="gramEnd"/>
+      <w:r>
+        <w:rPr>
+          <w:rFonts w:asciiTheme="minorHAnsi" w:hAnsiTheme="minorHAnsi" w:cstheme="minorHAnsi"/>
+          <w:color w:val="292929"/>
+          <w:spacing w:val="-1"/>
+          <w:sz w:val="28"/>
+          <w:szCs w:val="28"/>
+        </w:rPr>
+        <w:t>)</w:t>
+      </w:r>
+    </w:p>
+    <w:p>
+      <w:pPr>
+        <w:pStyle w:val="hz"/>
+        <w:numPr>
+          <w:ilvl w:val="0"/>
+          <w:numId w:val="16"/>
+        </w:numPr>
+        <w:shd w:val="clear" w:color="auto" w:fill="FFFFFF"/>
+        <w:spacing w:before="480" w:beforeAutospacing="0" w:after="0" w:afterAutospacing="0" w:line="480" w:lineRule="atLeast"/>
+        <w:ind w:left="1170"/>
+        <w:rPr>
+          <w:rFonts w:asciiTheme="minorHAnsi" w:hAnsiTheme="minorHAnsi" w:cstheme="minorHAnsi"/>
+          <w:color w:val="292929"/>
+          <w:spacing w:val="-1"/>
+          <w:sz w:val="28"/>
+          <w:szCs w:val="28"/>
+        </w:rPr>
+      </w:pPr>
+      <w:r>
+        <w:rPr>
+          <w:rStyle w:val="Strong"/>
+          <w:rFonts w:asciiTheme="minorHAnsi" w:hAnsiTheme="minorHAnsi" w:cstheme="minorHAnsi"/>
+          <w:color w:val="292929"/>
+          <w:spacing w:val="-1"/>
+          <w:sz w:val="28"/>
+          <w:szCs w:val="28"/>
+        </w:rPr>
+        <w:t>Unmounting:</w:t>
+      </w:r>
+      <w:r>
+        <w:rPr>
+          <w:rFonts w:asciiTheme="minorHAnsi" w:hAnsiTheme="minorHAnsi" w:cstheme="minorHAnsi"/>
+          <w:color w:val="292929"/>
+          <w:spacing w:val="-1"/>
+          <w:sz w:val="28"/>
+          <w:szCs w:val="28"/>
+        </w:rPr>
+        <w:t xml:space="preserve"> A component is unmounted when it is removed from the DOM. There is just one built in method here, which is </w:t>
+      </w:r>
+      <w:proofErr w:type="spellStart"/>
+      <w:r>
+        <w:rPr>
+          <w:rFonts w:asciiTheme="minorHAnsi" w:hAnsiTheme="minorHAnsi" w:cstheme="minorHAnsi"/>
+          <w:color w:val="292929"/>
+          <w:spacing w:val="-1"/>
+          <w:sz w:val="28"/>
+          <w:szCs w:val="28"/>
+        </w:rPr>
+        <w:t>componentWillUnmount</w:t>
+      </w:r>
+      <w:proofErr w:type="spellEnd"/>
+      <w:r>
+        <w:rPr>
+          <w:rFonts w:asciiTheme="minorHAnsi" w:hAnsiTheme="minorHAnsi" w:cstheme="minorHAnsi"/>
+          <w:color w:val="292929"/>
+          <w:spacing w:val="-1"/>
+          <w:sz w:val="28"/>
+          <w:szCs w:val="28"/>
+        </w:rPr>
+        <w:t>.</w:t>
+      </w:r>
+    </w:p>
+    <w:p>
+      <w:pPr>
+        <w:pStyle w:val="hz"/>
+        <w:shd w:val="clear" w:color="auto" w:fill="FFFFFF"/>
+        <w:spacing w:before="480" w:beforeAutospacing="0" w:after="0" w:afterAutospacing="0" w:line="480" w:lineRule="atLeast"/>
+        <w:rPr>
+          <w:rFonts w:asciiTheme="minorHAnsi" w:hAnsiTheme="minorHAnsi" w:cstheme="minorHAnsi"/>
+          <w:color w:val="292929"/>
+          <w:spacing w:val="-1"/>
+          <w:sz w:val="28"/>
+          <w:szCs w:val="28"/>
+        </w:rPr>
+      </w:pPr>
+      <w:r>
+        <w:rPr>
+          <w:rFonts w:asciiTheme="minorHAnsi" w:hAnsiTheme="minorHAnsi" w:cstheme="minorHAnsi"/>
+          <w:color w:val="292929"/>
+          <w:spacing w:val="-1"/>
+          <w:sz w:val="28"/>
+          <w:szCs w:val="28"/>
+        </w:rPr>
+        <w:t xml:space="preserve">These component lifecycles are only available when writing class components. With functional components, some of these lifecycle methods are mimicked with react hooks. Mostly </w:t>
+      </w:r>
+      <w:proofErr w:type="spellStart"/>
+      <w:proofErr w:type="gramStart"/>
+      <w:r>
+        <w:rPr>
+          <w:rFonts w:asciiTheme="minorHAnsi" w:hAnsiTheme="minorHAnsi" w:cstheme="minorHAnsi"/>
+          <w:color w:val="292929"/>
+          <w:spacing w:val="-1"/>
+          <w:sz w:val="28"/>
+          <w:szCs w:val="28"/>
+        </w:rPr>
+        <w:t>useState</w:t>
+      </w:r>
+      <w:proofErr w:type="spellEnd"/>
+      <w:r>
+        <w:rPr>
+          <w:rFonts w:asciiTheme="minorHAnsi" w:hAnsiTheme="minorHAnsi" w:cstheme="minorHAnsi"/>
+          <w:color w:val="292929"/>
+          <w:spacing w:val="-1"/>
+          <w:sz w:val="28"/>
+          <w:szCs w:val="28"/>
+        </w:rPr>
+        <w:t>(</w:t>
+      </w:r>
+      <w:proofErr w:type="gramEnd"/>
+      <w:r>
+        <w:rPr>
+          <w:rFonts w:asciiTheme="minorHAnsi" w:hAnsiTheme="minorHAnsi" w:cstheme="minorHAnsi"/>
+          <w:color w:val="292929"/>
+          <w:spacing w:val="-1"/>
+          <w:sz w:val="28"/>
+          <w:szCs w:val="28"/>
+        </w:rPr>
+        <w:t xml:space="preserve">) and </w:t>
+      </w:r>
+      <w:proofErr w:type="spellStart"/>
+      <w:r>
+        <w:rPr>
+          <w:rFonts w:asciiTheme="minorHAnsi" w:hAnsiTheme="minorHAnsi" w:cstheme="minorHAnsi"/>
+          <w:color w:val="292929"/>
+          <w:spacing w:val="-1"/>
+          <w:sz w:val="28"/>
+          <w:szCs w:val="28"/>
+        </w:rPr>
+        <w:t>useEffect</w:t>
+      </w:r>
+      <w:proofErr w:type="spellEnd"/>
+      <w:r>
+        <w:rPr>
+          <w:rFonts w:asciiTheme="minorHAnsi" w:hAnsiTheme="minorHAnsi" w:cstheme="minorHAnsi"/>
+          <w:color w:val="292929"/>
+          <w:spacing w:val="-1"/>
+          <w:sz w:val="28"/>
+          <w:szCs w:val="28"/>
+        </w:rPr>
+        <w:t>() hook</w:t>
+      </w:r>
+    </w:p>
+    <w:p>
+      <w:pPr>
         <w:pStyle w:val="Heading3"/>
         <w:shd w:val="clear" w:color="auto" w:fill="FFFFFF"/>
         <w:rPr>
@@ -4096,7 +4969,27 @@
           <w:sz w:val="28"/>
           <w:szCs w:val="28"/>
         </w:rPr>
-        <w:t>10)</w:t>
+        <w:t>1</w:t>
+      </w:r>
+      <w:r>
+        <w:rPr>
+          <w:rFonts w:asciiTheme="minorHAnsi" w:hAnsiTheme="minorHAnsi" w:cstheme="minorHAnsi"/>
+          <w:color w:val="373E3F"/>
+          <w:spacing w:val="2"/>
+          <w:sz w:val="28"/>
+          <w:szCs w:val="28"/>
+        </w:rPr>
+        <w:t>1</w:t>
+      </w:r>
+      <w:r>
+        <w:rPr>
+          <w:rFonts w:asciiTheme="minorHAnsi" w:hAnsiTheme="minorHAnsi" w:cstheme="minorHAnsi"/>
+          <w:color w:val="373E3F"/>
+          <w:spacing w:val="2"/>
+          <w:sz w:val="28"/>
+          <w:szCs w:val="28"/>
+        </w:rPr>
+        <w:t>)</w:t>
       </w:r>
       <w:r>
         <w:rPr>
@@ -4106,8 +4999,9 @@
           <w:sz w:val="28"/>
           <w:szCs w:val="28"/>
         </w:rPr>
-        <w:t xml:space="preserve"> </w:t>
-      </w:r>
+        <w:t xml:space="preserve"> What is the use of </w:t>
+      </w:r>
+      <w:proofErr w:type="spellStart"/>
       <w:r>
         <w:rPr>
           <w:rFonts w:asciiTheme="minorHAnsi" w:hAnsiTheme="minorHAnsi" w:cstheme="minorHAnsi"/>
@@ -4116,14 +5010,44 @@
           <w:sz w:val="28"/>
           <w:szCs w:val="28"/>
         </w:rPr>
-        <w:t xml:space="preserve">What is the use of </w:t>
+        <w:t>useEffect</w:t>
+      </w:r>
+      <w:proofErr w:type="spellEnd"/>
+      <w:r>
+        <w:rPr>
+          <w:rFonts w:asciiTheme="minorHAnsi" w:hAnsiTheme="minorHAnsi" w:cstheme="minorHAnsi"/>
+          <w:color w:val="1A3D3C"/>
+          <w:spacing w:val="2"/>
+          <w:sz w:val="28"/>
+          <w:szCs w:val="28"/>
+        </w:rPr>
+        <w:t xml:space="preserve"> React Hooks?</w:t>
+      </w:r>
+    </w:p>
+    <w:p>
+      <w:pPr>
+        <w:pStyle w:val="NormalWeb"/>
+        <w:rPr>
+          <w:rFonts w:asciiTheme="minorHAnsi" w:hAnsiTheme="minorHAnsi" w:cstheme="minorHAnsi"/>
+          <w:color w:val="373E3F"/>
+          <w:sz w:val="28"/>
+          <w:szCs w:val="28"/>
+        </w:rPr>
+      </w:pPr>
+      <w:r>
+        <w:rPr>
+          <w:rFonts w:asciiTheme="minorHAnsi" w:hAnsiTheme="minorHAnsi" w:cstheme="minorHAnsi"/>
+          <w:color w:val="373E3F"/>
+          <w:sz w:val="28"/>
+          <w:szCs w:val="28"/>
+        </w:rPr>
+        <w:t xml:space="preserve">The </w:t>
       </w:r>
       <w:proofErr w:type="spellStart"/>
       <w:r>
         <w:rPr>
           <w:rFonts w:asciiTheme="minorHAnsi" w:hAnsiTheme="minorHAnsi" w:cstheme="minorHAnsi"/>
-          <w:color w:val="1A3D3C"/>
-          <w:spacing w:val="2"/>
+          <w:color w:val="373E3F"/>
           <w:sz w:val="28"/>
           <w:szCs w:val="28"/>
         </w:rPr>
@@ -4133,12 +5057,71 @@
       <w:r>
         <w:rPr>
           <w:rFonts w:asciiTheme="minorHAnsi" w:hAnsiTheme="minorHAnsi" w:cstheme="minorHAnsi"/>
-          <w:color w:val="1A3D3C"/>
-          <w:spacing w:val="2"/>
-          <w:sz w:val="28"/>
-          <w:szCs w:val="28"/>
-        </w:rPr>
-        <w:t xml:space="preserve"> React Hooks?</w:t>
+          <w:color w:val="373E3F"/>
+          <w:sz w:val="28"/>
+          <w:szCs w:val="28"/>
+        </w:rPr>
+        <w:t xml:space="preserve"> React Hook is used for performing the side effects in functional components. With the help of </w:t>
+      </w:r>
+      <w:proofErr w:type="spellStart"/>
+      <w:r>
+        <w:rPr>
+          <w:rFonts w:asciiTheme="minorHAnsi" w:hAnsiTheme="minorHAnsi" w:cstheme="minorHAnsi"/>
+          <w:color w:val="373E3F"/>
+          <w:sz w:val="28"/>
+          <w:szCs w:val="28"/>
+        </w:rPr>
+        <w:t>useEffect</w:t>
+      </w:r>
+      <w:proofErr w:type="spellEnd"/>
+      <w:r>
+        <w:rPr>
+          <w:rFonts w:asciiTheme="minorHAnsi" w:hAnsiTheme="minorHAnsi" w:cstheme="minorHAnsi"/>
+          <w:color w:val="373E3F"/>
+          <w:sz w:val="28"/>
+          <w:szCs w:val="28"/>
+        </w:rPr>
+        <w:t xml:space="preserve">, you will inform React that your component requires something to be done after rendering the component or after a state change. The function you have </w:t>
+      </w:r>
+      <w:proofErr w:type="gramStart"/>
+      <w:r>
+        <w:rPr>
+          <w:rFonts w:asciiTheme="minorHAnsi" w:hAnsiTheme="minorHAnsi" w:cstheme="minorHAnsi"/>
+          <w:color w:val="373E3F"/>
+          <w:sz w:val="28"/>
+          <w:szCs w:val="28"/>
+        </w:rPr>
+        <w:t>passed(</w:t>
+      </w:r>
+      <w:proofErr w:type="gramEnd"/>
+      <w:r>
+        <w:rPr>
+          <w:rFonts w:asciiTheme="minorHAnsi" w:hAnsiTheme="minorHAnsi" w:cstheme="minorHAnsi"/>
+          <w:color w:val="373E3F"/>
+          <w:sz w:val="28"/>
+          <w:szCs w:val="28"/>
+        </w:rPr>
+        <w:t xml:space="preserve">can be referred to as “effect”) will be remembered by React and call afterwards the performance of DOM updates is over. Using this, we can perform various calculations such as data fetching, setting up document title, manipulating DOM directly, etc, that don’t target the output value. The </w:t>
+      </w:r>
+      <w:proofErr w:type="spellStart"/>
+      <w:r>
+        <w:rPr>
+          <w:rFonts w:asciiTheme="minorHAnsi" w:hAnsiTheme="minorHAnsi" w:cstheme="minorHAnsi"/>
+          <w:color w:val="373E3F"/>
+          <w:sz w:val="28"/>
+          <w:szCs w:val="28"/>
+        </w:rPr>
+        <w:t>useEffect</w:t>
+      </w:r>
+      <w:proofErr w:type="spellEnd"/>
+      <w:r>
+        <w:rPr>
+          <w:rFonts w:asciiTheme="minorHAnsi" w:hAnsiTheme="minorHAnsi" w:cstheme="minorHAnsi"/>
+          <w:color w:val="373E3F"/>
+          <w:sz w:val="28"/>
+          <w:szCs w:val="28"/>
+        </w:rPr>
+        <w:t xml:space="preserve"> hook will run by default after the first render and also after each update of the component. React will guarantee that the DOM will be updated by the time when the effect has run by it.</w:t>
       </w:r>
     </w:p>
     <w:p>
@@ -4158,106 +5141,7 @@
           <w:sz w:val="28"/>
           <w:szCs w:val="28"/>
         </w:rPr>
-        <w:t xml:space="preserve">The </w:t>
-      </w:r>
-      <w:proofErr w:type="spellStart"/>
-      <w:r>
-        <w:rPr>
-          <w:rFonts w:asciiTheme="minorHAnsi" w:hAnsiTheme="minorHAnsi" w:cstheme="minorHAnsi"/>
-          <w:color w:val="373E3F"/>
-          <w:sz w:val="28"/>
-          <w:szCs w:val="28"/>
-        </w:rPr>
-        <w:t>useEffect</w:t>
-      </w:r>
-      <w:proofErr w:type="spellEnd"/>
-      <w:r>
-        <w:rPr>
-          <w:rFonts w:asciiTheme="minorHAnsi" w:hAnsiTheme="minorHAnsi" w:cstheme="minorHAnsi"/>
-          <w:color w:val="373E3F"/>
-          <w:sz w:val="28"/>
-          <w:szCs w:val="28"/>
-        </w:rPr>
-        <w:t xml:space="preserve"> React Hook is used for performing the side effects in functional components. With the help of </w:t>
-      </w:r>
-      <w:proofErr w:type="spellStart"/>
-      <w:r>
-        <w:rPr>
-          <w:rFonts w:asciiTheme="minorHAnsi" w:hAnsiTheme="minorHAnsi" w:cstheme="minorHAnsi"/>
-          <w:color w:val="373E3F"/>
-          <w:sz w:val="28"/>
-          <w:szCs w:val="28"/>
-        </w:rPr>
-        <w:t>useEffect</w:t>
-      </w:r>
-      <w:proofErr w:type="spellEnd"/>
-      <w:r>
-        <w:rPr>
-          <w:rFonts w:asciiTheme="minorHAnsi" w:hAnsiTheme="minorHAnsi" w:cstheme="minorHAnsi"/>
-          <w:color w:val="373E3F"/>
-          <w:sz w:val="28"/>
-          <w:szCs w:val="28"/>
-        </w:rPr>
-        <w:t xml:space="preserve">, you will inform React that your component requires something to be done after rendering the component or after a state change. The function you have </w:t>
-      </w:r>
-      <w:proofErr w:type="gramStart"/>
-      <w:r>
-        <w:rPr>
-          <w:rFonts w:asciiTheme="minorHAnsi" w:hAnsiTheme="minorHAnsi" w:cstheme="minorHAnsi"/>
-          <w:color w:val="373E3F"/>
-          <w:sz w:val="28"/>
-          <w:szCs w:val="28"/>
-        </w:rPr>
-        <w:t>passed(</w:t>
-      </w:r>
-      <w:proofErr w:type="gramEnd"/>
-      <w:r>
-        <w:rPr>
-          <w:rFonts w:asciiTheme="minorHAnsi" w:hAnsiTheme="minorHAnsi" w:cstheme="minorHAnsi"/>
-          <w:color w:val="373E3F"/>
-          <w:sz w:val="28"/>
-          <w:szCs w:val="28"/>
-        </w:rPr>
-        <w:t xml:space="preserve">can be referred to as “effect”) will be remembered by React and call afterwards the performance of DOM updates is over. Using this, we can perform various calculations such as data fetching, setting up document title, manipulating DOM directly, etc, that don’t target the output value. The </w:t>
-      </w:r>
-      <w:proofErr w:type="spellStart"/>
-      <w:r>
-        <w:rPr>
-          <w:rFonts w:asciiTheme="minorHAnsi" w:hAnsiTheme="minorHAnsi" w:cstheme="minorHAnsi"/>
-          <w:color w:val="373E3F"/>
-          <w:sz w:val="28"/>
-          <w:szCs w:val="28"/>
-        </w:rPr>
-        <w:t>useEffect</w:t>
-      </w:r>
-      <w:proofErr w:type="spellEnd"/>
-      <w:r>
-        <w:rPr>
-          <w:rFonts w:asciiTheme="minorHAnsi" w:hAnsiTheme="minorHAnsi" w:cstheme="minorHAnsi"/>
-          <w:color w:val="373E3F"/>
-          <w:sz w:val="28"/>
-          <w:szCs w:val="28"/>
-        </w:rPr>
-        <w:t xml:space="preserve"> hook will run by default after the first render and also after each update of the component. React will guarantee that the DOM will be updated by the time when the effect has run by it.</w:t>
-      </w:r>
-    </w:p>
-    <w:p>
-      <w:pPr>
-        <w:pStyle w:val="NormalWeb"/>
-        <w:rPr>
-          <w:rFonts w:asciiTheme="minorHAnsi" w:hAnsiTheme="minorHAnsi" w:cstheme="minorHAnsi"/>
-          <w:color w:val="373E3F"/>
-          <w:sz w:val="28"/>
-          <w:szCs w:val="28"/>
-        </w:rPr>
-      </w:pPr>
-      <w:r>
-        <w:rPr>
-          <w:rFonts w:asciiTheme="minorHAnsi" w:hAnsiTheme="minorHAnsi" w:cstheme="minorHAnsi"/>
-          <w:color w:val="373E3F"/>
-          <w:sz w:val="28"/>
-          <w:szCs w:val="28"/>
-        </w:rPr>
+        <w:lastRenderedPageBreak/>
         <w:t xml:space="preserve">The </w:t>
       </w:r>
       <w:proofErr w:type="spellStart"/>
@@ -4761,6 +5645,155 @@
     </w:lvl>
   </w:abstractNum>
   <w:abstractNum w:abstractNumId="2" w15:restartNumberingAfterBreak="0">
+    <w:nsid w:val="061212B1"/>
+    <w:multiLevelType w:val="multilevel"/>
+    <w:tmpl w:val="9BF48A3E"/>
+    <w:lvl w:ilvl="0">
+      <w:start w:val="1"/>
+      <w:numFmt w:val="bullet"/>
+      <w:lvlText w:val=""/>
+      <w:lvlJc w:val="left"/>
+      <w:pPr>
+        <w:tabs>
+          <w:tab w:val="num" w:pos="720"/>
+        </w:tabs>
+        <w:ind w:left="720" w:hanging="360"/>
+      </w:pPr>
+      <w:rPr>
+        <w:rFonts w:ascii="Symbol" w:hAnsi="Symbol" w:hint="default"/>
+        <w:sz w:val="20"/>
+      </w:rPr>
+    </w:lvl>
+    <w:lvl w:ilvl="1" w:tentative="1">
+      <w:start w:val="1"/>
+      <w:numFmt w:val="bullet"/>
+      <w:lvlText w:val="o"/>
+      <w:lvlJc w:val="left"/>
+      <w:pPr>
+        <w:tabs>
+          <w:tab w:val="num" w:pos="1440"/>
+        </w:tabs>
+        <w:ind w:left="1440" w:hanging="360"/>
+      </w:pPr>
+      <w:rPr>
+        <w:rFonts w:ascii="Courier New" w:hAnsi="Courier New" w:hint="default"/>
+        <w:sz w:val="20"/>
+      </w:rPr>
+    </w:lvl>
+    <w:lvl w:ilvl="2" w:tentative="1">
+      <w:start w:val="1"/>
+      <w:numFmt w:val="bullet"/>
+      <w:lvlText w:val=""/>
+      <w:lvlJc w:val="left"/>
+      <w:pPr>
+        <w:tabs>
+          <w:tab w:val="num" w:pos="2160"/>
+        </w:tabs>
+        <w:ind w:left="2160" w:hanging="360"/>
+      </w:pPr>
+      <w:rPr>
+        <w:rFonts w:ascii="Wingdings" w:hAnsi="Wingdings" w:hint="default"/>
+        <w:sz w:val="20"/>
+      </w:rPr>
+    </w:lvl>
+    <w:lvl w:ilvl="3" w:tentative="1">
+      <w:start w:val="1"/>
+      <w:numFmt w:val="bullet"/>
+      <w:lvlText w:val=""/>
+      <w:lvlJc w:val="left"/>
+      <w:pPr>
+        <w:tabs>
+          <w:tab w:val="num" w:pos="2880"/>
+        </w:tabs>
+        <w:ind w:left="2880" w:hanging="360"/>
+      </w:pPr>
+      <w:rPr>
+        <w:rFonts w:ascii="Wingdings" w:hAnsi="Wingdings" w:hint="default"/>
+        <w:sz w:val="20"/>
+      </w:rPr>
+    </w:lvl>
+    <w:lvl w:ilvl="4" w:tentative="1">
+      <w:start w:val="1"/>
+      <w:numFmt w:val="bullet"/>
+      <w:lvlText w:val=""/>
+      <w:lvlJc w:val="left"/>
+      <w:pPr>
+        <w:tabs>
+          <w:tab w:val="num" w:pos="3600"/>
+        </w:tabs>
+        <w:ind w:left="3600" w:hanging="360"/>
+      </w:pPr>
+      <w:rPr>
+        <w:rFonts w:ascii="Wingdings" w:hAnsi="Wingdings" w:hint="default"/>
+        <w:sz w:val="20"/>
+      </w:rPr>
+    </w:lvl>
+    <w:lvl w:ilvl="5" w:tentative="1">
+      <w:start w:val="1"/>
+      <w:numFmt w:val="bullet"/>
+      <w:lvlText w:val=""/>
+      <w:lvlJc w:val="left"/>
+      <w:pPr>
+        <w:tabs>
+          <w:tab w:val="num" w:pos="4320"/>
+        </w:tabs>
+        <w:ind w:left="4320" w:hanging="360"/>
+      </w:pPr>
+      <w:rPr>
+        <w:rFonts w:ascii="Wingdings" w:hAnsi="Wingdings" w:hint="default"/>
+        <w:sz w:val="20"/>
+      </w:rPr>
+    </w:lvl>
+    <w:lvl w:ilvl="6" w:tentative="1">
+      <w:start w:val="1"/>
+      <w:numFmt w:val="bullet"/>
+      <w:lvlText w:val=""/>
+      <w:lvlJc w:val="left"/>
+      <w:pPr>
+        <w:tabs>
+          <w:tab w:val="num" w:pos="5040"/>
+        </w:tabs>
+        <w:ind w:left="5040" w:hanging="360"/>
+      </w:pPr>
+      <w:rPr>
+        <w:rFonts w:ascii="Wingdings" w:hAnsi="Wingdings" w:hint="default"/>
+        <w:sz w:val="20"/>
+      </w:rPr>
+    </w:lvl>
+    <w:lvl w:ilvl="7" w:tentative="1">
+      <w:start w:val="1"/>
+      <w:numFmt w:val="bullet"/>
+      <w:lvlText w:val=""/>
+      <w:lvlJc w:val="left"/>
+      <w:pPr>
+        <w:tabs>
+          <w:tab w:val="num" w:pos="5760"/>
+        </w:tabs>
+        <w:ind w:left="5760" w:hanging="360"/>
+      </w:pPr>
+      <w:rPr>
+        <w:rFonts w:ascii="Wingdings" w:hAnsi="Wingdings" w:hint="default"/>
+        <w:sz w:val="20"/>
+      </w:rPr>
+    </w:lvl>
+    <w:lvl w:ilvl="8" w:tentative="1">
+      <w:start w:val="1"/>
+      <w:numFmt w:val="bullet"/>
+      <w:lvlText w:val=""/>
+      <w:lvlJc w:val="left"/>
+      <w:pPr>
+        <w:tabs>
+          <w:tab w:val="num" w:pos="6480"/>
+        </w:tabs>
+        <w:ind w:left="6480" w:hanging="360"/>
+      </w:pPr>
+      <w:rPr>
+        <w:rFonts w:ascii="Wingdings" w:hAnsi="Wingdings" w:hint="default"/>
+        <w:sz w:val="20"/>
+      </w:rPr>
+    </w:lvl>
+  </w:abstractNum>
+  <w:abstractNum w:abstractNumId="3" w15:restartNumberingAfterBreak="0">
     <w:nsid w:val="0B9C193C"/>
     <w:multiLevelType w:val="hybridMultilevel"/>
     <w:tmpl w:val="F5020C52"/>
@@ -4849,7 +5882,7 @@
       </w:pPr>
     </w:lvl>
   </w:abstractNum>
-  <w:abstractNum w:abstractNumId="3" w15:restartNumberingAfterBreak="0">
+  <w:abstractNum w:abstractNumId="4" w15:restartNumberingAfterBreak="0">
     <w:nsid w:val="273B3D2F"/>
     <w:multiLevelType w:val="hybridMultilevel"/>
     <w:tmpl w:val="76B81398"/>
@@ -4938,7 +5971,269 @@
       </w:pPr>
     </w:lvl>
   </w:abstractNum>
-  <w:abstractNum w:abstractNumId="4" w15:restartNumberingAfterBreak="0">
+  <w:abstractNum w:abstractNumId="5" w15:restartNumberingAfterBreak="0">
+    <w:nsid w:val="2A7D497C"/>
+    <w:multiLevelType w:val="multilevel"/>
+    <w:tmpl w:val="AB2EB922"/>
+    <w:lvl w:ilvl="0">
+      <w:start w:val="1"/>
+      <w:numFmt w:val="bullet"/>
+      <w:lvlText w:val=""/>
+      <w:lvlJc w:val="left"/>
+      <w:pPr>
+        <w:tabs>
+          <w:tab w:val="num" w:pos="720"/>
+        </w:tabs>
+        <w:ind w:left="720" w:hanging="360"/>
+      </w:pPr>
+      <w:rPr>
+        <w:rFonts w:ascii="Symbol" w:hAnsi="Symbol" w:hint="default"/>
+        <w:sz w:val="20"/>
+      </w:rPr>
+    </w:lvl>
+    <w:lvl w:ilvl="1" w:tentative="1">
+      <w:start w:val="1"/>
+      <w:numFmt w:val="bullet"/>
+      <w:lvlText w:val="o"/>
+      <w:lvlJc w:val="left"/>
+      <w:pPr>
+        <w:tabs>
+          <w:tab w:val="num" w:pos="1440"/>
+        </w:tabs>
+        <w:ind w:left="1440" w:hanging="360"/>
+      </w:pPr>
+      <w:rPr>
+        <w:rFonts w:ascii="Courier New" w:hAnsi="Courier New" w:hint="default"/>
+        <w:sz w:val="20"/>
+      </w:rPr>
+    </w:lvl>
+    <w:lvl w:ilvl="2" w:tentative="1">
+      <w:start w:val="1"/>
+      <w:numFmt w:val="bullet"/>
+      <w:lvlText w:val=""/>
+      <w:lvlJc w:val="left"/>
+      <w:pPr>
+        <w:tabs>
+          <w:tab w:val="num" w:pos="2160"/>
+        </w:tabs>
+        <w:ind w:left="2160" w:hanging="360"/>
+      </w:pPr>
+      <w:rPr>
+        <w:rFonts w:ascii="Wingdings" w:hAnsi="Wingdings" w:hint="default"/>
+        <w:sz w:val="20"/>
+      </w:rPr>
+    </w:lvl>
+    <w:lvl w:ilvl="3" w:tentative="1">
+      <w:start w:val="1"/>
+      <w:numFmt w:val="bullet"/>
+      <w:lvlText w:val=""/>
+      <w:lvlJc w:val="left"/>
+      <w:pPr>
+        <w:tabs>
+          <w:tab w:val="num" w:pos="2880"/>
+        </w:tabs>
+        <w:ind w:left="2880" w:hanging="360"/>
+      </w:pPr>
+      <w:rPr>
+        <w:rFonts w:ascii="Wingdings" w:hAnsi="Wingdings" w:hint="default"/>
+        <w:sz w:val="20"/>
+      </w:rPr>
+    </w:lvl>
+    <w:lvl w:ilvl="4" w:tentative="1">
+      <w:start w:val="1"/>
+      <w:numFmt w:val="bullet"/>
+      <w:lvlText w:val=""/>
+      <w:lvlJc w:val="left"/>
+      <w:pPr>
+        <w:tabs>
+          <w:tab w:val="num" w:pos="3600"/>
+        </w:tabs>
+        <w:ind w:left="3600" w:hanging="360"/>
+      </w:pPr>
+      <w:rPr>
+        <w:rFonts w:ascii="Wingdings" w:hAnsi="Wingdings" w:hint="default"/>
+        <w:sz w:val="20"/>
+      </w:rPr>
+    </w:lvl>
+    <w:lvl w:ilvl="5" w:tentative="1">
+      <w:start w:val="1"/>
+      <w:numFmt w:val="bullet"/>
+      <w:lvlText w:val=""/>
+      <w:lvlJc w:val="left"/>
+      <w:pPr>
+        <w:tabs>
+          <w:tab w:val="num" w:pos="4320"/>
+        </w:tabs>
+        <w:ind w:left="4320" w:hanging="360"/>
+      </w:pPr>
+      <w:rPr>
+        <w:rFonts w:ascii="Wingdings" w:hAnsi="Wingdings" w:hint="default"/>
+        <w:sz w:val="20"/>
+      </w:rPr>
+    </w:lvl>
+    <w:lvl w:ilvl="6" w:tentative="1">
+      <w:start w:val="1"/>
+      <w:numFmt w:val="bullet"/>
+      <w:lvlText w:val=""/>
+      <w:lvlJc w:val="left"/>
+      <w:pPr>
+        <w:tabs>
+          <w:tab w:val="num" w:pos="5040"/>
+        </w:tabs>
+        <w:ind w:left="5040" w:hanging="360"/>
+      </w:pPr>
+      <w:rPr>
+        <w:rFonts w:ascii="Wingdings" w:hAnsi="Wingdings" w:hint="default"/>
+        <w:sz w:val="20"/>
+      </w:rPr>
+    </w:lvl>
+    <w:lvl w:ilvl="7" w:tentative="1">
+      <w:start w:val="1"/>
+      <w:numFmt w:val="bullet"/>
+      <w:lvlText w:val=""/>
+      <w:lvlJc w:val="left"/>
+      <w:pPr>
+        <w:tabs>
+          <w:tab w:val="num" w:pos="5760"/>
+        </w:tabs>
+        <w:ind w:left="5760" w:hanging="360"/>
+      </w:pPr>
+      <w:rPr>
+        <w:rFonts w:ascii="Wingdings" w:hAnsi="Wingdings" w:hint="default"/>
+        <w:sz w:val="20"/>
+      </w:rPr>
+    </w:lvl>
+    <w:lvl w:ilvl="8" w:tentative="1">
+      <w:start w:val="1"/>
+      <w:numFmt w:val="bullet"/>
+      <w:lvlText w:val=""/>
+      <w:lvlJc w:val="left"/>
+      <w:pPr>
+        <w:tabs>
+          <w:tab w:val="num" w:pos="6480"/>
+        </w:tabs>
+        <w:ind w:left="6480" w:hanging="360"/>
+      </w:pPr>
+      <w:rPr>
+        <w:rFonts w:ascii="Wingdings" w:hAnsi="Wingdings" w:hint="default"/>
+        <w:sz w:val="20"/>
+      </w:rPr>
+    </w:lvl>
+  </w:abstractNum>
+  <w:abstractNum w:abstractNumId="6" w15:restartNumberingAfterBreak="0">
+    <w:nsid w:val="32CA3FE6"/>
+    <w:multiLevelType w:val="multilevel"/>
+    <w:tmpl w:val="219CE590"/>
+    <w:lvl w:ilvl="0">
+      <w:start w:val="1"/>
+      <w:numFmt w:val="decimal"/>
+      <w:lvlText w:val="%1."/>
+      <w:lvlJc w:val="left"/>
+      <w:pPr>
+        <w:tabs>
+          <w:tab w:val="num" w:pos="720"/>
+        </w:tabs>
+        <w:ind w:left="720" w:hanging="360"/>
+      </w:pPr>
+    </w:lvl>
+    <w:lvl w:ilvl="1" w:tentative="1">
+      <w:start w:val="1"/>
+      <w:numFmt w:val="decimal"/>
+      <w:lvlText w:val="%2."/>
+      <w:lvlJc w:val="left"/>
+      <w:pPr>
+        <w:tabs>
+          <w:tab w:val="num" w:pos="1440"/>
+        </w:tabs>
+        <w:ind w:left="1440" w:hanging="360"/>
+      </w:pPr>
+    </w:lvl>
+    <w:lvl w:ilvl="2" w:tentative="1">
+      <w:start w:val="1"/>
+      <w:numFmt w:val="decimal"/>
+      <w:lvlText w:val="%3."/>
+      <w:lvlJc w:val="left"/>
+      <w:pPr>
+        <w:tabs>
+          <w:tab w:val="num" w:pos="2160"/>
+        </w:tabs>
+        <w:ind w:left="2160" w:hanging="360"/>
+      </w:pPr>
+    </w:lvl>
+    <w:lvl w:ilvl="3" w:tentative="1">
+      <w:start w:val="1"/>
+      <w:numFmt w:val="decimal"/>
+      <w:lvlText w:val="%4."/>
+      <w:lvlJc w:val="left"/>
+      <w:pPr>
+        <w:tabs>
+          <w:tab w:val="num" w:pos="2880"/>
+        </w:tabs>
+        <w:ind w:left="2880" w:hanging="360"/>
+      </w:pPr>
+    </w:lvl>
+    <w:lvl w:ilvl="4" w:tentative="1">
+      <w:start w:val="1"/>
+      <w:numFmt w:val="decimal"/>
+      <w:lvlText w:val="%5."/>
+      <w:lvlJc w:val="left"/>
+      <w:pPr>
+        <w:tabs>
+          <w:tab w:val="num" w:pos="3600"/>
+        </w:tabs>
+        <w:ind w:left="3600" w:hanging="360"/>
+      </w:pPr>
+    </w:lvl>
+    <w:lvl w:ilvl="5" w:tentative="1">
+      <w:start w:val="1"/>
+      <w:numFmt w:val="decimal"/>
+      <w:lvlText w:val="%6."/>
+      <w:lvlJc w:val="left"/>
+      <w:pPr>
+        <w:tabs>
+          <w:tab w:val="num" w:pos="4320"/>
+        </w:tabs>
+        <w:ind w:left="4320" w:hanging="360"/>
+      </w:pPr>
+    </w:lvl>
+    <w:lvl w:ilvl="6" w:tentative="1">
+      <w:start w:val="1"/>
+      <w:numFmt w:val="decimal"/>
+      <w:lvlText w:val="%7."/>
+      <w:lvlJc w:val="left"/>
+      <w:pPr>
+        <w:tabs>
+          <w:tab w:val="num" w:pos="5040"/>
+        </w:tabs>
+        <w:ind w:left="5040" w:hanging="360"/>
+      </w:pPr>
+    </w:lvl>
+    <w:lvl w:ilvl="7" w:tentative="1">
+      <w:start w:val="1"/>
+      <w:numFmt w:val="decimal"/>
+      <w:lvlText w:val="%8."/>
+      <w:lvlJc w:val="left"/>
+      <w:pPr>
+        <w:tabs>
+          <w:tab w:val="num" w:pos="5760"/>
+        </w:tabs>
+        <w:ind w:left="5760" w:hanging="360"/>
+      </w:pPr>
+    </w:lvl>
+    <w:lvl w:ilvl="8" w:tentative="1">
+      <w:start w:val="1"/>
+      <w:numFmt w:val="decimal"/>
+      <w:lvlText w:val="%9."/>
+      <w:lvlJc w:val="left"/>
+      <w:pPr>
+        <w:tabs>
+          <w:tab w:val="num" w:pos="6480"/>
+        </w:tabs>
+        <w:ind w:left="6480" w:hanging="360"/>
+      </w:pPr>
+    </w:lvl>
+  </w:abstractNum>
+  <w:abstractNum w:abstractNumId="7" w15:restartNumberingAfterBreak="0">
     <w:nsid w:val="363A1BB1"/>
     <w:multiLevelType w:val="hybridMultilevel"/>
     <w:tmpl w:val="56C64F06"/>
@@ -5027,7 +6322,7 @@
       </w:pPr>
     </w:lvl>
   </w:abstractNum>
-  <w:abstractNum w:abstractNumId="5" w15:restartNumberingAfterBreak="0">
+  <w:abstractNum w:abstractNumId="8" w15:restartNumberingAfterBreak="0">
     <w:nsid w:val="42A32BEA"/>
     <w:multiLevelType w:val="hybridMultilevel"/>
     <w:tmpl w:val="5B347202"/>
@@ -5140,7 +6435,7 @@
       </w:rPr>
     </w:lvl>
   </w:abstractNum>
-  <w:abstractNum w:abstractNumId="6" w15:restartNumberingAfterBreak="0">
+  <w:abstractNum w:abstractNumId="9" w15:restartNumberingAfterBreak="0">
     <w:nsid w:val="4EB82BE2"/>
     <w:multiLevelType w:val="hybridMultilevel"/>
     <w:tmpl w:val="ADE4945A"/>
@@ -5253,7 +6548,7 @@
       </w:rPr>
     </w:lvl>
   </w:abstractNum>
-  <w:abstractNum w:abstractNumId="7" w15:restartNumberingAfterBreak="0">
+  <w:abstractNum w:abstractNumId="10" w15:restartNumberingAfterBreak="0">
     <w:nsid w:val="677418E7"/>
     <w:multiLevelType w:val="hybridMultilevel"/>
     <w:tmpl w:val="FD4AC806"/>
@@ -5343,7 +6638,7 @@
       </w:pPr>
     </w:lvl>
   </w:abstractNum>
-  <w:abstractNum w:abstractNumId="8" w15:restartNumberingAfterBreak="0">
+  <w:abstractNum w:abstractNumId="11" w15:restartNumberingAfterBreak="0">
     <w:nsid w:val="680B2A8C"/>
     <w:multiLevelType w:val="multilevel"/>
     <w:tmpl w:val="FA146202"/>
@@ -5492,7 +6787,156 @@
       </w:rPr>
     </w:lvl>
   </w:abstractNum>
-  <w:abstractNum w:abstractNumId="9" w15:restartNumberingAfterBreak="0">
+  <w:abstractNum w:abstractNumId="12" w15:restartNumberingAfterBreak="0">
+    <w:nsid w:val="6E004A76"/>
+    <w:multiLevelType w:val="multilevel"/>
+    <w:tmpl w:val="CFD25174"/>
+    <w:lvl w:ilvl="0">
+      <w:start w:val="1"/>
+      <w:numFmt w:val="bullet"/>
+      <w:lvlText w:val=""/>
+      <w:lvlJc w:val="left"/>
+      <w:pPr>
+        <w:tabs>
+          <w:tab w:val="num" w:pos="720"/>
+        </w:tabs>
+        <w:ind w:left="720" w:hanging="360"/>
+      </w:pPr>
+      <w:rPr>
+        <w:rFonts w:ascii="Symbol" w:hAnsi="Symbol" w:hint="default"/>
+        <w:sz w:val="20"/>
+      </w:rPr>
+    </w:lvl>
+    <w:lvl w:ilvl="1" w:tentative="1">
+      <w:start w:val="1"/>
+      <w:numFmt w:val="bullet"/>
+      <w:lvlText w:val="o"/>
+      <w:lvlJc w:val="left"/>
+      <w:pPr>
+        <w:tabs>
+          <w:tab w:val="num" w:pos="1440"/>
+        </w:tabs>
+        <w:ind w:left="1440" w:hanging="360"/>
+      </w:pPr>
+      <w:rPr>
+        <w:rFonts w:ascii="Courier New" w:hAnsi="Courier New" w:hint="default"/>
+        <w:sz w:val="20"/>
+      </w:rPr>
+    </w:lvl>
+    <w:lvl w:ilvl="2" w:tentative="1">
+      <w:start w:val="1"/>
+      <w:numFmt w:val="bullet"/>
+      <w:lvlText w:val=""/>
+      <w:lvlJc w:val="left"/>
+      <w:pPr>
+        <w:tabs>
+          <w:tab w:val="num" w:pos="2160"/>
+        </w:tabs>
+        <w:ind w:left="2160" w:hanging="360"/>
+      </w:pPr>
+      <w:rPr>
+        <w:rFonts w:ascii="Wingdings" w:hAnsi="Wingdings" w:hint="default"/>
+        <w:sz w:val="20"/>
+      </w:rPr>
+    </w:lvl>
+    <w:lvl w:ilvl="3" w:tentative="1">
+      <w:start w:val="1"/>
+      <w:numFmt w:val="bullet"/>
+      <w:lvlText w:val=""/>
+      <w:lvlJc w:val="left"/>
+      <w:pPr>
+        <w:tabs>
+          <w:tab w:val="num" w:pos="2880"/>
+        </w:tabs>
+        <w:ind w:left="2880" w:hanging="360"/>
+      </w:pPr>
+      <w:rPr>
+        <w:rFonts w:ascii="Wingdings" w:hAnsi="Wingdings" w:hint="default"/>
+        <w:sz w:val="20"/>
+      </w:rPr>
+    </w:lvl>
+    <w:lvl w:ilvl="4" w:tentative="1">
+      <w:start w:val="1"/>
+      <w:numFmt w:val="bullet"/>
+      <w:lvlText w:val=""/>
+      <w:lvlJc w:val="left"/>
+      <w:pPr>
+        <w:tabs>
+          <w:tab w:val="num" w:pos="3600"/>
+        </w:tabs>
+        <w:ind w:left="3600" w:hanging="360"/>
+      </w:pPr>
+      <w:rPr>
+        <w:rFonts w:ascii="Wingdings" w:hAnsi="Wingdings" w:hint="default"/>
+        <w:sz w:val="20"/>
+      </w:rPr>
+    </w:lvl>
+    <w:lvl w:ilvl="5" w:tentative="1">
+      <w:start w:val="1"/>
+      <w:numFmt w:val="bullet"/>
+      <w:lvlText w:val=""/>
+      <w:lvlJc w:val="left"/>
+      <w:pPr>
+        <w:tabs>
+          <w:tab w:val="num" w:pos="4320"/>
+        </w:tabs>
+        <w:ind w:left="4320" w:hanging="360"/>
+      </w:pPr>
+      <w:rPr>
+        <w:rFonts w:ascii="Wingdings" w:hAnsi="Wingdings" w:hint="default"/>
+        <w:sz w:val="20"/>
+      </w:rPr>
+    </w:lvl>
+    <w:lvl w:ilvl="6" w:tentative="1">
+      <w:start w:val="1"/>
+      <w:numFmt w:val="bullet"/>
+      <w:lvlText w:val=""/>
+      <w:lvlJc w:val="left"/>
+      <w:pPr>
+        <w:tabs>
+          <w:tab w:val="num" w:pos="5040"/>
+        </w:tabs>
+        <w:ind w:left="5040" w:hanging="360"/>
+      </w:pPr>
+      <w:rPr>
+        <w:rFonts w:ascii="Wingdings" w:hAnsi="Wingdings" w:hint="default"/>
+        <w:sz w:val="20"/>
+      </w:rPr>
+    </w:lvl>
+    <w:lvl w:ilvl="7" w:tentative="1">
+      <w:start w:val="1"/>
+      <w:numFmt w:val="bullet"/>
+      <w:lvlText w:val=""/>
+      <w:lvlJc w:val="left"/>
+      <w:pPr>
+        <w:tabs>
+          <w:tab w:val="num" w:pos="5760"/>
+        </w:tabs>
+        <w:ind w:left="5760" w:hanging="360"/>
+      </w:pPr>
+      <w:rPr>
+        <w:rFonts w:ascii="Wingdings" w:hAnsi="Wingdings" w:hint="default"/>
+        <w:sz w:val="20"/>
+      </w:rPr>
+    </w:lvl>
+    <w:lvl w:ilvl="8" w:tentative="1">
+      <w:start w:val="1"/>
+      <w:numFmt w:val="bullet"/>
+      <w:lvlText w:val=""/>
+      <w:lvlJc w:val="left"/>
+      <w:pPr>
+        <w:tabs>
+          <w:tab w:val="num" w:pos="6480"/>
+        </w:tabs>
+        <w:ind w:left="6480" w:hanging="360"/>
+      </w:pPr>
+      <w:rPr>
+        <w:rFonts w:ascii="Wingdings" w:hAnsi="Wingdings" w:hint="default"/>
+        <w:sz w:val="20"/>
+      </w:rPr>
+    </w:lvl>
+  </w:abstractNum>
+  <w:abstractNum w:abstractNumId="13" w15:restartNumberingAfterBreak="0">
     <w:nsid w:val="71D42463"/>
     <w:multiLevelType w:val="hybridMultilevel"/>
     <w:tmpl w:val="56C64F06"/>
@@ -5581,7 +7025,7 @@
       </w:pPr>
     </w:lvl>
   </w:abstractNum>
-  <w:abstractNum w:abstractNumId="10" w15:restartNumberingAfterBreak="0">
+  <w:abstractNum w:abstractNumId="14" w15:restartNumberingAfterBreak="0">
     <w:nsid w:val="732D5746"/>
     <w:multiLevelType w:val="multilevel"/>
     <w:tmpl w:val="D9201ADA"/>
@@ -5730,38 +7174,166 @@
       </w:rPr>
     </w:lvl>
   </w:abstractNum>
+  <w:abstractNum w:abstractNumId="15" w15:restartNumberingAfterBreak="0">
+    <w:nsid w:val="736244C9"/>
+    <w:multiLevelType w:val="multilevel"/>
+    <w:tmpl w:val="0902F3F2"/>
+    <w:lvl w:ilvl="0">
+      <w:start w:val="1"/>
+      <w:numFmt w:val="decimal"/>
+      <w:lvlText w:val="%1."/>
+      <w:lvlJc w:val="left"/>
+      <w:pPr>
+        <w:tabs>
+          <w:tab w:val="num" w:pos="720"/>
+        </w:tabs>
+        <w:ind w:left="720" w:hanging="360"/>
+      </w:pPr>
+    </w:lvl>
+    <w:lvl w:ilvl="1" w:tentative="1">
+      <w:start w:val="1"/>
+      <w:numFmt w:val="decimal"/>
+      <w:lvlText w:val="%2."/>
+      <w:lvlJc w:val="left"/>
+      <w:pPr>
+        <w:tabs>
+          <w:tab w:val="num" w:pos="1440"/>
+        </w:tabs>
+        <w:ind w:left="1440" w:hanging="360"/>
+      </w:pPr>
+    </w:lvl>
+    <w:lvl w:ilvl="2" w:tentative="1">
+      <w:start w:val="1"/>
+      <w:numFmt w:val="decimal"/>
+      <w:lvlText w:val="%3."/>
+      <w:lvlJc w:val="left"/>
+      <w:pPr>
+        <w:tabs>
+          <w:tab w:val="num" w:pos="2160"/>
+        </w:tabs>
+        <w:ind w:left="2160" w:hanging="360"/>
+      </w:pPr>
+    </w:lvl>
+    <w:lvl w:ilvl="3" w:tentative="1">
+      <w:start w:val="1"/>
+      <w:numFmt w:val="decimal"/>
+      <w:lvlText w:val="%4."/>
+      <w:lvlJc w:val="left"/>
+      <w:pPr>
+        <w:tabs>
+          <w:tab w:val="num" w:pos="2880"/>
+        </w:tabs>
+        <w:ind w:left="2880" w:hanging="360"/>
+      </w:pPr>
+    </w:lvl>
+    <w:lvl w:ilvl="4" w:tentative="1">
+      <w:start w:val="1"/>
+      <w:numFmt w:val="decimal"/>
+      <w:lvlText w:val="%5."/>
+      <w:lvlJc w:val="left"/>
+      <w:pPr>
+        <w:tabs>
+          <w:tab w:val="num" w:pos="3600"/>
+        </w:tabs>
+        <w:ind w:left="3600" w:hanging="360"/>
+      </w:pPr>
+    </w:lvl>
+    <w:lvl w:ilvl="5" w:tentative="1">
+      <w:start w:val="1"/>
+      <w:numFmt w:val="decimal"/>
+      <w:lvlText w:val="%6."/>
+      <w:lvlJc w:val="left"/>
+      <w:pPr>
+        <w:tabs>
+          <w:tab w:val="num" w:pos="4320"/>
+        </w:tabs>
+        <w:ind w:left="4320" w:hanging="360"/>
+      </w:pPr>
+    </w:lvl>
+    <w:lvl w:ilvl="6" w:tentative="1">
+      <w:start w:val="1"/>
+      <w:numFmt w:val="decimal"/>
+      <w:lvlText w:val="%7."/>
+      <w:lvlJc w:val="left"/>
+      <w:pPr>
+        <w:tabs>
+          <w:tab w:val="num" w:pos="5040"/>
+        </w:tabs>
+        <w:ind w:left="5040" w:hanging="360"/>
+      </w:pPr>
+    </w:lvl>
+    <w:lvl w:ilvl="7" w:tentative="1">
+      <w:start w:val="1"/>
+      <w:numFmt w:val="decimal"/>
+      <w:lvlText w:val="%8."/>
+      <w:lvlJc w:val="left"/>
+      <w:pPr>
+        <w:tabs>
+          <w:tab w:val="num" w:pos="5760"/>
+        </w:tabs>
+        <w:ind w:left="5760" w:hanging="360"/>
+      </w:pPr>
+    </w:lvl>
+    <w:lvl w:ilvl="8" w:tentative="1">
+      <w:start w:val="1"/>
+      <w:numFmt w:val="decimal"/>
+      <w:lvlText w:val="%9."/>
+      <w:lvlJc w:val="left"/>
+      <w:pPr>
+        <w:tabs>
+          <w:tab w:val="num" w:pos="6480"/>
+        </w:tabs>
+        <w:ind w:left="6480" w:hanging="360"/>
+      </w:pPr>
+    </w:lvl>
+  </w:abstractNum>
   <w:num w:numId="1">
-    <w:abstractNumId w:val="6"/>
+    <w:abstractNumId w:val="9"/>
   </w:num>
   <w:num w:numId="2">
-    <w:abstractNumId w:val="2"/>
+    <w:abstractNumId w:val="3"/>
   </w:num>
   <w:num w:numId="3">
-    <w:abstractNumId w:val="9"/>
+    <w:abstractNumId w:val="13"/>
   </w:num>
   <w:num w:numId="4">
-    <w:abstractNumId w:val="4"/>
+    <w:abstractNumId w:val="7"/>
   </w:num>
   <w:num w:numId="5">
     <w:abstractNumId w:val="1"/>
   </w:num>
   <w:num w:numId="6">
-    <w:abstractNumId w:val="7"/>
+    <w:abstractNumId w:val="10"/>
   </w:num>
   <w:num w:numId="7">
-    <w:abstractNumId w:val="3"/>
+    <w:abstractNumId w:val="4"/>
   </w:num>
   <w:num w:numId="8">
     <w:abstractNumId w:val="0"/>
   </w:num>
   <w:num w:numId="9">
+    <w:abstractNumId w:val="8"/>
+  </w:num>
+  <w:num w:numId="10">
+    <w:abstractNumId w:val="11"/>
+  </w:num>
+  <w:num w:numId="11">
+    <w:abstractNumId w:val="14"/>
+  </w:num>
+  <w:num w:numId="12">
+    <w:abstractNumId w:val="12"/>
+  </w:num>
+  <w:num w:numId="13">
+    <w:abstractNumId w:val="6"/>
+  </w:num>
+  <w:num w:numId="14">
     <w:abstractNumId w:val="5"/>
   </w:num>
-  <w:num w:numId="10">
-    <w:abstractNumId w:val="8"/>
+  <w:num w:numId="15">
+    <w:abstractNumId w:val="15"/>
   </w:num>
-  <w:num w:numId="11">
-    <w:abstractNumId w:val="10"/>
+  <w:num w:numId="16">
+    <w:abstractNumId w:val="2"/>
   </w:num>
 </w:numbering>
 </file>
@@ -6329,6 +7901,20 @@
       <w:szCs w:val="20"/>
     </w:rPr>
   </w:style>
+  <w:style w:type="paragraph" w:customStyle="1" w:styleId="hz">
+    <w:name w:val="hz"/>
+    <w:basedOn w:val="Normal"/>
+    <w:rsid w:val="00E7656F"/>
+    <w:pPr>
+      <w:spacing w:before="100" w:beforeAutospacing="1" w:after="100" w:afterAutospacing="1" w:line="240" w:lineRule="auto"/>
+    </w:pPr>
+    <w:rPr>
+      <w:rFonts w:ascii="Times New Roman" w:eastAsia="Times New Roman" w:hAnsi="Times New Roman" w:cs="Times New Roman"/>
+      <w:sz w:val="24"/>
+      <w:szCs w:val="24"/>
+      <w:lang w:eastAsia="en-IN"/>
+    </w:rPr>
+  </w:style>
 </w:styles>
 </file>
 

</xml_diff>